<commit_message>
Edited Chapter IV Obtaining and Determining Results
</commit_message>
<xml_diff>
--- a/CompleteChaptersRevisions..docx
+++ b/CompleteChaptersRevisions..docx
@@ -8467,25 +8467,7 @@
           <w:szCs w:val="24"/>
         </w:rPr>
         <w:tab/>
-        <w:t xml:space="preserve">In order to develop the application using this IDE, software development </w:t>
-      </w:r>
-      <w:proofErr w:type="gramStart"/>
-      <w:r>
-        <w:rPr>
-          <w:rFonts w:ascii="Arial" w:hAnsi="Arial" w:cs="Arial"/>
-          <w:sz w:val="24"/>
-          <w:szCs w:val="24"/>
-        </w:rPr>
-        <w:t>kits</w:t>
-      </w:r>
-      <w:proofErr w:type="gramEnd"/>
-      <w:r>
-        <w:rPr>
-          <w:rFonts w:ascii="Arial" w:hAnsi="Arial" w:cs="Arial"/>
-          <w:sz w:val="24"/>
-          <w:szCs w:val="24"/>
-        </w:rPr>
-        <w:t xml:space="preserve"> and a runtime environment are required for testing and debugging such as the Android Software Development Kit and Java Runtime. Native Development Kit is also one of the important components for implementing image processing in the application, such toolset to implement native codes like C/C++ to run on android mobile devices through the help of Java Native Interface which defines a way to interact java codes to native libraries. These tools need the help of appropriate hardware such as a personal computer for programming and an android mobile device. A personal computer must have at least a </w:t>
+        <w:t xml:space="preserve">In order to develop the application using this IDE, software development kits and a runtime environment are required for testing and debugging such as the Android Software Development Kit and Java Runtime. Native Development Kit is also one of the important components for implementing image processing in the application, such toolset to implement native codes like C/C++ to run on android mobile devices through the help of Java Native Interface which defines a way to interact java codes to native libraries. These tools need the help of appropriate hardware such as a personal computer for programming and an android mobile device. A personal computer must have at least a </w:t>
       </w:r>
       <w:proofErr w:type="gramStart"/>
       <w:r>
@@ -9387,10 +9369,60 @@
         <w:jc w:val="both"/>
         <w:rPr>
           <w:rFonts w:ascii="Arial" w:hAnsi="Arial" w:cs="Arial"/>
-          <w:sz w:val="24"/>
-          <w:szCs w:val="24"/>
-        </w:rPr>
-      </w:pPr>
+          <w:i/>
+          <w:sz w:val="24"/>
+          <w:szCs w:val="24"/>
+        </w:rPr>
+      </w:pPr>
+      <w:r>
+        <w:rPr>
+          <w:rFonts w:ascii="Arial" w:hAnsi="Arial" w:cs="Arial"/>
+          <w:i/>
+          <w:sz w:val="24"/>
+          <w:szCs w:val="24"/>
+        </w:rPr>
+        <w:t xml:space="preserve">Image </w:t>
+      </w:r>
+      <w:proofErr w:type="spellStart"/>
+      <w:r>
+        <w:rPr>
+          <w:rFonts w:ascii="Arial" w:hAnsi="Arial" w:cs="Arial"/>
+          <w:i/>
+          <w:sz w:val="24"/>
+          <w:szCs w:val="24"/>
+        </w:rPr>
+        <w:t>dito</w:t>
+      </w:r>
+      <w:proofErr w:type="spellEnd"/>
+      <w:r>
+        <w:rPr>
+          <w:rFonts w:ascii="Arial" w:hAnsi="Arial" w:cs="Arial"/>
+          <w:i/>
+          <w:sz w:val="24"/>
+          <w:szCs w:val="24"/>
+        </w:rPr>
+        <w:t xml:space="preserve"> </w:t>
+      </w:r>
+      <w:proofErr w:type="spellStart"/>
+      <w:r>
+        <w:rPr>
+          <w:rFonts w:ascii="Arial" w:hAnsi="Arial" w:cs="Arial"/>
+          <w:i/>
+          <w:sz w:val="24"/>
+          <w:szCs w:val="24"/>
+        </w:rPr>
+        <w:t>ng</w:t>
+      </w:r>
+      <w:proofErr w:type="spellEnd"/>
+      <w:r>
+        <w:rPr>
+          <w:rFonts w:ascii="Arial" w:hAnsi="Arial" w:cs="Arial"/>
+          <w:i/>
+          <w:sz w:val="24"/>
+          <w:szCs w:val="24"/>
+        </w:rPr>
+        <w:t xml:space="preserve"> app at database</w:t>
+      </w:r>
     </w:p>
     <w:p>
       <w:pPr>
@@ -9495,12 +9527,39 @@
           <w:szCs w:val="24"/>
         </w:rPr>
       </w:pPr>
-      <w:r>
-        <w:rPr>
-          <w:rFonts w:ascii="Arial" w:hAnsi="Arial" w:cs="Arial"/>
-          <w:sz w:val="24"/>
-          <w:szCs w:val="24"/>
-        </w:rPr>
+    </w:p>
+    <w:p>
+      <w:pPr>
+        <w:spacing w:after="0" w:line="480" w:lineRule="auto"/>
+        <w:ind w:left="720" w:firstLine="720"/>
+        <w:contextualSpacing/>
+        <w:jc w:val="both"/>
+        <w:rPr>
+          <w:rFonts w:ascii="Arial" w:hAnsi="Arial" w:cs="Arial"/>
+          <w:sz w:val="24"/>
+          <w:szCs w:val="24"/>
+        </w:rPr>
+      </w:pPr>
+    </w:p>
+    <w:p>
+      <w:pPr>
+        <w:spacing w:after="0" w:line="480" w:lineRule="auto"/>
+        <w:ind w:left="720" w:firstLine="720"/>
+        <w:contextualSpacing/>
+        <w:jc w:val="both"/>
+        <w:rPr>
+          <w:rFonts w:ascii="Arial" w:hAnsi="Arial" w:cs="Arial"/>
+          <w:sz w:val="24"/>
+          <w:szCs w:val="24"/>
+        </w:rPr>
+      </w:pPr>
+      <w:r>
+        <w:rPr>
+          <w:rFonts w:ascii="Arial" w:hAnsi="Arial" w:cs="Arial"/>
+          <w:sz w:val="24"/>
+          <w:szCs w:val="24"/>
+        </w:rPr>
+        <w:lastRenderedPageBreak/>
         <w:softHyphen/>
       </w:r>
       <w:r>
@@ -9514,102 +9573,13 @@
       <w:r>
         <w:rPr>
           <w:rFonts w:ascii="Arial" w:hAnsi="Arial" w:cs="Arial"/>
-          <w:sz w:val="24"/>
-          <w:szCs w:val="24"/>
-        </w:rPr>
-        <w:softHyphen/>
-      </w:r>
-      <w:r>
-        <w:rPr>
-          <w:rFonts w:ascii="Arial" w:hAnsi="Arial" w:cs="Arial"/>
-          <w:sz w:val="24"/>
-          <w:szCs w:val="24"/>
-        </w:rPr>
-        <w:softHyphen/>
-      </w:r>
-      <w:r>
-        <w:rPr>
-          <w:rFonts w:ascii="Arial" w:hAnsi="Arial" w:cs="Arial"/>
-          <w:sz w:val="24"/>
-          <w:szCs w:val="24"/>
-        </w:rPr>
-        <w:softHyphen/>
-      </w:r>
-      <w:r>
-        <w:rPr>
-          <w:rFonts w:ascii="Arial" w:hAnsi="Arial" w:cs="Arial"/>
-          <w:sz w:val="24"/>
-          <w:szCs w:val="24"/>
-        </w:rPr>
-        <w:softHyphen/>
-      </w:r>
-      <w:r>
-        <w:rPr>
-          <w:rFonts w:ascii="Arial" w:hAnsi="Arial" w:cs="Arial"/>
-          <w:sz w:val="24"/>
-          <w:szCs w:val="24"/>
-        </w:rPr>
-        <w:softHyphen/>
-      </w:r>
-    </w:p>
-    <w:p>
-      <w:pPr>
-        <w:spacing w:after="0" w:line="480" w:lineRule="auto"/>
-        <w:ind w:left="720"/>
-        <w:contextualSpacing/>
-        <w:jc w:val="both"/>
-        <w:rPr>
-          <w:rFonts w:ascii="Arial" w:hAnsi="Arial" w:cs="Arial"/>
-          <w:sz w:val="24"/>
-          <w:szCs w:val="24"/>
-        </w:rPr>
-      </w:pPr>
-      <w:r>
-        <w:rPr>
-          <w:rFonts w:ascii="Arial" w:hAnsi="Arial" w:cs="Arial"/>
-          <w:sz w:val="24"/>
-          <w:szCs w:val="24"/>
-        </w:rPr>
-        <w:lastRenderedPageBreak/>
-        <w:tab/>
-        <w:t xml:space="preserve">Database administrators add, edit and delete ranges of values which correspond to the readings. The approach that is being used by the researchers is through the use of samples. The samples of readings gathered are being analysed in a way that dominant or frequent readings are grouped based on their values. The grouping of values is according to </w:t>
-      </w:r>
-    </w:p>
-    <w:p>
-      <w:pPr>
-        <w:spacing w:after="0" w:line="480" w:lineRule="auto"/>
-        <w:ind w:left="720"/>
-        <w:contextualSpacing/>
-        <w:jc w:val="both"/>
-        <w:rPr>
-          <w:rFonts w:ascii="Arial" w:hAnsi="Arial" w:cs="Arial"/>
-          <w:sz w:val="24"/>
-          <w:szCs w:val="24"/>
-        </w:rPr>
-      </w:pPr>
-    </w:p>
-    <w:p>
-      <w:pPr>
-        <w:spacing w:after="0" w:line="480" w:lineRule="auto"/>
-        <w:ind w:left="720"/>
-        <w:contextualSpacing/>
-        <w:jc w:val="both"/>
-        <w:rPr>
-          <w:rFonts w:ascii="Arial" w:hAnsi="Arial" w:cs="Arial"/>
-          <w:sz w:val="24"/>
-          <w:szCs w:val="24"/>
-        </w:rPr>
-      </w:pPr>
-      <w:r>
-        <w:rPr>
-          <w:rFonts w:ascii="Arial" w:hAnsi="Arial" w:cs="Arial"/>
           <w:noProof/>
           <w:sz w:val="24"/>
           <w:szCs w:val="24"/>
           <w:lang w:eastAsia="en-PH"/>
         </w:rPr>
         <w:drawing>
-          <wp:anchor distT="0" distB="0" distL="114300" distR="114300" simplePos="0" relativeHeight="251665408" behindDoc="1" locked="0" layoutInCell="1" allowOverlap="1" wp14:anchorId="0E13121E" wp14:editId="0CAAB51C">
+          <wp:anchor distT="0" distB="0" distL="114300" distR="114300" simplePos="0" relativeHeight="251665408" behindDoc="1" locked="0" layoutInCell="1" allowOverlap="1" wp14:anchorId="680C2021" wp14:editId="34396F93">
             <wp:simplePos x="0" y="0"/>
             <wp:positionH relativeFrom="column">
               <wp:posOffset>2863405</wp:posOffset>
@@ -9673,7 +9643,7 @@
           <w:lang w:eastAsia="en-PH"/>
         </w:rPr>
         <w:drawing>
-          <wp:anchor distT="0" distB="0" distL="114300" distR="114300" simplePos="0" relativeHeight="251666432" behindDoc="1" locked="0" layoutInCell="1" allowOverlap="1" wp14:anchorId="0BF2AD18" wp14:editId="77E734DA">
+          <wp:anchor distT="0" distB="0" distL="114300" distR="114300" simplePos="0" relativeHeight="251666432" behindDoc="1" locked="0" layoutInCell="1" allowOverlap="1" wp14:anchorId="1A7A2F39" wp14:editId="5C7268DC">
             <wp:simplePos x="0" y="0"/>
             <wp:positionH relativeFrom="column">
               <wp:posOffset>1180020</wp:posOffset>
@@ -9832,21 +9802,31 @@
           <w:szCs w:val="24"/>
         </w:rPr>
       </w:pPr>
+    </w:p>
+    <w:p>
+      <w:pPr>
+        <w:spacing w:after="0" w:line="480" w:lineRule="auto"/>
+        <w:contextualSpacing/>
+        <w:jc w:val="center"/>
+        <w:rPr>
+          <w:rFonts w:ascii="Arial" w:hAnsi="Arial" w:cs="Arial"/>
+          <w:b/>
+          <w:sz w:val="24"/>
+          <w:szCs w:val="24"/>
+        </w:rPr>
+      </w:pPr>
+      <w:r>
+        <w:rPr>
+          <w:rFonts w:ascii="Arial" w:hAnsi="Arial" w:cs="Arial"/>
+          <w:b/>
+          <w:color w:val="FF0000"/>
+          <w:sz w:val="24"/>
+          <w:szCs w:val="24"/>
+        </w:rPr>
+        <w:t>Figure x. R</w:t>
+      </w:r>
       <w:bookmarkStart w:id="0" w:name="_GoBack"/>
       <w:bookmarkEnd w:id="0"/>
-    </w:p>
-    <w:p>
-      <w:pPr>
-        <w:spacing w:after="0" w:line="480" w:lineRule="auto"/>
-        <w:contextualSpacing/>
-        <w:jc w:val="center"/>
-        <w:rPr>
-          <w:rFonts w:ascii="Arial" w:hAnsi="Arial" w:cs="Arial"/>
-          <w:b/>
-          <w:sz w:val="24"/>
-          <w:szCs w:val="24"/>
-        </w:rPr>
-      </w:pPr>
       <w:r>
         <w:rPr>
           <w:rFonts w:ascii="Arial" w:hAnsi="Arial" w:cs="Arial"/>
@@ -9855,7 +9835,7 @@
           <w:sz w:val="24"/>
           <w:szCs w:val="24"/>
         </w:rPr>
-        <w:t>Figure x. Reading Fetched From the Database</w:t>
+        <w:t>eading Fetched From the Database</w:t>
       </w:r>
     </w:p>
     <w:p>
@@ -9969,7 +9949,6 @@
           <w:sz w:val="24"/>
           <w:szCs w:val="24"/>
         </w:rPr>
-        <w:lastRenderedPageBreak/>
         <w:tab/>
       </w:r>
       <w:r>
@@ -10062,6 +10041,7 @@
           <w:sz w:val="24"/>
           <w:szCs w:val="24"/>
         </w:rPr>
+        <w:lastRenderedPageBreak/>
         <w:t>VALIDATION AND TESTING</w:t>
       </w:r>
     </w:p>
@@ -10104,25 +10084,7 @@
           <w:sz w:val="24"/>
           <w:szCs w:val="24"/>
         </w:rPr>
-        <w:t xml:space="preserve">The mobile seems to running on hardware with a minimum requirement unless the device has difficulties in interfacing with the application or damaged and malfunctioning. On testing the buttons in the menu, it seems to be functioning correctly according to its purpose. It also recognizes images as in general, the application was designed to be capturing images of palm but it can also captures any other images without the main subject as the palm. As long as the internet connectivity of the smartphone is working, the application can fetch </w:t>
-      </w:r>
-      <w:proofErr w:type="gramStart"/>
-      <w:r>
-        <w:rPr>
-          <w:rFonts w:ascii="Arial" w:hAnsi="Arial" w:cs="Arial"/>
-          <w:sz w:val="24"/>
-          <w:szCs w:val="24"/>
-        </w:rPr>
-        <w:t>the</w:t>
-      </w:r>
-      <w:proofErr w:type="gramEnd"/>
-      <w:r>
-        <w:rPr>
-          <w:rFonts w:ascii="Arial" w:hAnsi="Arial" w:cs="Arial"/>
-          <w:sz w:val="24"/>
-          <w:szCs w:val="24"/>
-        </w:rPr>
-        <w:t xml:space="preserve"> data intended for the user. </w:t>
+        <w:t xml:space="preserve">The mobile seems to running on hardware with a minimum requirement unless the device has difficulties in interfacing with the application or damaged and malfunctioning. On testing the buttons in the menu, it seems to be functioning correctly according to its purpose. It also recognizes images as in general, the application was designed to be capturing images of palm but it can also captures any other images without the main subject as the palm. As long as the internet connectivity of the smartphone is working, the application can fetch the data intended for the user. </w:t>
       </w:r>
     </w:p>
     <w:p>
@@ -10164,17 +10126,7 @@
           <w:sz w:val="24"/>
           <w:szCs w:val="24"/>
         </w:rPr>
-        <w:t xml:space="preserve"> poor-lighted image shows the inability of the application to do the function. In addition, when the researchers have captured a non-palm image the yellow-guiding line was not working then the image reading is abnormal or not in the </w:t>
-      </w:r>
-      <w:r>
-        <w:rPr>
-          <w:rFonts w:ascii="Arial" w:hAnsi="Arial" w:cs="Arial"/>
-          <w:color w:val="0D0D0D"/>
-          <w:sz w:val="24"/>
-          <w:szCs w:val="24"/>
-        </w:rPr>
-        <w:lastRenderedPageBreak/>
-        <w:t>range of values declared in the database. The calculation of lines in a palm-image is working fine though there are readings that were too high and out of range.</w:t>
+        <w:t xml:space="preserve"> poor-lighted image shows the inability of the application to do the function. In addition, when the researchers have captured a non-palm image the yellow-guiding line was not working then the image reading is abnormal or not in the range of values declared in the database. The calculation of lines in a palm-image is working fine though there are readings that were too high and out of range.</w:t>
       </w:r>
     </w:p>
     <w:p>
@@ -10247,6 +10199,7 @@
           <w:sz w:val="24"/>
           <w:szCs w:val="24"/>
         </w:rPr>
+        <w:lastRenderedPageBreak/>
         <w:t>INTERPRETATION AND DISCUSSION OF RESULTS</w:t>
       </w:r>
     </w:p>
@@ -10576,7 +10529,16 @@
           <w:sz w:val="24"/>
           <w:szCs w:val="24"/>
         </w:rPr>
-        <w:t xml:space="preserve"> Through the help of the self-adjusting rectangle the area of the user’s interest closes-in to the palm. When the palm is enclosed by the yellow rectangle, this is the time where the user should tap the screen to capture the </w:t>
+        <w:t xml:space="preserve"> Through the help of the self-adjusting rectangle the area of the user’s interest closes-in to the palm. When the palm is enclosed by the yellow </w:t>
+      </w:r>
+      <w:r>
+        <w:rPr>
+          <w:rFonts w:ascii="Arial" w:hAnsi="Arial" w:cs="Arial"/>
+          <w:sz w:val="24"/>
+          <w:szCs w:val="24"/>
+        </w:rPr>
+        <w:lastRenderedPageBreak/>
+        <w:t xml:space="preserve">rectangle, this is the time where the user should tap the screen to capture the </w:t>
       </w:r>
       <w:proofErr w:type="gramStart"/>
       <w:r>
@@ -10829,16 +10791,7 @@
           <w:szCs w:val="24"/>
         </w:rPr>
         <w:tab/>
-        <w:t xml:space="preserve">Notice that there’s another rectangle inside the yellow rectangle. The white rectangle is being used as another guide for the user to decide the region of interest. If the user pointed out the camera to a subject that is not a palm, the application still functions and continues to search for boundaries but the values were either high or zero, this will result to no available readings. Another </w:t>
-      </w:r>
-      <w:r>
-        <w:rPr>
-          <w:rFonts w:ascii="Arial" w:hAnsi="Arial" w:cs="Arial"/>
-          <w:sz w:val="24"/>
-          <w:szCs w:val="24"/>
-        </w:rPr>
-        <w:lastRenderedPageBreak/>
-        <w:t>observation is, when the image is blurry, the lines were short and color-coded lines were not complete resulting to a low reading. Despite of these, the database still provides readings according to the values that were sent into it.</w:t>
+        <w:t>Notice that there’s another rectangle inside the yellow rectangle. The white rectangle is being used as another guide for the user to decide the region of interest. If the user pointed out the camera to a subject that is not a palm, the application still functions and continues to search for boundaries but the values were either high or zero, this will result to no available readings. Another observation is, when the image is blurry, the lines were short and color-coded lines were not complete resulting to a low reading. Despite of these, the database still provides readings according to the values that were sent into it.</w:t>
       </w:r>
     </w:p>
     <w:p>
@@ -10895,7 +10848,16 @@
           <w:sz w:val="24"/>
           <w:szCs w:val="24"/>
         </w:rPr>
-        <w:t xml:space="preserve"> followed by the green and the blue. Notice that the lines are not solid lines but there are broken and branching lines. Those lines contribute largely to the calculated value of a line. </w:t>
+        <w:t xml:space="preserve"> followed by the green and the blue. Notice that the lines are not solid lines but there are broken and </w:t>
+      </w:r>
+      <w:r>
+        <w:rPr>
+          <w:rFonts w:ascii="Arial" w:hAnsi="Arial" w:cs="Arial"/>
+          <w:sz w:val="24"/>
+          <w:szCs w:val="24"/>
+        </w:rPr>
+        <w:lastRenderedPageBreak/>
+        <w:t xml:space="preserve">branching lines. Those lines contribute largely to the calculated value of a line. </w:t>
       </w:r>
       <w:proofErr w:type="gramStart"/>
       <w:r>
@@ -11162,69 +11124,69 @@
           <w:sz w:val="24"/>
           <w:szCs w:val="24"/>
         </w:rPr>
+        <w:tab/>
+      </w:r>
+      <w:r>
+        <w:rPr>
+          <w:rFonts w:ascii="Arial" w:hAnsi="Arial" w:cs="Arial"/>
+          <w:sz w:val="24"/>
+          <w:szCs w:val="24"/>
+        </w:rPr>
+        <w:t xml:space="preserve">After the lines were detected by the mobile application, the user should tap the screen to view the </w:t>
+      </w:r>
+      <w:proofErr w:type="gramStart"/>
+      <w:r>
+        <w:rPr>
+          <w:rFonts w:ascii="Arial" w:hAnsi="Arial" w:cs="Arial"/>
+          <w:sz w:val="24"/>
+          <w:szCs w:val="24"/>
+        </w:rPr>
+        <w:t>reading,</w:t>
+      </w:r>
+      <w:proofErr w:type="gramEnd"/>
+      <w:r>
+        <w:rPr>
+          <w:rFonts w:ascii="Arial" w:hAnsi="Arial" w:cs="Arial"/>
+          <w:sz w:val="24"/>
+          <w:szCs w:val="24"/>
+        </w:rPr>
+        <w:t xml:space="preserve"> this requires internet connectivity to be able to download the reading from the server. Figure 12 shows the value of the line and its reading.</w:t>
+      </w:r>
+    </w:p>
+    <w:p>
+      <w:pPr>
+        <w:spacing w:line="480" w:lineRule="auto"/>
+        <w:contextualSpacing/>
+        <w:jc w:val="center"/>
+        <w:rPr>
+          <w:rFonts w:ascii="Arial" w:hAnsi="Arial" w:cs="Arial"/>
+          <w:noProof/>
+          <w:sz w:val="24"/>
+          <w:szCs w:val="24"/>
+          <w:lang w:eastAsia="en-PH"/>
+        </w:rPr>
+      </w:pPr>
+    </w:p>
+    <w:p>
+      <w:pPr>
+        <w:spacing w:line="480" w:lineRule="auto"/>
+        <w:contextualSpacing/>
+        <w:jc w:val="center"/>
+        <w:rPr>
+          <w:rFonts w:ascii="Arial" w:hAnsi="Arial" w:cs="Arial"/>
+          <w:sz w:val="24"/>
+          <w:szCs w:val="24"/>
+        </w:rPr>
+      </w:pPr>
+      <w:r>
+        <w:rPr>
+          <w:rFonts w:ascii="Arial" w:hAnsi="Arial" w:cs="Arial"/>
+          <w:noProof/>
+          <w:sz w:val="24"/>
+          <w:szCs w:val="24"/>
+          <w:lang w:eastAsia="en-PH"/>
+        </w:rPr>
         <w:lastRenderedPageBreak/>
-        <w:tab/>
-      </w:r>
-      <w:r>
-        <w:rPr>
-          <w:rFonts w:ascii="Arial" w:hAnsi="Arial" w:cs="Arial"/>
-          <w:sz w:val="24"/>
-          <w:szCs w:val="24"/>
-        </w:rPr>
-        <w:t xml:space="preserve">After the lines were detected by the mobile application, the user should tap the screen to view the </w:t>
-      </w:r>
-      <w:proofErr w:type="gramStart"/>
-      <w:r>
-        <w:rPr>
-          <w:rFonts w:ascii="Arial" w:hAnsi="Arial" w:cs="Arial"/>
-          <w:sz w:val="24"/>
-          <w:szCs w:val="24"/>
-        </w:rPr>
-        <w:t>reading,</w:t>
-      </w:r>
-      <w:proofErr w:type="gramEnd"/>
-      <w:r>
-        <w:rPr>
-          <w:rFonts w:ascii="Arial" w:hAnsi="Arial" w:cs="Arial"/>
-          <w:sz w:val="24"/>
-          <w:szCs w:val="24"/>
-        </w:rPr>
-        <w:t xml:space="preserve"> this requires internet connectivity to be able to download the reading from the server. Figure 12 shows the value of the line and its reading.</w:t>
-      </w:r>
-    </w:p>
-    <w:p>
-      <w:pPr>
-        <w:spacing w:line="480" w:lineRule="auto"/>
-        <w:contextualSpacing/>
-        <w:jc w:val="center"/>
-        <w:rPr>
-          <w:rFonts w:ascii="Arial" w:hAnsi="Arial" w:cs="Arial"/>
-          <w:noProof/>
-          <w:sz w:val="24"/>
-          <w:szCs w:val="24"/>
-          <w:lang w:eastAsia="en-PH"/>
-        </w:rPr>
-      </w:pPr>
-    </w:p>
-    <w:p>
-      <w:pPr>
-        <w:spacing w:line="480" w:lineRule="auto"/>
-        <w:contextualSpacing/>
-        <w:jc w:val="center"/>
-        <w:rPr>
-          <w:rFonts w:ascii="Arial" w:hAnsi="Arial" w:cs="Arial"/>
-          <w:sz w:val="24"/>
-          <w:szCs w:val="24"/>
-        </w:rPr>
-      </w:pPr>
-      <w:r>
-        <w:rPr>
-          <w:rFonts w:ascii="Arial" w:hAnsi="Arial" w:cs="Arial"/>
-          <w:noProof/>
-          <w:sz w:val="24"/>
-          <w:szCs w:val="24"/>
-          <w:lang w:eastAsia="en-PH"/>
-        </w:rPr>
         <w:drawing>
           <wp:inline distT="0" distB="0" distL="0" distR="0" wp14:anchorId="12C0C37F" wp14:editId="08189816">
             <wp:extent cx="1545336" cy="2743200"/>
@@ -11465,6 +11427,7 @@
         </w:rPr>
       </w:pPr>
       <w:r>
+        <w:lastRenderedPageBreak/>
         <w:tab/>
       </w:r>
       <w:r>
@@ -11753,7 +11716,6 @@
           <w:sz w:val="24"/>
           <w:szCs w:val="24"/>
         </w:rPr>
-        <w:lastRenderedPageBreak/>
         <w:t>-</w:t>
       </w:r>
       <w:proofErr w:type="spellStart"/>
@@ -11846,6 +11808,7 @@
           <w:sz w:val="24"/>
           <w:szCs w:val="24"/>
         </w:rPr>
+        <w:lastRenderedPageBreak/>
         <w:t>CHAPTER V</w:t>
       </w:r>
     </w:p>
@@ -12156,7 +12119,6 @@
           <w:szCs w:val="24"/>
           <w:shd w:val="clear" w:color="auto" w:fill="FFFFFF"/>
         </w:rPr>
-        <w:lastRenderedPageBreak/>
         <w:t>Based on the findings and the results of the testing of the application the following conclusions have been drawn:</w:t>
       </w:r>
     </w:p>
@@ -12235,6 +12197,7 @@
           <w:sz w:val="24"/>
           <w:szCs w:val="24"/>
         </w:rPr>
+        <w:lastRenderedPageBreak/>
         <w:t>The developers achieved the purpose of the proposed system.</w:t>
       </w:r>
     </w:p>
@@ -15129,7 +15092,7 @@
 </file>
 
 <file path=customXml/itemProps1.xml><?xml version="1.0" encoding="utf-8"?>
-<ds:datastoreItem xmlns:ds="http://schemas.openxmlformats.org/officeDocument/2006/customXml" ds:itemID="{64C495AF-D25A-4C59-9F38-7001793F2244}">
+<ds:datastoreItem xmlns:ds="http://schemas.openxmlformats.org/officeDocument/2006/customXml" ds:itemID="{1FF79A47-060A-4005-88A6-1400DC5E47FD}">
   <ds:schemaRefs>
     <ds:schemaRef ds:uri="http://schemas.openxmlformats.org/officeDocument/2006/bibliography"/>
   </ds:schemaRefs>

</xml_diff>

<commit_message>
Edited the chapter iv findings, and recommendations
</commit_message>
<xml_diff>
--- a/CompleteChaptersRevisions..docx
+++ b/CompleteChaptersRevisions..docx
@@ -265,43 +265,7 @@
           <w:szCs w:val="24"/>
         </w:rPr>
         <w:tab/>
-        <w:t xml:space="preserve">Since every smartphones especially Android-powered smartphones have camera have that have a good resolution, it can be used for study and application of some of the image processing algorithms. Capturing images have never been as an instant as before, with just one touch to the icon of your app of your choice, viewing and sharing of photo is just fast, fun and easy. Editing of photos </w:t>
-      </w:r>
-      <w:proofErr w:type="gramStart"/>
-      <w:r>
-        <w:rPr>
-          <w:rFonts w:ascii="Arial" w:hAnsi="Arial" w:cs="Arial"/>
-          <w:sz w:val="24"/>
-          <w:szCs w:val="24"/>
-        </w:rPr>
-        <w:t>are</w:t>
-      </w:r>
-      <w:proofErr w:type="gramEnd"/>
-      <w:r>
-        <w:rPr>
-          <w:rFonts w:ascii="Arial" w:hAnsi="Arial" w:cs="Arial"/>
-          <w:sz w:val="24"/>
-          <w:szCs w:val="24"/>
-        </w:rPr>
-        <w:t xml:space="preserve"> included in some of the features of every app like </w:t>
-      </w:r>
-      <w:proofErr w:type="spellStart"/>
-      <w:r>
-        <w:rPr>
-          <w:rFonts w:ascii="Arial" w:hAnsi="Arial" w:cs="Arial"/>
-          <w:sz w:val="24"/>
-          <w:szCs w:val="24"/>
-        </w:rPr>
-        <w:t>Instagram</w:t>
-      </w:r>
-      <w:proofErr w:type="spellEnd"/>
-      <w:r>
-        <w:rPr>
-          <w:rFonts w:ascii="Arial" w:hAnsi="Arial" w:cs="Arial"/>
-          <w:sz w:val="24"/>
-          <w:szCs w:val="24"/>
-        </w:rPr>
-        <w:t xml:space="preserve"> which is popular for its filters and sharing it to the community. While other camera-apps where made to educate, entertain and solve a specific problem combined with other principles, it may be either in arts or sciences, like palmistry or palm reading using an image processing algorithm.</w:t>
+        <w:t>Since every smartphones especially Android-powered smartphones have camera have that have a good resolution, it can be used for study and application of some of the image processing algorithms. Capturing images have never been as an instant as before, with just one touch to the icon of your app of your choice, viewing and sharing of photo is just fast, fun and easy. Editing of photos are included in some of the features of every app like Instagram which is popular for its filters and sharing it to the community. While other camera-apps where made to educate, entertain and solve a specific problem combined with other principles, it may be either in arts or sciences, like palmistry or palm reading using an image processing algorithm.</w:t>
       </w:r>
     </w:p>
     <w:p>
@@ -710,18 +674,8 @@
           <w:sz w:val="24"/>
           <w:szCs w:val="24"/>
         </w:rPr>
-        <w:t xml:space="preserve">eld, knowing the principles, </w:t>
-      </w:r>
-      <w:proofErr w:type="gramStart"/>
-      <w:r>
-        <w:rPr>
-          <w:rFonts w:ascii="Arial" w:hAnsi="Arial" w:cs="Arial"/>
-          <w:sz w:val="24"/>
-          <w:szCs w:val="24"/>
-        </w:rPr>
-        <w:t>convention,</w:t>
-      </w:r>
-      <w:proofErr w:type="gramEnd"/>
+        <w:t>eld, knowing the principles, convention,</w:t>
+      </w:r>
       <w:r>
         <w:rPr>
           <w:rFonts w:ascii="Arial" w:hAnsi="Arial" w:cs="Arial"/>
@@ -1017,43 +971,7 @@
           <w:sz w:val="24"/>
           <w:szCs w:val="24"/>
         </w:rPr>
-        <w:t xml:space="preserve">skin </w:t>
-      </w:r>
-      <w:proofErr w:type="spellStart"/>
-      <w:r>
-        <w:rPr>
-          <w:rFonts w:ascii="Arial" w:hAnsi="Arial" w:cs="Arial"/>
-          <w:sz w:val="24"/>
-          <w:szCs w:val="24"/>
-        </w:rPr>
-        <w:t>color</w:t>
-      </w:r>
-      <w:proofErr w:type="spellEnd"/>
-      <w:r>
-        <w:rPr>
-          <w:rFonts w:ascii="Arial" w:hAnsi="Arial" w:cs="Arial"/>
-          <w:sz w:val="24"/>
-          <w:szCs w:val="24"/>
-        </w:rPr>
-        <w:t xml:space="preserve">, may be white or </w:t>
-      </w:r>
-      <w:proofErr w:type="spellStart"/>
-      <w:r>
-        <w:rPr>
-          <w:rFonts w:ascii="Arial" w:hAnsi="Arial" w:cs="Arial"/>
-          <w:sz w:val="24"/>
-          <w:szCs w:val="24"/>
-        </w:rPr>
-        <w:t>gray</w:t>
-      </w:r>
-      <w:proofErr w:type="spellEnd"/>
-      <w:r>
-        <w:rPr>
-          <w:rFonts w:ascii="Arial" w:hAnsi="Arial" w:cs="Arial"/>
-          <w:sz w:val="24"/>
-          <w:szCs w:val="24"/>
-        </w:rPr>
-        <w:t xml:space="preserve"> and</w:t>
+        <w:t>skin color, may be white or gray and</w:t>
       </w:r>
       <w:r>
         <w:rPr>
@@ -1093,25 +1011,7 @@
           <w:sz w:val="24"/>
           <w:szCs w:val="24"/>
         </w:rPr>
-        <w:t xml:space="preserve"> there are </w:t>
-      </w:r>
-      <w:proofErr w:type="gramStart"/>
-      <w:r>
-        <w:rPr>
-          <w:rFonts w:ascii="Arial" w:hAnsi="Arial" w:cs="Arial"/>
-          <w:sz w:val="24"/>
-          <w:szCs w:val="24"/>
-        </w:rPr>
-        <w:t>range</w:t>
-      </w:r>
-      <w:proofErr w:type="gramEnd"/>
-      <w:r>
-        <w:rPr>
-          <w:rFonts w:ascii="Arial" w:hAnsi="Arial" w:cs="Arial"/>
-          <w:sz w:val="24"/>
-          <w:szCs w:val="24"/>
-        </w:rPr>
-        <w:t xml:space="preserve"> </w:t>
+        <w:t xml:space="preserve"> there are range </w:t>
       </w:r>
       <w:r>
         <w:rPr>
@@ -1331,26 +1231,7 @@
           <w:szCs w:val="24"/>
         </w:rPr>
         <w:tab/>
-      </w:r>
-      <w:proofErr w:type="gramStart"/>
-      <w:r>
-        <w:rPr>
-          <w:rFonts w:ascii="Arial" w:hAnsi="Arial" w:cs="Arial"/>
-          <w:b/>
-          <w:sz w:val="24"/>
-          <w:szCs w:val="24"/>
-        </w:rPr>
-        <w:t>Algorithm.</w:t>
-      </w:r>
-      <w:proofErr w:type="gramEnd"/>
-      <w:r>
-        <w:rPr>
-          <w:rFonts w:ascii="Arial" w:hAnsi="Arial" w:cs="Arial"/>
-          <w:b/>
-          <w:sz w:val="24"/>
-          <w:szCs w:val="24"/>
-        </w:rPr>
-        <w:t xml:space="preserve"> </w:t>
+        <w:t xml:space="preserve">Algorithm. </w:t>
       </w:r>
       <w:r>
         <w:rPr>
@@ -1380,25 +1261,14 @@
         </w:rPr>
         <w:tab/>
       </w:r>
-      <w:proofErr w:type="gramStart"/>
-      <w:r>
-        <w:rPr>
-          <w:rFonts w:ascii="Arial" w:hAnsi="Arial" w:cs="Arial"/>
-          <w:b/>
-          <w:sz w:val="24"/>
-          <w:szCs w:val="24"/>
-        </w:rPr>
-        <w:t>Android.</w:t>
-      </w:r>
-      <w:proofErr w:type="gramEnd"/>
-      <w:r>
-        <w:rPr>
-          <w:rFonts w:ascii="Arial" w:hAnsi="Arial" w:cs="Arial"/>
-          <w:b/>
-          <w:sz w:val="24"/>
-          <w:szCs w:val="24"/>
-        </w:rPr>
-        <w:t xml:space="preserve"> </w:t>
+      <w:r>
+        <w:rPr>
+          <w:rFonts w:ascii="Arial" w:hAnsi="Arial" w:cs="Arial"/>
+          <w:b/>
+          <w:sz w:val="24"/>
+          <w:szCs w:val="24"/>
+        </w:rPr>
+        <w:t xml:space="preserve">Android. </w:t>
       </w:r>
       <w:r>
         <w:rPr>
@@ -1474,25 +1344,14 @@
           <w:szCs w:val="24"/>
         </w:rPr>
       </w:pPr>
-      <w:proofErr w:type="gramStart"/>
-      <w:r>
-        <w:rPr>
-          <w:rFonts w:ascii="Arial" w:hAnsi="Arial" w:cs="Arial"/>
-          <w:b/>
-          <w:sz w:val="24"/>
-          <w:szCs w:val="24"/>
-        </w:rPr>
-        <w:t>Image Processing.</w:t>
-      </w:r>
-      <w:proofErr w:type="gramEnd"/>
-      <w:r>
-        <w:rPr>
-          <w:rFonts w:ascii="Arial" w:hAnsi="Arial" w:cs="Arial"/>
-          <w:b/>
-          <w:sz w:val="24"/>
-          <w:szCs w:val="24"/>
-        </w:rPr>
-        <w:t xml:space="preserve"> </w:t>
+      <w:r>
+        <w:rPr>
+          <w:rFonts w:ascii="Arial" w:hAnsi="Arial" w:cs="Arial"/>
+          <w:b/>
+          <w:sz w:val="24"/>
+          <w:szCs w:val="24"/>
+        </w:rPr>
+        <w:t xml:space="preserve">Image Processing. </w:t>
       </w:r>
       <w:r>
         <w:rPr>
@@ -1540,7 +1399,6 @@
           <w:szCs w:val="24"/>
         </w:rPr>
       </w:pPr>
-      <w:proofErr w:type="gramStart"/>
       <w:r>
         <w:rPr>
           <w:rFonts w:ascii="Arial" w:hAnsi="Arial" w:cs="Arial"/>
@@ -1557,17 +1415,7 @@
           <w:sz w:val="24"/>
           <w:szCs w:val="24"/>
         </w:rPr>
-        <w:t>.</w:t>
-      </w:r>
-      <w:proofErr w:type="gramEnd"/>
-      <w:r>
-        <w:rPr>
-          <w:rFonts w:ascii="Arial" w:hAnsi="Arial" w:cs="Arial"/>
-          <w:b/>
-          <w:sz w:val="24"/>
-          <w:szCs w:val="24"/>
-        </w:rPr>
-        <w:t xml:space="preserve">  </w:t>
+        <w:t xml:space="preserve">.  </w:t>
       </w:r>
       <w:r>
         <w:rPr>
@@ -1607,25 +1455,14 @@
           <w:szCs w:val="24"/>
         </w:rPr>
       </w:pPr>
-      <w:proofErr w:type="gramStart"/>
-      <w:r>
-        <w:rPr>
-          <w:rFonts w:ascii="Arial" w:hAnsi="Arial" w:cs="Arial"/>
-          <w:b/>
-          <w:sz w:val="24"/>
-          <w:szCs w:val="24"/>
-        </w:rPr>
-        <w:t>NDK(</w:t>
-      </w:r>
-      <w:proofErr w:type="gramEnd"/>
-      <w:r>
-        <w:rPr>
-          <w:rFonts w:ascii="Arial" w:hAnsi="Arial" w:cs="Arial"/>
-          <w:b/>
-          <w:sz w:val="24"/>
-          <w:szCs w:val="24"/>
-        </w:rPr>
-        <w:t>Native Development Kit)</w:t>
+      <w:r>
+        <w:rPr>
+          <w:rFonts w:ascii="Arial" w:hAnsi="Arial" w:cs="Arial"/>
+          <w:b/>
+          <w:sz w:val="24"/>
+          <w:szCs w:val="24"/>
+        </w:rPr>
+        <w:t>NDK(Native Development Kit)</w:t>
       </w:r>
       <w:r>
         <w:rPr>
@@ -1658,16 +1495,7 @@
           <w:sz w:val="24"/>
           <w:szCs w:val="24"/>
         </w:rPr>
-        <w:t xml:space="preserve"> </w:t>
-      </w:r>
-      <w:proofErr w:type="gramStart"/>
-      <w:r>
-        <w:rPr>
-          <w:rFonts w:ascii="Arial" w:hAnsi="Arial" w:cs="Arial"/>
-          <w:sz w:val="24"/>
-          <w:szCs w:val="24"/>
-        </w:rPr>
-        <w:t xml:space="preserve">to </w:t>
+        <w:t xml:space="preserve"> to </w:t>
       </w:r>
       <w:r>
         <w:rPr>
@@ -1683,16 +1511,7 @@
           <w:sz w:val="24"/>
           <w:szCs w:val="24"/>
         </w:rPr>
-        <w:t>plement</w:t>
-      </w:r>
-      <w:proofErr w:type="gramEnd"/>
-      <w:r>
-        <w:rPr>
-          <w:rFonts w:ascii="Arial" w:hAnsi="Arial" w:cs="Arial"/>
-          <w:sz w:val="24"/>
-          <w:szCs w:val="24"/>
-        </w:rPr>
-        <w:t xml:space="preserve"> parts of an app using </w:t>
+        <w:t xml:space="preserve">plement parts of an app using </w:t>
       </w:r>
       <w:r>
         <w:rPr>
@@ -1715,89 +1534,75 @@
           <w:szCs w:val="24"/>
         </w:rPr>
       </w:pPr>
-      <w:proofErr w:type="gramStart"/>
-      <w:r>
-        <w:rPr>
-          <w:rFonts w:ascii="Arial" w:hAnsi="Arial" w:cs="Arial"/>
-          <w:b/>
-          <w:sz w:val="24"/>
-          <w:szCs w:val="24"/>
-        </w:rPr>
-        <w:t>HTML (</w:t>
-      </w:r>
-      <w:proofErr w:type="spellStart"/>
-      <w:r>
-        <w:rPr>
-          <w:rFonts w:ascii="Arial" w:hAnsi="Arial" w:cs="Arial"/>
-          <w:b/>
-          <w:sz w:val="24"/>
-          <w:szCs w:val="24"/>
-        </w:rPr>
-        <w:t>HyperText</w:t>
-      </w:r>
-      <w:proofErr w:type="spellEnd"/>
-      <w:r>
-        <w:rPr>
-          <w:rFonts w:ascii="Arial" w:hAnsi="Arial" w:cs="Arial"/>
-          <w:b/>
-          <w:sz w:val="24"/>
-          <w:szCs w:val="24"/>
-        </w:rPr>
-        <w:t xml:space="preserve"> Mark-Up Language</w:t>
-      </w:r>
-      <w:r>
-        <w:rPr>
-          <w:rFonts w:ascii="Arial" w:hAnsi="Arial" w:cs="Arial"/>
-          <w:b/>
-          <w:sz w:val="24"/>
-          <w:szCs w:val="24"/>
-        </w:rPr>
-        <w:t>).</w:t>
-      </w:r>
-      <w:proofErr w:type="gramEnd"/>
-      <w:r>
-        <w:rPr>
-          <w:rFonts w:ascii="Arial" w:hAnsi="Arial" w:cs="Arial"/>
-          <w:b/>
+      <w:r>
+        <w:rPr>
+          <w:rFonts w:ascii="Arial" w:hAnsi="Arial" w:cs="Arial"/>
+          <w:b/>
+          <w:sz w:val="24"/>
+          <w:szCs w:val="24"/>
+        </w:rPr>
+        <w:t>HTML (HyperText Mark-Up Language</w:t>
+      </w:r>
+      <w:r>
+        <w:rPr>
+          <w:rFonts w:ascii="Arial" w:hAnsi="Arial" w:cs="Arial"/>
+          <w:b/>
+          <w:sz w:val="24"/>
+          <w:szCs w:val="24"/>
+        </w:rPr>
+        <w:t xml:space="preserve">). </w:t>
+      </w:r>
+      <w:r>
+        <w:rPr>
+          <w:rFonts w:ascii="Arial" w:hAnsi="Arial" w:cs="Arial"/>
+          <w:sz w:val="24"/>
+          <w:szCs w:val="24"/>
+        </w:rPr>
+        <w:t>A language that is used to build web pages and viewed by software called a web browser. It uses a mark-up tags and designed in hierarchy.</w:t>
+      </w:r>
+      <w:r>
+        <w:rPr>
+          <w:rFonts w:ascii="Arial" w:hAnsi="Arial" w:cs="Arial"/>
           <w:sz w:val="24"/>
           <w:szCs w:val="24"/>
         </w:rPr>
         <w:t xml:space="preserve"> </w:t>
       </w:r>
-      <w:r>
-        <w:rPr>
-          <w:rFonts w:ascii="Arial" w:hAnsi="Arial" w:cs="Arial"/>
-          <w:sz w:val="24"/>
-          <w:szCs w:val="24"/>
-        </w:rPr>
-        <w:t xml:space="preserve">A language that is used to build web pages and viewed by software called a web browser. It uses </w:t>
-      </w:r>
-      <w:proofErr w:type="gramStart"/>
-      <w:r>
-        <w:rPr>
-          <w:rFonts w:ascii="Arial" w:hAnsi="Arial" w:cs="Arial"/>
-          <w:sz w:val="24"/>
-          <w:szCs w:val="24"/>
-        </w:rPr>
-        <w:t>a mark-up tags</w:t>
-      </w:r>
-      <w:proofErr w:type="gramEnd"/>
-      <w:r>
-        <w:rPr>
-          <w:rFonts w:ascii="Arial" w:hAnsi="Arial" w:cs="Arial"/>
-          <w:sz w:val="24"/>
-          <w:szCs w:val="24"/>
-        </w:rPr>
-        <w:t xml:space="preserve"> and designed in hierarchy.</w:t>
-      </w:r>
-      <w:r>
-        <w:rPr>
-          <w:rFonts w:ascii="Arial" w:hAnsi="Arial" w:cs="Arial"/>
-          <w:sz w:val="24"/>
-          <w:szCs w:val="24"/>
-        </w:rPr>
+    </w:p>
+    <w:p>
+      <w:pPr>
+        <w:spacing w:before="240" w:line="480" w:lineRule="auto"/>
+        <w:contextualSpacing/>
+        <w:jc w:val="both"/>
+        <w:rPr>
+          <w:rFonts w:ascii="Arial" w:hAnsi="Arial" w:cs="Arial"/>
+          <w:sz w:val="24"/>
+          <w:szCs w:val="24"/>
+        </w:rPr>
+      </w:pPr>
+      <w:r>
+        <w:tab/>
+      </w:r>
+      <w:r>
+        <w:rPr>
+          <w:rFonts w:ascii="Arial" w:hAnsi="Arial" w:cs="Arial"/>
+          <w:b/>
+          <w:sz w:val="24"/>
+          <w:szCs w:val="24"/>
+        </w:rPr>
+        <w:t>CSS(Cascading Style Sheet).</w:t>
+      </w:r>
+      <w:r>
         <w:t xml:space="preserve"> </w:t>
       </w:r>
+      <w:r>
+        <w:rPr>
+          <w:rFonts w:ascii="Arial" w:hAnsi="Arial" w:cs="Arial"/>
+          <w:sz w:val="24"/>
+          <w:szCs w:val="24"/>
+        </w:rPr>
+        <w:t>Is a style sheet that is used to style web pages to have an attractive look and an additional formatting.</w:t>
+      </w:r>
     </w:p>
     <w:p>
       <w:pPr>
@@ -1811,29 +1616,157 @@
         </w:rPr>
       </w:pPr>
       <w:r>
+        <w:rPr>
+          <w:rFonts w:ascii="Arial" w:hAnsi="Arial" w:cs="Arial"/>
+          <w:sz w:val="24"/>
+          <w:szCs w:val="24"/>
+        </w:rPr>
         <w:tab/>
       </w:r>
-      <w:proofErr w:type="gramStart"/>
-      <w:r>
-        <w:rPr>
-          <w:rFonts w:ascii="Arial" w:hAnsi="Arial" w:cs="Arial"/>
-          <w:b/>
-          <w:sz w:val="24"/>
-          <w:szCs w:val="24"/>
-        </w:rPr>
-        <w:t>CSS(</w:t>
-      </w:r>
-      <w:proofErr w:type="gramEnd"/>
-      <w:r>
-        <w:rPr>
-          <w:rFonts w:ascii="Arial" w:hAnsi="Arial" w:cs="Arial"/>
-          <w:b/>
-          <w:sz w:val="24"/>
-          <w:szCs w:val="24"/>
-        </w:rPr>
-        <w:t>Cascading Style Sheet).</w:t>
-      </w:r>
-      <w:r>
+      <w:r>
+        <w:rPr>
+          <w:rFonts w:ascii="Arial" w:hAnsi="Arial" w:cs="Arial"/>
+          <w:b/>
+          <w:sz w:val="24"/>
+          <w:szCs w:val="24"/>
+        </w:rPr>
+        <w:t>JavaScript</w:t>
+      </w:r>
+      <w:r>
+        <w:rPr>
+          <w:rFonts w:ascii="Arial" w:hAnsi="Arial" w:cs="Arial"/>
+          <w:b/>
+          <w:sz w:val="24"/>
+          <w:szCs w:val="24"/>
+        </w:rPr>
+        <w:t xml:space="preserve">. </w:t>
+      </w:r>
+      <w:r>
+        <w:rPr>
+          <w:rFonts w:ascii="Arial" w:hAnsi="Arial" w:cs="Arial"/>
+          <w:sz w:val="24"/>
+          <w:szCs w:val="24"/>
+        </w:rPr>
+        <w:t>It is a scripting language which runs in most web browsers specifically client-side to interact with the user and determine the behaviour of a web page.</w:t>
+      </w:r>
+    </w:p>
+    <w:p>
+      <w:pPr>
+        <w:spacing w:before="240" w:line="480" w:lineRule="auto"/>
+        <w:contextualSpacing/>
+        <w:jc w:val="both"/>
+        <w:rPr>
+          <w:rFonts w:ascii="Arial" w:hAnsi="Arial" w:cs="Arial"/>
+          <w:sz w:val="24"/>
+          <w:szCs w:val="24"/>
+        </w:rPr>
+      </w:pPr>
+      <w:r>
+        <w:rPr>
+          <w:rFonts w:ascii="Arial" w:hAnsi="Arial" w:cs="Arial"/>
+          <w:sz w:val="24"/>
+          <w:szCs w:val="24"/>
+        </w:rPr>
+        <w:tab/>
+      </w:r>
+      <w:r>
+        <w:rPr>
+          <w:rFonts w:ascii="Arial" w:hAnsi="Arial" w:cs="Arial"/>
+          <w:b/>
+          <w:sz w:val="24"/>
+          <w:szCs w:val="24"/>
+        </w:rPr>
+        <w:t xml:space="preserve">Java. </w:t>
+      </w:r>
+      <w:r>
+        <w:rPr>
+          <w:rFonts w:ascii="Arial" w:hAnsi="Arial" w:cs="Arial"/>
+          <w:sz w:val="24"/>
+          <w:szCs w:val="24"/>
+        </w:rPr>
+        <w:t>It is an object oriented programming language  which is extensively used for developing open-source projects like an Android Application.</w:t>
+      </w:r>
+    </w:p>
+    <w:p>
+      <w:pPr>
+        <w:spacing w:before="240" w:line="480" w:lineRule="auto"/>
+        <w:contextualSpacing/>
+        <w:jc w:val="both"/>
+        <w:rPr>
+          <w:rFonts w:ascii="Arial" w:hAnsi="Arial" w:cs="Arial"/>
+          <w:sz w:val="24"/>
+          <w:szCs w:val="24"/>
+        </w:rPr>
+      </w:pPr>
+      <w:r>
+        <w:rPr>
+          <w:rFonts w:ascii="Arial" w:hAnsi="Arial" w:cs="Arial"/>
+          <w:sz w:val="24"/>
+          <w:szCs w:val="24"/>
+        </w:rPr>
+        <w:tab/>
+      </w:r>
+      <w:r>
+        <w:rPr>
+          <w:rFonts w:ascii="Arial" w:hAnsi="Arial" w:cs="Arial"/>
+          <w:b/>
+          <w:sz w:val="24"/>
+          <w:szCs w:val="24"/>
+        </w:rPr>
+        <w:t xml:space="preserve">Database. </w:t>
+      </w:r>
+      <w:r>
+        <w:rPr>
+          <w:rFonts w:ascii="Arial" w:hAnsi="Arial" w:cs="Arial"/>
+          <w:sz w:val="24"/>
+          <w:szCs w:val="24"/>
+        </w:rPr>
+        <w:t>It is a collection of tables containing data , organ</w:t>
+      </w:r>
+      <w:r>
+        <w:rPr>
+          <w:rFonts w:ascii="Arial" w:hAnsi="Arial" w:cs="Arial"/>
+          <w:sz w:val="24"/>
+          <w:szCs w:val="24"/>
+        </w:rPr>
+        <w:t>ized and relative to each other.</w:t>
+      </w:r>
+    </w:p>
+    <w:p>
+      <w:pPr>
+        <w:spacing w:before="240" w:line="480" w:lineRule="auto"/>
+        <w:contextualSpacing/>
+        <w:jc w:val="both"/>
+        <w:rPr>
+          <w:rFonts w:ascii="Arial" w:hAnsi="Arial" w:cs="Arial"/>
+          <w:sz w:val="24"/>
+          <w:szCs w:val="24"/>
+        </w:rPr>
+      </w:pPr>
+      <w:r>
+        <w:rPr>
+          <w:rFonts w:ascii="Arial" w:hAnsi="Arial" w:cs="Arial"/>
+          <w:sz w:val="24"/>
+          <w:szCs w:val="24"/>
+        </w:rPr>
+        <w:tab/>
+      </w:r>
+      <w:r>
+        <w:rPr>
+          <w:rFonts w:ascii="Arial" w:hAnsi="Arial" w:cs="Arial"/>
+          <w:b/>
+          <w:sz w:val="24"/>
+          <w:szCs w:val="24"/>
+        </w:rPr>
+        <w:t>SIMD.</w:t>
+      </w:r>
+      <w:r>
+        <w:rPr>
+          <w:rFonts w:ascii="Arial" w:hAnsi="Arial" w:cs="Arial"/>
+          <w:b/>
+          <w:sz w:val="24"/>
+          <w:szCs w:val="24"/>
+        </w:rPr>
         <w:t xml:space="preserve"> </w:t>
       </w:r>
       <w:r>
@@ -1842,289 +1775,32 @@
           <w:sz w:val="24"/>
           <w:szCs w:val="24"/>
         </w:rPr>
-        <w:t xml:space="preserve">Is a style sheet that is used to style web pages to have an attractive look and an additional </w:t>
-      </w:r>
-      <w:proofErr w:type="gramStart"/>
-      <w:r>
-        <w:rPr>
-          <w:rFonts w:ascii="Arial" w:hAnsi="Arial" w:cs="Arial"/>
-          <w:sz w:val="24"/>
-          <w:szCs w:val="24"/>
-        </w:rPr>
-        <w:t>formatting.</w:t>
-      </w:r>
-      <w:proofErr w:type="gramEnd"/>
-    </w:p>
-    <w:p>
-      <w:pPr>
-        <w:spacing w:before="240" w:line="480" w:lineRule="auto"/>
-        <w:contextualSpacing/>
-        <w:jc w:val="both"/>
-        <w:rPr>
-          <w:rFonts w:ascii="Arial" w:hAnsi="Arial" w:cs="Arial"/>
-          <w:sz w:val="24"/>
-          <w:szCs w:val="24"/>
-        </w:rPr>
-      </w:pPr>
-      <w:r>
-        <w:rPr>
-          <w:rFonts w:ascii="Arial" w:hAnsi="Arial" w:cs="Arial"/>
-          <w:sz w:val="24"/>
-          <w:szCs w:val="24"/>
-        </w:rPr>
-        <w:tab/>
-      </w:r>
-      <w:proofErr w:type="gramStart"/>
-      <w:r>
-        <w:rPr>
-          <w:rFonts w:ascii="Arial" w:hAnsi="Arial" w:cs="Arial"/>
-          <w:b/>
-          <w:sz w:val="24"/>
-          <w:szCs w:val="24"/>
-        </w:rPr>
-        <w:t>JavaScript</w:t>
-      </w:r>
-      <w:r>
-        <w:rPr>
-          <w:rFonts w:ascii="Arial" w:hAnsi="Arial" w:cs="Arial"/>
-          <w:b/>
+        <w:t>A kind of computing architecture which aims in executing single instruction across multiple data</w:t>
+      </w:r>
+      <w:r>
+        <w:rPr>
+          <w:rFonts w:ascii="Arial" w:hAnsi="Arial" w:cs="Arial"/>
+          <w:sz w:val="24"/>
+          <w:szCs w:val="24"/>
+        </w:rPr>
+        <w:t xml:space="preserve"> </w:t>
+      </w:r>
+      <w:r>
+        <w:rPr>
+          <w:rFonts w:ascii="Arial" w:hAnsi="Arial" w:cs="Arial"/>
+          <w:sz w:val="24"/>
+          <w:szCs w:val="24"/>
+        </w:rPr>
+        <w:t>[7]</w:t>
+      </w:r>
+      <w:r>
+        <w:rPr>
+          <w:rFonts w:ascii="Arial" w:hAnsi="Arial" w:cs="Arial"/>
           <w:sz w:val="24"/>
           <w:szCs w:val="24"/>
         </w:rPr>
         <w:t>.</w:t>
       </w:r>
-      <w:proofErr w:type="gramEnd"/>
-      <w:r>
-        <w:rPr>
-          <w:rFonts w:ascii="Arial" w:hAnsi="Arial" w:cs="Arial"/>
-          <w:b/>
-          <w:sz w:val="24"/>
-          <w:szCs w:val="24"/>
-        </w:rPr>
-        <w:t xml:space="preserve"> </w:t>
-      </w:r>
-      <w:r>
-        <w:rPr>
-          <w:rFonts w:ascii="Arial" w:hAnsi="Arial" w:cs="Arial"/>
-          <w:sz w:val="24"/>
-          <w:szCs w:val="24"/>
-        </w:rPr>
-        <w:t>It is a scripting language which runs in most web browsers specifically client-side to interact with the user and determine the behaviour of a web page.</w:t>
-      </w:r>
-    </w:p>
-    <w:p>
-      <w:pPr>
-        <w:spacing w:before="240" w:line="480" w:lineRule="auto"/>
-        <w:contextualSpacing/>
-        <w:jc w:val="both"/>
-        <w:rPr>
-          <w:rFonts w:ascii="Arial" w:hAnsi="Arial" w:cs="Arial"/>
-          <w:sz w:val="24"/>
-          <w:szCs w:val="24"/>
-        </w:rPr>
-      </w:pPr>
-      <w:r>
-        <w:rPr>
-          <w:rFonts w:ascii="Arial" w:hAnsi="Arial" w:cs="Arial"/>
-          <w:sz w:val="24"/>
-          <w:szCs w:val="24"/>
-        </w:rPr>
-        <w:tab/>
-      </w:r>
-      <w:proofErr w:type="gramStart"/>
-      <w:r>
-        <w:rPr>
-          <w:rFonts w:ascii="Arial" w:hAnsi="Arial" w:cs="Arial"/>
-          <w:b/>
-          <w:sz w:val="24"/>
-          <w:szCs w:val="24"/>
-        </w:rPr>
-        <w:t>Java.</w:t>
-      </w:r>
-      <w:proofErr w:type="gramEnd"/>
-      <w:r>
-        <w:rPr>
-          <w:rFonts w:ascii="Arial" w:hAnsi="Arial" w:cs="Arial"/>
-          <w:b/>
-          <w:sz w:val="24"/>
-          <w:szCs w:val="24"/>
-        </w:rPr>
-        <w:t xml:space="preserve"> </w:t>
-      </w:r>
-      <w:r>
-        <w:rPr>
-          <w:rFonts w:ascii="Arial" w:hAnsi="Arial" w:cs="Arial"/>
-          <w:sz w:val="24"/>
-          <w:szCs w:val="24"/>
-        </w:rPr>
-        <w:t xml:space="preserve">It is an object oriented programming </w:t>
-      </w:r>
-      <w:proofErr w:type="gramStart"/>
-      <w:r>
-        <w:rPr>
-          <w:rFonts w:ascii="Arial" w:hAnsi="Arial" w:cs="Arial"/>
-          <w:sz w:val="24"/>
-          <w:szCs w:val="24"/>
-        </w:rPr>
-        <w:t>language  which</w:t>
-      </w:r>
-      <w:proofErr w:type="gramEnd"/>
-      <w:r>
-        <w:rPr>
-          <w:rFonts w:ascii="Arial" w:hAnsi="Arial" w:cs="Arial"/>
-          <w:sz w:val="24"/>
-          <w:szCs w:val="24"/>
-        </w:rPr>
-        <w:t xml:space="preserve"> is extensively used for developing open-source projects like an Android Application.</w:t>
-      </w:r>
-    </w:p>
-    <w:p>
-      <w:pPr>
-        <w:spacing w:before="240" w:line="480" w:lineRule="auto"/>
-        <w:contextualSpacing/>
-        <w:jc w:val="both"/>
-        <w:rPr>
-          <w:rFonts w:ascii="Arial" w:hAnsi="Arial" w:cs="Arial"/>
-          <w:sz w:val="24"/>
-          <w:szCs w:val="24"/>
-        </w:rPr>
-      </w:pPr>
-      <w:r>
-        <w:rPr>
-          <w:rFonts w:ascii="Arial" w:hAnsi="Arial" w:cs="Arial"/>
-          <w:sz w:val="24"/>
-          <w:szCs w:val="24"/>
-        </w:rPr>
-        <w:tab/>
-      </w:r>
-      <w:proofErr w:type="gramStart"/>
-      <w:r>
-        <w:rPr>
-          <w:rFonts w:ascii="Arial" w:hAnsi="Arial" w:cs="Arial"/>
-          <w:b/>
-          <w:sz w:val="24"/>
-          <w:szCs w:val="24"/>
-        </w:rPr>
-        <w:t>Database.</w:t>
-      </w:r>
-      <w:proofErr w:type="gramEnd"/>
-      <w:r>
-        <w:rPr>
-          <w:rFonts w:ascii="Arial" w:hAnsi="Arial" w:cs="Arial"/>
-          <w:b/>
-          <w:sz w:val="24"/>
-          <w:szCs w:val="24"/>
-        </w:rPr>
-        <w:t xml:space="preserve"> </w:t>
-      </w:r>
-      <w:r>
-        <w:rPr>
-          <w:rFonts w:ascii="Arial" w:hAnsi="Arial" w:cs="Arial"/>
-          <w:sz w:val="24"/>
-          <w:szCs w:val="24"/>
-        </w:rPr>
-        <w:t xml:space="preserve">It is a collection of tables containing </w:t>
-      </w:r>
-      <w:proofErr w:type="gramStart"/>
-      <w:r>
-        <w:rPr>
-          <w:rFonts w:ascii="Arial" w:hAnsi="Arial" w:cs="Arial"/>
-          <w:sz w:val="24"/>
-          <w:szCs w:val="24"/>
-        </w:rPr>
-        <w:t>data ,</w:t>
-      </w:r>
-      <w:proofErr w:type="gramEnd"/>
-      <w:r>
-        <w:rPr>
-          <w:rFonts w:ascii="Arial" w:hAnsi="Arial" w:cs="Arial"/>
-          <w:sz w:val="24"/>
-          <w:szCs w:val="24"/>
-        </w:rPr>
-        <w:t xml:space="preserve"> organ</w:t>
-      </w:r>
-      <w:r>
-        <w:rPr>
-          <w:rFonts w:ascii="Arial" w:hAnsi="Arial" w:cs="Arial"/>
-          <w:sz w:val="24"/>
-          <w:szCs w:val="24"/>
-        </w:rPr>
-        <w:t>ized and relative to each other.</w:t>
-      </w:r>
-    </w:p>
-    <w:p>
-      <w:pPr>
-        <w:spacing w:before="240" w:line="480" w:lineRule="auto"/>
-        <w:contextualSpacing/>
-        <w:jc w:val="both"/>
-        <w:rPr>
-          <w:rFonts w:ascii="Arial" w:hAnsi="Arial" w:cs="Arial"/>
-          <w:sz w:val="24"/>
-          <w:szCs w:val="24"/>
-        </w:rPr>
-      </w:pPr>
-      <w:r>
-        <w:rPr>
-          <w:rFonts w:ascii="Arial" w:hAnsi="Arial" w:cs="Arial"/>
-          <w:sz w:val="24"/>
-          <w:szCs w:val="24"/>
-        </w:rPr>
-        <w:tab/>
-      </w:r>
-      <w:proofErr w:type="gramStart"/>
-      <w:r>
-        <w:rPr>
-          <w:rFonts w:ascii="Arial" w:hAnsi="Arial" w:cs="Arial"/>
-          <w:b/>
-          <w:sz w:val="24"/>
-          <w:szCs w:val="24"/>
-        </w:rPr>
-        <w:t>SIMD.</w:t>
-      </w:r>
-      <w:proofErr w:type="gramEnd"/>
-      <w:r>
-        <w:rPr>
-          <w:rFonts w:ascii="Arial" w:hAnsi="Arial" w:cs="Arial"/>
-          <w:b/>
-          <w:sz w:val="24"/>
-          <w:szCs w:val="24"/>
-        </w:rPr>
-        <w:t xml:space="preserve"> </w:t>
-      </w:r>
-      <w:proofErr w:type="gramStart"/>
-      <w:r>
-        <w:rPr>
-          <w:rFonts w:ascii="Arial" w:hAnsi="Arial" w:cs="Arial"/>
-          <w:sz w:val="24"/>
-          <w:szCs w:val="24"/>
-        </w:rPr>
-        <w:t>A kind of computing architecture which aims in executing single instruction across multiple data</w:t>
-      </w:r>
-      <w:r>
-        <w:rPr>
-          <w:rFonts w:ascii="Arial" w:hAnsi="Arial" w:cs="Arial"/>
-          <w:sz w:val="24"/>
-          <w:szCs w:val="24"/>
-        </w:rPr>
-        <w:t xml:space="preserve"> </w:t>
-      </w:r>
-      <w:r>
-        <w:rPr>
-          <w:rFonts w:ascii="Arial" w:hAnsi="Arial" w:cs="Arial"/>
-          <w:sz w:val="24"/>
-          <w:szCs w:val="24"/>
-        </w:rPr>
-        <w:t>[7]</w:t>
-      </w:r>
-      <w:r>
-        <w:rPr>
-          <w:rFonts w:ascii="Arial" w:hAnsi="Arial" w:cs="Arial"/>
-          <w:sz w:val="24"/>
-          <w:szCs w:val="24"/>
-        </w:rPr>
-        <w:t>.</w:t>
-      </w:r>
-      <w:proofErr w:type="gramEnd"/>
     </w:p>
     <w:p>
       <w:pPr>
@@ -2224,15 +1900,6 @@
           <w:szCs w:val="24"/>
         </w:rPr>
         <w:tab/>
-      </w:r>
-      <w:proofErr w:type="gramStart"/>
-      <w:r>
-        <w:rPr>
-          <w:rFonts w:ascii="Arial" w:hAnsi="Arial" w:cs="Arial"/>
-          <w:b/>
-          <w:sz w:val="24"/>
-          <w:szCs w:val="24"/>
-        </w:rPr>
         <w:t>Canny Edge</w:t>
       </w:r>
       <w:r>
@@ -2253,7 +1920,6 @@
         </w:rPr>
         <w:t>.</w:t>
       </w:r>
-      <w:proofErr w:type="gramEnd"/>
       <w:r>
         <w:rPr>
           <w:rFonts w:ascii="Arial" w:hAnsi="Arial" w:cs="Arial"/>
@@ -2269,33 +1935,15 @@
           <w:sz w:val="24"/>
           <w:szCs w:val="24"/>
         </w:rPr>
-        <w:t xml:space="preserve">One of the commonly used </w:t>
-      </w:r>
-      <w:proofErr w:type="gramStart"/>
-      <w:r>
-        <w:rPr>
-          <w:rFonts w:ascii="Arial" w:hAnsi="Arial" w:cs="Arial"/>
-          <w:sz w:val="24"/>
-          <w:szCs w:val="24"/>
-        </w:rPr>
-        <w:t>ope</w:t>
-      </w:r>
-      <w:r>
-        <w:rPr>
-          <w:rFonts w:ascii="Arial" w:hAnsi="Arial" w:cs="Arial"/>
-          <w:sz w:val="24"/>
-          <w:szCs w:val="24"/>
-        </w:rPr>
-        <w:t>ration</w:t>
-      </w:r>
-      <w:proofErr w:type="gramEnd"/>
-      <w:r>
-        <w:rPr>
-          <w:rFonts w:ascii="Arial" w:hAnsi="Arial" w:cs="Arial"/>
-          <w:sz w:val="24"/>
-          <w:szCs w:val="24"/>
-        </w:rPr>
-        <w:t xml:space="preserve"> in image analysis providing strong visual cues that can help the recognition process developed by John F. Canny.</w:t>
+        <w:t>One of the commonly used ope</w:t>
+      </w:r>
+      <w:r>
+        <w:rPr>
+          <w:rFonts w:ascii="Arial" w:hAnsi="Arial" w:cs="Arial"/>
+          <w:sz w:val="24"/>
+          <w:szCs w:val="24"/>
+        </w:rPr>
+        <w:t>ration in image analysis providing strong visual cues that can help the recognition process developed by John F. Canny.</w:t>
       </w:r>
     </w:p>
     <w:p>
@@ -2586,7 +2234,6 @@
         </w:rPr>
         <w:t xml:space="preserve">or </w:t>
       </w:r>
-      <w:proofErr w:type="spellStart"/>
       <w:r>
         <w:rPr>
           <w:rFonts w:ascii="Arial" w:hAnsi="Arial" w:cs="Arial"/>
@@ -2596,7 +2243,6 @@
         </w:rPr>
         <w:t>pel</w:t>
       </w:r>
-      <w:proofErr w:type="spellEnd"/>
       <w:r>
         <w:rPr>
           <w:rFonts w:ascii="Arial" w:hAnsi="Arial" w:cs="Arial"/>
@@ -2742,25 +2388,14 @@
           <w:szCs w:val="24"/>
         </w:rPr>
       </w:pPr>
-      <w:proofErr w:type="gramStart"/>
-      <w:r>
-        <w:rPr>
-          <w:rFonts w:ascii="Arial" w:hAnsi="Arial" w:cs="Arial"/>
-          <w:b/>
-          <w:sz w:val="24"/>
-          <w:szCs w:val="24"/>
-        </w:rPr>
-        <w:t>Figure 1.</w:t>
-      </w:r>
-      <w:proofErr w:type="gramEnd"/>
-      <w:r>
-        <w:rPr>
-          <w:rFonts w:ascii="Arial" w:hAnsi="Arial" w:cs="Arial"/>
-          <w:b/>
-          <w:sz w:val="24"/>
-          <w:szCs w:val="24"/>
-        </w:rPr>
-        <w:t xml:space="preserve"> An Array of Pixels in Different Possible Grey Levels</w:t>
+      <w:r>
+        <w:rPr>
+          <w:rFonts w:ascii="Arial" w:hAnsi="Arial" w:cs="Arial"/>
+          <w:b/>
+          <w:sz w:val="24"/>
+          <w:szCs w:val="24"/>
+        </w:rPr>
+        <w:t>Figure 1. An Array of Pixels in Different Possible Grey Levels</w:t>
       </w:r>
     </w:p>
     <w:p>
@@ -2980,16 +2615,7 @@
           <w:sz w:val="24"/>
           <w:szCs w:val="24"/>
         </w:rPr>
-        <w:t xml:space="preserve">or an image from. </w:t>
-      </w:r>
-      <w:proofErr w:type="gramStart"/>
-      <w:r>
-        <w:rPr>
-          <w:rFonts w:ascii="Arial" w:hAnsi="Arial" w:cs="Arial"/>
-          <w:sz w:val="24"/>
-          <w:szCs w:val="24"/>
-        </w:rPr>
-        <w:t>Due the involved computations’ local nature, where they</w:t>
+        <w:t>or an image from. Due the involved computations’ local nature, where they</w:t>
       </w:r>
       <w:r>
         <w:rPr>
@@ -3013,25 +2639,7 @@
           <w:sz w:val="24"/>
           <w:szCs w:val="24"/>
         </w:rPr>
-        <w:t>al.</w:t>
-      </w:r>
-      <w:proofErr w:type="gramEnd"/>
-      <w:r>
-        <w:rPr>
-          <w:rFonts w:ascii="Arial" w:hAnsi="Arial" w:cs="Arial"/>
-          <w:sz w:val="24"/>
-          <w:szCs w:val="24"/>
-        </w:rPr>
-        <w:t xml:space="preserve"> </w:t>
-      </w:r>
-      <w:proofErr w:type="spellStart"/>
-      <w:r>
-        <w:rPr>
-          <w:rFonts w:ascii="Arial" w:hAnsi="Arial" w:cs="Arial"/>
-          <w:sz w:val="24"/>
-          <w:szCs w:val="24"/>
-        </w:rPr>
-        <w:t>Figur</w:t>
+        <w:t>al. Figur</w:t>
       </w:r>
       <w:r>
         <w:rPr>
@@ -3041,7 +2649,6 @@
         </w:rPr>
         <w:t>ally</w:t>
       </w:r>
-      <w:proofErr w:type="spellEnd"/>
       <w:r>
         <w:rPr>
           <w:rFonts w:ascii="Arial" w:hAnsi="Arial" w:cs="Arial"/>
@@ -3485,43 +3092,7 @@
           <w:sz w:val="24"/>
           <w:szCs w:val="24"/>
         </w:rPr>
-        <w:t xml:space="preserve">According to the study of </w:t>
-      </w:r>
-      <w:proofErr w:type="spellStart"/>
-      <w:r>
-        <w:rPr>
-          <w:rFonts w:ascii="Arial" w:hAnsi="Arial" w:cs="Arial"/>
-          <w:sz w:val="24"/>
-          <w:szCs w:val="24"/>
-        </w:rPr>
-        <w:t>Navpat</w:t>
-      </w:r>
-      <w:proofErr w:type="spellEnd"/>
-      <w:r>
-        <w:rPr>
-          <w:rFonts w:ascii="Arial" w:hAnsi="Arial" w:cs="Arial"/>
-          <w:sz w:val="24"/>
-          <w:szCs w:val="24"/>
-        </w:rPr>
-        <w:t xml:space="preserve"> et al</w:t>
-      </w:r>
-      <w:proofErr w:type="gramStart"/>
-      <w:r>
-        <w:rPr>
-          <w:rFonts w:ascii="Arial" w:hAnsi="Arial" w:cs="Arial"/>
-          <w:sz w:val="24"/>
-          <w:szCs w:val="24"/>
-        </w:rPr>
-        <w:t>.[</w:t>
-      </w:r>
-      <w:proofErr w:type="gramEnd"/>
-      <w:r>
-        <w:rPr>
-          <w:rFonts w:ascii="Arial" w:hAnsi="Arial" w:cs="Arial"/>
-          <w:sz w:val="24"/>
-          <w:szCs w:val="24"/>
-        </w:rPr>
-        <w:t>4] ,</w:t>
+        <w:t>According to the study of Navpat et al.[4] ,</w:t>
       </w:r>
       <w:r>
         <w:rPr>
@@ -3605,25 +3176,7 @@
           <w:szCs w:val="24"/>
         </w:rPr>
         <w:tab/>
-        <w:t xml:space="preserve">Patel and </w:t>
-      </w:r>
-      <w:proofErr w:type="spellStart"/>
-      <w:r>
-        <w:rPr>
-          <w:rFonts w:ascii="Arial" w:hAnsi="Arial" w:cs="Arial"/>
-          <w:sz w:val="24"/>
-          <w:szCs w:val="24"/>
-        </w:rPr>
-        <w:t>Dubey</w:t>
-      </w:r>
-      <w:proofErr w:type="spellEnd"/>
-      <w:r>
-        <w:rPr>
-          <w:rFonts w:ascii="Arial" w:hAnsi="Arial" w:cs="Arial"/>
-          <w:sz w:val="24"/>
-          <w:szCs w:val="24"/>
-        </w:rPr>
-        <w:t xml:space="preserve"> [6] discussed in their study a method of palm print recognition which there is no chance of forgetting password and even no can theft his/her password used by the only intended human being. They developed system software where palm images are used for authentication purpose. The palm print provides better security for identification purpose as compared to other </w:t>
+        <w:t xml:space="preserve">Patel and Dubey [6] discussed in their study a method of palm print recognition which there is no chance of forgetting password and even no can theft his/her password used by the only intended human being. They developed system software where palm images are used for authentication purpose. The palm print provides better security for identification purpose as compared to other </w:t>
       </w:r>
       <w:r>
         <w:rPr>
@@ -3632,43 +3185,7 @@
           <w:szCs w:val="24"/>
         </w:rPr>
         <w:lastRenderedPageBreak/>
-        <w:t xml:space="preserve">method and services where person need to prove their identity.  In the same purpose of study of Ahmed </w:t>
-      </w:r>
-      <w:proofErr w:type="gramStart"/>
-      <w:r>
-        <w:rPr>
-          <w:rFonts w:ascii="Arial" w:hAnsi="Arial" w:cs="Arial"/>
-          <w:sz w:val="24"/>
-          <w:szCs w:val="24"/>
-        </w:rPr>
-        <w:t>et</w:t>
-      </w:r>
-      <w:proofErr w:type="gramEnd"/>
-      <w:r>
-        <w:rPr>
-          <w:rFonts w:ascii="Arial" w:hAnsi="Arial" w:cs="Arial"/>
-          <w:sz w:val="24"/>
-          <w:szCs w:val="24"/>
-        </w:rPr>
-        <w:t xml:space="preserve">. </w:t>
-      </w:r>
-      <w:proofErr w:type="gramStart"/>
-      <w:r>
-        <w:rPr>
-          <w:rFonts w:ascii="Arial" w:hAnsi="Arial" w:cs="Arial"/>
-          <w:sz w:val="24"/>
-          <w:szCs w:val="24"/>
-        </w:rPr>
-        <w:t>al</w:t>
-      </w:r>
-      <w:proofErr w:type="gramEnd"/>
-      <w:r>
-        <w:rPr>
-          <w:rFonts w:ascii="Arial" w:hAnsi="Arial" w:cs="Arial"/>
-          <w:sz w:val="24"/>
-          <w:szCs w:val="24"/>
-        </w:rPr>
-        <w:t xml:space="preserve"> [7], the palm vein authentication has high level of accuracy because  it is located inside the body and does not change over the life and cannot be stolen. The paper presents an analysis of palm vein pattern recognition algorithms, techniques, methodologies and systems.</w:t>
+        <w:t>method and services where person need to prove their identity.  In the same purpose of study of Ahmed et. al [7], the palm vein authentication has high level of accuracy because  it is located inside the body and does not change over the life and cannot be stolen. The paper presents an analysis of palm vein pattern recognition algorithms, techniques, methodologies and systems.</w:t>
       </w:r>
     </w:p>
     <w:p>
@@ -3688,43 +3205,7 @@
           <w:szCs w:val="24"/>
         </w:rPr>
         <w:tab/>
-        <w:t xml:space="preserve">Human palms have some common characteristics in the form of mountains known as planets according to Nigam </w:t>
-      </w:r>
-      <w:proofErr w:type="gramStart"/>
-      <w:r>
-        <w:rPr>
-          <w:rFonts w:ascii="Arial" w:hAnsi="Arial" w:cs="Arial"/>
-          <w:sz w:val="24"/>
-          <w:szCs w:val="24"/>
-        </w:rPr>
-        <w:t>et</w:t>
-      </w:r>
-      <w:proofErr w:type="gramEnd"/>
-      <w:r>
-        <w:rPr>
-          <w:rFonts w:ascii="Arial" w:hAnsi="Arial" w:cs="Arial"/>
-          <w:sz w:val="24"/>
-          <w:szCs w:val="24"/>
-        </w:rPr>
-        <w:t xml:space="preserve">. </w:t>
-      </w:r>
-      <w:proofErr w:type="gramStart"/>
-      <w:r>
-        <w:rPr>
-          <w:rFonts w:ascii="Arial" w:hAnsi="Arial" w:cs="Arial"/>
-          <w:sz w:val="24"/>
-          <w:szCs w:val="24"/>
-        </w:rPr>
-        <w:t>al</w:t>
-      </w:r>
-      <w:proofErr w:type="gramEnd"/>
-      <w:r>
-        <w:rPr>
-          <w:rFonts w:ascii="Arial" w:hAnsi="Arial" w:cs="Arial"/>
-          <w:sz w:val="24"/>
-          <w:szCs w:val="24"/>
-        </w:rPr>
-        <w:t xml:space="preserve"> [8]. The finger’s length corresponding to the planet represents the strength of that planet for that person. The help of image processing and ratio based algorithms; one can characterize people and may know their personality type as well.</w:t>
+        <w:t>Human palms have some common characteristics in the form of mountains known as planets according to Nigam et. al [8]. The finger’s length corresponding to the planet represents the strength of that planet for that person. The help of image processing and ratio based algorithms; one can characterize people and may know their personality type as well.</w:t>
       </w:r>
     </w:p>
     <w:p>
@@ -3784,71 +3265,7 @@
           <w:sz w:val="24"/>
           <w:szCs w:val="24"/>
         </w:rPr>
-        <w:t xml:space="preserve"> </w:t>
-      </w:r>
-      <w:proofErr w:type="spellStart"/>
-      <w:proofErr w:type="gramStart"/>
-      <w:r>
-        <w:rPr>
-          <w:rFonts w:ascii="Arial" w:hAnsi="Arial" w:cs="Arial"/>
-          <w:sz w:val="24"/>
-          <w:szCs w:val="24"/>
-        </w:rPr>
-        <w:t>Jagtap</w:t>
-      </w:r>
-      <w:proofErr w:type="spellEnd"/>
-      <w:r>
-        <w:rPr>
-          <w:rFonts w:ascii="Arial" w:hAnsi="Arial" w:cs="Arial"/>
-          <w:sz w:val="24"/>
-          <w:szCs w:val="24"/>
-        </w:rPr>
-        <w:t xml:space="preserve">  R.S</w:t>
-      </w:r>
-      <w:proofErr w:type="gramEnd"/>
-      <w:r>
-        <w:rPr>
-          <w:rFonts w:ascii="Arial" w:hAnsi="Arial" w:cs="Arial"/>
-          <w:sz w:val="24"/>
-          <w:szCs w:val="24"/>
-        </w:rPr>
-        <w:t xml:space="preserve">. and </w:t>
-      </w:r>
-      <w:proofErr w:type="spellStart"/>
-      <w:r>
-        <w:rPr>
-          <w:rFonts w:ascii="Arial" w:hAnsi="Arial" w:cs="Arial"/>
-          <w:sz w:val="24"/>
-          <w:szCs w:val="24"/>
-        </w:rPr>
-        <w:t>Mrs.</w:t>
-      </w:r>
-      <w:proofErr w:type="spellEnd"/>
-      <w:r>
-        <w:rPr>
-          <w:rFonts w:ascii="Arial" w:hAnsi="Arial" w:cs="Arial"/>
-          <w:sz w:val="24"/>
-          <w:szCs w:val="24"/>
-        </w:rPr>
-        <w:t xml:space="preserve"> </w:t>
-      </w:r>
-      <w:proofErr w:type="spellStart"/>
-      <w:r>
-        <w:rPr>
-          <w:rFonts w:ascii="Arial" w:hAnsi="Arial" w:cs="Arial"/>
-          <w:sz w:val="24"/>
-          <w:szCs w:val="24"/>
-        </w:rPr>
-        <w:t>Sadalage</w:t>
-      </w:r>
-      <w:proofErr w:type="spellEnd"/>
-      <w:r>
-        <w:rPr>
-          <w:rFonts w:ascii="Arial" w:hAnsi="Arial" w:cs="Arial"/>
-          <w:sz w:val="24"/>
-          <w:szCs w:val="24"/>
-        </w:rPr>
-        <w:t xml:space="preserve"> J.A. [9]</w:t>
+        <w:t xml:space="preserve"> Jagtap  R.S. and Mrs. Sadalage J.A. [9]</w:t>
       </w:r>
       <w:r>
         <w:rPr>
@@ -3864,51 +3281,15 @@
           <w:sz w:val="24"/>
           <w:szCs w:val="24"/>
         </w:rPr>
-        <w:t xml:space="preserve">r tasks related to images, </w:t>
-      </w:r>
-      <w:proofErr w:type="spellStart"/>
-      <w:r>
-        <w:rPr>
-          <w:rFonts w:ascii="Arial" w:hAnsi="Arial" w:cs="Arial"/>
-          <w:sz w:val="24"/>
-          <w:szCs w:val="24"/>
-        </w:rPr>
-        <w:t>Open</w:t>
-      </w:r>
-      <w:r>
-        <w:rPr>
-          <w:rFonts w:ascii="Arial" w:hAnsi="Arial" w:cs="Arial"/>
-          <w:sz w:val="24"/>
-          <w:szCs w:val="24"/>
-        </w:rPr>
-        <w:t>CV</w:t>
-      </w:r>
-      <w:proofErr w:type="spellEnd"/>
-      <w:r>
-        <w:rPr>
-          <w:rFonts w:ascii="Arial" w:hAnsi="Arial" w:cs="Arial"/>
-          <w:sz w:val="24"/>
-          <w:szCs w:val="24"/>
-        </w:rPr>
-        <w:t xml:space="preserve"> is used. It is compatible with android platform, with open </w:t>
-      </w:r>
-      <w:proofErr w:type="gramStart"/>
-      <w:r>
-        <w:rPr>
-          <w:rFonts w:ascii="Arial" w:hAnsi="Arial" w:cs="Arial"/>
-          <w:sz w:val="24"/>
-          <w:szCs w:val="24"/>
-        </w:rPr>
-        <w:t>cv</w:t>
-      </w:r>
-      <w:proofErr w:type="gramEnd"/>
-      <w:r>
-        <w:rPr>
-          <w:rFonts w:ascii="Arial" w:hAnsi="Arial" w:cs="Arial"/>
-          <w:sz w:val="24"/>
-          <w:szCs w:val="24"/>
-        </w:rPr>
-        <w:t xml:space="preserve"> manager the same results can be checked on windows operating system</w:t>
+        <w:t>r tasks related to images, Open</w:t>
+      </w:r>
+      <w:r>
+        <w:rPr>
+          <w:rFonts w:ascii="Arial" w:hAnsi="Arial" w:cs="Arial"/>
+          <w:sz w:val="24"/>
+          <w:szCs w:val="24"/>
+        </w:rPr>
+        <w:t>CV is used. It is compatible with android platform, with open cv manager the same results can be checked on windows operating system</w:t>
       </w:r>
       <w:r>
         <w:rPr>
@@ -3928,23 +3309,13 @@
         </w:rPr>
         <w:t xml:space="preserve"> </w:t>
       </w:r>
-      <w:proofErr w:type="spellStart"/>
-      <w:r>
-        <w:rPr>
-          <w:rFonts w:ascii="Arial" w:hAnsi="Arial" w:cs="Arial"/>
-          <w:sz w:val="24"/>
-          <w:szCs w:val="24"/>
-        </w:rPr>
-        <w:t>OpenCV</w:t>
-      </w:r>
-      <w:proofErr w:type="spellEnd"/>
-      <w:r>
-        <w:rPr>
-          <w:rFonts w:ascii="Arial" w:hAnsi="Arial" w:cs="Arial"/>
-          <w:sz w:val="24"/>
-          <w:szCs w:val="24"/>
-        </w:rPr>
-        <w:t xml:space="preserve"> stands for Open Source Computer Vision. This is open source computer vision library written in C and C++. The Open CV library contains over 500 functions that span many areas in vision and useful in real time applications. After developing environment it is neces</w:t>
+      <w:r>
+        <w:rPr>
+          <w:rFonts w:ascii="Arial" w:hAnsi="Arial" w:cs="Arial"/>
+          <w:sz w:val="24"/>
+          <w:szCs w:val="24"/>
+        </w:rPr>
+        <w:t>OpenCV stands for Open Source Computer Vision. This is open source computer vision library written in C and C++. The Open CV library contains over 500 functions that span many areas in vision and useful in real time applications. After developing environment it is neces</w:t>
       </w:r>
       <w:r>
         <w:rPr>
@@ -3968,18 +3339,8 @@
           <w:sz w:val="24"/>
           <w:szCs w:val="24"/>
         </w:rPr>
-        <w:t xml:space="preserve"> </w:t>
-      </w:r>
-      <w:proofErr w:type="gramStart"/>
-      <w:r>
-        <w:rPr>
-          <w:rFonts w:ascii="Arial" w:hAnsi="Arial" w:cs="Arial"/>
-          <w:sz w:val="24"/>
-          <w:szCs w:val="24"/>
-        </w:rPr>
-        <w:t>Though the use of these libraries requires an adequate amount of resources such as the processor and time to do the necessary operations on the image which the researchers consider.</w:t>
-      </w:r>
-      <w:proofErr w:type="gramEnd"/>
+        <w:t xml:space="preserve"> Though the use of these libraries requires an adequate amount of resources such as the processor and time to do the necessary operations on the image which the researchers consider.</w:t>
+      </w:r>
     </w:p>
     <w:p>
       <w:pPr>
@@ -4123,25 +3484,7 @@
           <w:sz w:val="24"/>
           <w:szCs w:val="24"/>
         </w:rPr>
-        <w:t xml:space="preserve">enables the interaction between native code languages such as C/C++, and Java which are essential for the development of the mobile application. Meanwhile, the </w:t>
-      </w:r>
-      <w:proofErr w:type="gramStart"/>
-      <w:r>
-        <w:rPr>
-          <w:rFonts w:ascii="Arial" w:hAnsi="Arial" w:cs="Arial"/>
-          <w:sz w:val="24"/>
-          <w:szCs w:val="24"/>
-        </w:rPr>
-        <w:t>NDK ,</w:t>
-      </w:r>
-      <w:proofErr w:type="gramEnd"/>
-      <w:r>
-        <w:rPr>
-          <w:rFonts w:ascii="Arial" w:hAnsi="Arial" w:cs="Arial"/>
-          <w:sz w:val="24"/>
-          <w:szCs w:val="24"/>
-        </w:rPr>
-        <w:t xml:space="preserve"> is a toolset which overcomes the limitation of Java, such as performance and memory management and supports native development.</w:t>
+        <w:t>enables the interaction between native code languages such as C/C++, and Java which are essential for the development of the mobile application. Meanwhile, the NDK , is a toolset which overcomes the limitation of Java, such as performance and memory management and supports native development.</w:t>
       </w:r>
     </w:p>
     <w:p>
@@ -4268,18 +3611,8 @@
           <w:sz w:val="24"/>
           <w:szCs w:val="24"/>
         </w:rPr>
-        <w:t xml:space="preserve">fined by a discontinuity in </w:t>
-      </w:r>
-      <w:proofErr w:type="spellStart"/>
-      <w:r>
-        <w:rPr>
-          <w:rFonts w:ascii="Arial" w:hAnsi="Arial" w:cs="Arial"/>
-          <w:sz w:val="24"/>
-          <w:szCs w:val="24"/>
-        </w:rPr>
-        <w:t>gray</w:t>
-      </w:r>
-      <w:proofErr w:type="spellEnd"/>
+        <w:t>fined by a discontinuity in gray</w:t>
+      </w:r>
       <w:r>
         <w:rPr>
           <w:rFonts w:ascii="Arial" w:hAnsi="Arial" w:cs="Arial"/>
@@ -4425,25 +3758,7 @@
           <w:sz w:val="24"/>
           <w:szCs w:val="24"/>
         </w:rPr>
-        <w:t xml:space="preserve"> Some of its application is for security, </w:t>
-      </w:r>
-      <w:proofErr w:type="spellStart"/>
-      <w:r>
-        <w:rPr>
-          <w:rFonts w:ascii="Arial" w:hAnsi="Arial" w:cs="Arial"/>
-          <w:sz w:val="24"/>
-          <w:szCs w:val="24"/>
-        </w:rPr>
-        <w:t>defense</w:t>
-      </w:r>
-      <w:proofErr w:type="spellEnd"/>
-      <w:r>
-        <w:rPr>
-          <w:rFonts w:ascii="Arial" w:hAnsi="Arial" w:cs="Arial"/>
-          <w:sz w:val="24"/>
-          <w:szCs w:val="24"/>
-        </w:rPr>
-        <w:t xml:space="preserve"> like face detection or human detection.</w:t>
+        <w:t xml:space="preserve"> Some of its application is for security, defense like face detection or human detection.</w:t>
       </w:r>
     </w:p>
     <w:p>
@@ -4464,18 +3779,8 @@
           <w:szCs w:val="24"/>
         </w:rPr>
         <w:tab/>
-        <w:t>In layman’s term, the algorithm is consist of the following stages [7</w:t>
-      </w:r>
-      <w:proofErr w:type="gramStart"/>
-      <w:r>
-        <w:rPr>
-          <w:rFonts w:ascii="Arial" w:hAnsi="Arial" w:cs="Arial"/>
-          <w:sz w:val="24"/>
-          <w:szCs w:val="24"/>
-        </w:rPr>
-        <w:t>] :</w:t>
-      </w:r>
-      <w:proofErr w:type="gramEnd"/>
+        <w:t>In layman’s term, the algorithm is consist of the following stages [7] :</w:t>
+      </w:r>
     </w:p>
     <w:p>
       <w:pPr>
@@ -4495,25 +3800,7 @@
           <w:sz w:val="24"/>
           <w:szCs w:val="24"/>
         </w:rPr>
-        <w:t xml:space="preserve">1. The removal of noise in an image through convolution mask in a </w:t>
-      </w:r>
-      <w:proofErr w:type="spellStart"/>
-      <w:r>
-        <w:rPr>
-          <w:rFonts w:ascii="Arial" w:hAnsi="Arial" w:cs="Arial"/>
-          <w:sz w:val="24"/>
-          <w:szCs w:val="24"/>
-        </w:rPr>
-        <w:t>grayscale</w:t>
-      </w:r>
-      <w:proofErr w:type="spellEnd"/>
-      <w:r>
-        <w:rPr>
-          <w:rFonts w:ascii="Arial" w:hAnsi="Arial" w:cs="Arial"/>
-          <w:sz w:val="24"/>
-          <w:szCs w:val="24"/>
-        </w:rPr>
-        <w:t xml:space="preserve"> image with Gaussian Mask. Convolution involves </w:t>
+        <w:t xml:space="preserve">1. The removal of noise in an image through convolution mask in a grayscale image with Gaussian Mask. Convolution involves </w:t>
       </w:r>
       <w:r>
         <w:rPr>
@@ -4571,25 +3858,7 @@
           <w:sz w:val="24"/>
           <w:szCs w:val="24"/>
         </w:rPr>
-        <w:t xml:space="preserve">ring area </w:t>
-      </w:r>
-      <w:proofErr w:type="spellStart"/>
-      <w:r>
-        <w:rPr>
-          <w:rFonts w:ascii="Arial" w:hAnsi="Arial" w:cs="Arial"/>
-          <w:sz w:val="24"/>
-          <w:szCs w:val="24"/>
-        </w:rPr>
-        <w:t>centered</w:t>
-      </w:r>
-      <w:proofErr w:type="spellEnd"/>
-      <w:r>
-        <w:rPr>
-          <w:rFonts w:ascii="Arial" w:hAnsi="Arial" w:cs="Arial"/>
-          <w:sz w:val="24"/>
-          <w:szCs w:val="24"/>
-        </w:rPr>
-        <w:t xml:space="preserve"> at the pixel and the coefficients of the kernel.</w:t>
+        <w:t>ring area centered at the pixel and the coefficients of the kernel.</w:t>
       </w:r>
     </w:p>
     <w:p>
@@ -4816,25 +4085,14 @@
           <w:szCs w:val="24"/>
         </w:rPr>
       </w:pPr>
-      <w:proofErr w:type="gramStart"/>
-      <w:r>
-        <w:rPr>
-          <w:rFonts w:ascii="Arial" w:hAnsi="Arial" w:cs="Arial"/>
-          <w:b/>
-          <w:sz w:val="24"/>
-          <w:szCs w:val="24"/>
-        </w:rPr>
-        <w:t>Figure 2.</w:t>
-      </w:r>
-      <w:proofErr w:type="gramEnd"/>
-      <w:r>
-        <w:rPr>
-          <w:rFonts w:ascii="Arial" w:hAnsi="Arial" w:cs="Arial"/>
-          <w:b/>
-          <w:sz w:val="24"/>
-          <w:szCs w:val="24"/>
-        </w:rPr>
-        <w:t xml:space="preserve"> Application of Convolution to the Matrix</w:t>
+      <w:r>
+        <w:rPr>
+          <w:rFonts w:ascii="Arial" w:hAnsi="Arial" w:cs="Arial"/>
+          <w:b/>
+          <w:sz w:val="24"/>
+          <w:szCs w:val="24"/>
+        </w:rPr>
+        <w:t>Figure 2. Application of Convolution to the Matrix</w:t>
       </w:r>
     </w:p>
     <w:p>
@@ -4855,25 +4113,7 @@
           <w:sz w:val="24"/>
           <w:szCs w:val="24"/>
         </w:rPr>
-        <w:t xml:space="preserve">2. After the removal of noise and smoothing the image, finding the edges on the image where the </w:t>
-      </w:r>
-      <w:proofErr w:type="spellStart"/>
-      <w:r>
-        <w:rPr>
-          <w:rFonts w:ascii="Arial" w:hAnsi="Arial" w:cs="Arial"/>
-          <w:sz w:val="24"/>
-          <w:szCs w:val="24"/>
-        </w:rPr>
-        <w:t>grayscale</w:t>
-      </w:r>
-      <w:proofErr w:type="spellEnd"/>
-      <w:r>
-        <w:rPr>
-          <w:rFonts w:ascii="Arial" w:hAnsi="Arial" w:cs="Arial"/>
-          <w:sz w:val="24"/>
-          <w:szCs w:val="24"/>
-        </w:rPr>
-        <w:t xml:space="preserve"> intensity changes the most is the next one. These areas in the image are found by determining the gradient magnitude in the image.</w:t>
+        <w:t>2. After the removal of noise and smoothing the image, finding the edges on the image where the grayscale intensity changes the most is the next one. These areas in the image are found by determining the gradient magnitude in the image.</w:t>
       </w:r>
     </w:p>
     <w:p>
@@ -4897,18 +4137,18 @@
           <w:szCs w:val="24"/>
           <w:lang w:eastAsia="en-PH"/>
         </w:rPr>
-        <w:t>|G| = |</w:t>
-      </w:r>
-      <w:proofErr w:type="spellStart"/>
+        <w:t>|G| = |G</w:t>
+      </w:r>
       <w:r>
         <w:rPr>
           <w:rFonts w:ascii="Times New Roman" w:eastAsia="CMSY10" w:hAnsi="Times New Roman"/>
           <w:i/>
           <w:sz w:val="24"/>
           <w:szCs w:val="24"/>
+          <w:vertAlign w:val="subscript"/>
           <w:lang w:eastAsia="en-PH"/>
         </w:rPr>
-        <w:t>G</w:t>
+        <w:t>x</w:t>
       </w:r>
       <w:r>
         <w:rPr>
@@ -4916,12 +4156,21 @@
           <w:i/>
           <w:sz w:val="24"/>
           <w:szCs w:val="24"/>
+          <w:lang w:eastAsia="en-PH"/>
+        </w:rPr>
+        <w:t>| + |G</w:t>
+      </w:r>
+      <w:r>
+        <w:rPr>
+          <w:rFonts w:ascii="Times New Roman" w:eastAsia="CMSY10" w:hAnsi="Times New Roman"/>
+          <w:i/>
+          <w:sz w:val="24"/>
+          <w:szCs w:val="24"/>
           <w:vertAlign w:val="subscript"/>
           <w:lang w:eastAsia="en-PH"/>
         </w:rPr>
-        <w:t>x</w:t>
-      </w:r>
-      <w:proofErr w:type="spellEnd"/>
+        <w:t>y</w:t>
+      </w:r>
       <w:r>
         <w:rPr>
           <w:rFonts w:ascii="Times New Roman" w:eastAsia="CMSY10" w:hAnsi="Times New Roman"/>
@@ -4930,9 +4179,32 @@
           <w:szCs w:val="24"/>
           <w:lang w:eastAsia="en-PH"/>
         </w:rPr>
-        <w:t>| + |</w:t>
-      </w:r>
-      <w:proofErr w:type="spellStart"/>
+        <w:t>|</w:t>
+      </w:r>
+    </w:p>
+    <w:p>
+      <w:pPr>
+        <w:spacing w:line="480" w:lineRule="auto"/>
+        <w:ind w:firstLine="720"/>
+        <w:contextualSpacing/>
+        <w:rPr>
+          <w:rFonts w:ascii="Arial" w:eastAsia="CMSY10" w:hAnsi="Arial" w:cs="Arial"/>
+          <w:i/>
+          <w:sz w:val="24"/>
+          <w:szCs w:val="24"/>
+          <w:lang w:eastAsia="en-PH"/>
+        </w:rPr>
+      </w:pPr>
+      <w:r>
+        <w:rPr>
+          <w:rFonts w:ascii="Arial" w:eastAsia="CMSY10" w:hAnsi="Arial" w:cs="Arial"/>
+          <w:i/>
+          <w:sz w:val="24"/>
+          <w:szCs w:val="24"/>
+          <w:lang w:eastAsia="en-PH"/>
+        </w:rPr>
+        <w:t xml:space="preserve">where: </w:t>
+      </w:r>
       <w:r>
         <w:rPr>
           <w:rFonts w:ascii="Times New Roman" w:eastAsia="CMSY10" w:hAnsi="Times New Roman"/>
@@ -4952,9 +4224,18 @@
           <w:vertAlign w:val="subscript"/>
           <w:lang w:eastAsia="en-PH"/>
         </w:rPr>
-        <w:t>y</w:t>
-      </w:r>
-      <w:proofErr w:type="spellEnd"/>
+        <w:t xml:space="preserve">x </w:t>
+      </w:r>
+      <w:r>
+        <w:rPr>
+          <w:rFonts w:ascii="Arial" w:eastAsia="CMSY10" w:hAnsi="Arial" w:cs="Arial"/>
+          <w:i/>
+          <w:sz w:val="24"/>
+          <w:szCs w:val="24"/>
+          <w:lang w:eastAsia="en-PH"/>
+        </w:rPr>
+        <w:t xml:space="preserve">and </w:t>
+      </w:r>
       <w:r>
         <w:rPr>
           <w:rFonts w:ascii="Times New Roman" w:eastAsia="CMSY10" w:hAnsi="Times New Roman"/>
@@ -4963,121 +4244,18 @@
           <w:szCs w:val="24"/>
           <w:lang w:eastAsia="en-PH"/>
         </w:rPr>
-        <w:t>|</w:t>
-      </w:r>
-    </w:p>
-    <w:p>
-      <w:pPr>
-        <w:spacing w:line="480" w:lineRule="auto"/>
-        <w:ind w:firstLine="720"/>
-        <w:contextualSpacing/>
-        <w:rPr>
-          <w:rFonts w:ascii="Arial" w:eastAsia="CMSY10" w:hAnsi="Arial" w:cs="Arial"/>
-          <w:i/>
-          <w:sz w:val="24"/>
-          <w:szCs w:val="24"/>
-          <w:lang w:eastAsia="en-PH"/>
-        </w:rPr>
-      </w:pPr>
-      <w:proofErr w:type="gramStart"/>
-      <w:r>
-        <w:rPr>
-          <w:rFonts w:ascii="Arial" w:eastAsia="CMSY10" w:hAnsi="Arial" w:cs="Arial"/>
-          <w:i/>
-          <w:sz w:val="24"/>
-          <w:szCs w:val="24"/>
-          <w:lang w:eastAsia="en-PH"/>
-        </w:rPr>
-        <w:t>where</w:t>
-      </w:r>
-      <w:proofErr w:type="gramEnd"/>
-      <w:r>
-        <w:rPr>
-          <w:rFonts w:ascii="Arial" w:eastAsia="CMSY10" w:hAnsi="Arial" w:cs="Arial"/>
-          <w:i/>
-          <w:sz w:val="24"/>
-          <w:szCs w:val="24"/>
-          <w:lang w:eastAsia="en-PH"/>
-        </w:rPr>
-        <w:t xml:space="preserve">: </w:t>
-      </w:r>
-      <w:proofErr w:type="spellStart"/>
+        <w:t>G</w:t>
+      </w:r>
       <w:r>
         <w:rPr>
           <w:rFonts w:ascii="Times New Roman" w:eastAsia="CMSY10" w:hAnsi="Times New Roman"/>
           <w:i/>
           <w:sz w:val="24"/>
           <w:szCs w:val="24"/>
-          <w:lang w:eastAsia="en-PH"/>
-        </w:rPr>
-        <w:t>G</w:t>
-      </w:r>
-      <w:r>
-        <w:rPr>
-          <w:rFonts w:ascii="Times New Roman" w:eastAsia="CMSY10" w:hAnsi="Times New Roman"/>
-          <w:i/>
-          <w:sz w:val="24"/>
-          <w:szCs w:val="24"/>
           <w:vertAlign w:val="subscript"/>
           <w:lang w:eastAsia="en-PH"/>
         </w:rPr>
-        <w:t>x</w:t>
-      </w:r>
-      <w:proofErr w:type="spellEnd"/>
-      <w:r>
-        <w:rPr>
-          <w:rFonts w:ascii="Times New Roman" w:eastAsia="CMSY10" w:hAnsi="Times New Roman"/>
-          <w:i/>
-          <w:sz w:val="24"/>
-          <w:szCs w:val="24"/>
-          <w:vertAlign w:val="subscript"/>
-          <w:lang w:eastAsia="en-PH"/>
-        </w:rPr>
-        <w:t xml:space="preserve"> </w:t>
-      </w:r>
-      <w:r>
-        <w:rPr>
-          <w:rFonts w:ascii="Arial" w:eastAsia="CMSY10" w:hAnsi="Arial" w:cs="Arial"/>
-          <w:i/>
-          <w:sz w:val="24"/>
-          <w:szCs w:val="24"/>
-          <w:lang w:eastAsia="en-PH"/>
-        </w:rPr>
-        <w:t xml:space="preserve">and </w:t>
-      </w:r>
-      <w:proofErr w:type="spellStart"/>
-      <w:r>
-        <w:rPr>
-          <w:rFonts w:ascii="Times New Roman" w:eastAsia="CMSY10" w:hAnsi="Times New Roman"/>
-          <w:i/>
-          <w:sz w:val="24"/>
-          <w:szCs w:val="24"/>
-          <w:lang w:eastAsia="en-PH"/>
-        </w:rPr>
-        <w:t>G</w:t>
-      </w:r>
-      <w:r>
-        <w:rPr>
-          <w:rFonts w:ascii="Times New Roman" w:eastAsia="CMSY10" w:hAnsi="Times New Roman"/>
-          <w:i/>
-          <w:sz w:val="24"/>
-          <w:szCs w:val="24"/>
-          <w:vertAlign w:val="subscript"/>
-          <w:lang w:eastAsia="en-PH"/>
-        </w:rPr>
-        <w:t>y</w:t>
-      </w:r>
-      <w:proofErr w:type="spellEnd"/>
-      <w:r>
-        <w:rPr>
-          <w:rFonts w:ascii="Times New Roman" w:eastAsia="CMSY10" w:hAnsi="Times New Roman"/>
-          <w:i/>
-          <w:sz w:val="24"/>
-          <w:szCs w:val="24"/>
-          <w:vertAlign w:val="subscript"/>
-          <w:lang w:eastAsia="en-PH"/>
-        </w:rPr>
-        <w:t xml:space="preserve"> </w:t>
+        <w:t xml:space="preserve">y </w:t>
       </w:r>
       <w:r>
         <w:rPr>
@@ -5364,25 +4542,14 @@
           <w:szCs w:val="24"/>
         </w:rPr>
       </w:pPr>
-      <w:proofErr w:type="gramStart"/>
-      <w:r>
-        <w:rPr>
-          <w:rFonts w:ascii="Arial" w:hAnsi="Arial" w:cs="Arial"/>
-          <w:b/>
-          <w:sz w:val="24"/>
-          <w:szCs w:val="24"/>
-        </w:rPr>
-        <w:t>Figure 3.</w:t>
-      </w:r>
-      <w:proofErr w:type="gramEnd"/>
-      <w:r>
-        <w:rPr>
-          <w:rFonts w:ascii="Arial" w:hAnsi="Arial" w:cs="Arial"/>
-          <w:b/>
-          <w:sz w:val="24"/>
-          <w:szCs w:val="24"/>
-        </w:rPr>
-        <w:t xml:space="preserve"> Finding the Peak of Gradient Magnitude</w:t>
+      <w:r>
+        <w:rPr>
+          <w:rFonts w:ascii="Arial" w:hAnsi="Arial" w:cs="Arial"/>
+          <w:b/>
+          <w:sz w:val="24"/>
+          <w:szCs w:val="24"/>
+        </w:rPr>
+        <w:t>Figure 3. Finding the Peak of Gradient Magnitude</w:t>
       </w:r>
     </w:p>
     <w:p>
@@ -5404,27 +4571,7 @@
           <w:szCs w:val="24"/>
           <w:lang w:eastAsia="en-PH"/>
         </w:rPr>
-        <w:t xml:space="preserve">4. The edge-pixels remaining after the suppression are still marked with their irrelevant pixels. Many of these will probably will the true edges but some may be caused by noise or </w:t>
-      </w:r>
-      <w:proofErr w:type="spellStart"/>
-      <w:r>
-        <w:rPr>
-          <w:rFonts w:ascii="Arial" w:eastAsia="CMSY10" w:hAnsi="Arial" w:cs="Arial"/>
-          <w:sz w:val="24"/>
-          <w:szCs w:val="24"/>
-          <w:lang w:eastAsia="en-PH"/>
-        </w:rPr>
-        <w:t>color</w:t>
-      </w:r>
-      <w:proofErr w:type="spellEnd"/>
-      <w:r>
-        <w:rPr>
-          <w:rFonts w:ascii="Arial" w:eastAsia="CMSY10" w:hAnsi="Arial" w:cs="Arial"/>
-          <w:sz w:val="24"/>
-          <w:szCs w:val="24"/>
-          <w:lang w:eastAsia="en-PH"/>
-        </w:rPr>
-        <w:t xml:space="preserve"> variation. To solve these, threshold must be use so that only edges stronger with a stronger value would be preserved as shown in Figure 4.</w:t>
+        <w:t>4. The edge-pixels remaining after the suppression are still marked with their irrelevant pixels. Many of these will probably will the true edges but some may be caused by noise or color variation. To solve these, threshold must be use so that only edges stronger with a stronger value would be preserved as shown in Figure 4.</w:t>
       </w:r>
     </w:p>
     <w:p>
@@ -5590,25 +4737,7 @@
           <w:sz w:val="24"/>
           <w:szCs w:val="24"/>
         </w:rPr>
-        <w:t xml:space="preserve">Edges after getting Peaks   (b) Double </w:t>
-      </w:r>
-      <w:proofErr w:type="spellStart"/>
-      <w:r>
-        <w:rPr>
-          <w:rFonts w:ascii="Arial" w:hAnsi="Arial" w:cs="Arial"/>
-          <w:sz w:val="24"/>
-          <w:szCs w:val="24"/>
-        </w:rPr>
-        <w:t>Thresholding</w:t>
-      </w:r>
-      <w:proofErr w:type="spellEnd"/>
-      <w:r>
-        <w:rPr>
-          <w:rFonts w:ascii="Arial" w:hAnsi="Arial" w:cs="Arial"/>
-          <w:sz w:val="24"/>
-          <w:szCs w:val="24"/>
-        </w:rPr>
-        <w:t xml:space="preserve"> </w:t>
+        <w:t xml:space="preserve">Edges after getting Peaks   (b) Double Thresholding </w:t>
       </w:r>
     </w:p>
     <w:p>
@@ -5622,37 +4751,15 @@
           <w:szCs w:val="24"/>
         </w:rPr>
       </w:pPr>
-      <w:proofErr w:type="gramStart"/>
-      <w:r>
-        <w:rPr>
-          <w:rFonts w:ascii="Arial" w:hAnsi="Arial" w:cs="Arial"/>
-          <w:b/>
-          <w:sz w:val="24"/>
-          <w:szCs w:val="24"/>
-        </w:rPr>
-        <w:t>Figure 4.</w:t>
-      </w:r>
-      <w:proofErr w:type="gramEnd"/>
-      <w:r>
-        <w:rPr>
-          <w:rFonts w:ascii="Arial" w:hAnsi="Arial" w:cs="Arial"/>
-          <w:b/>
-          <w:sz w:val="24"/>
-          <w:szCs w:val="24"/>
-        </w:rPr>
-        <w:t xml:space="preserve"> Double </w:t>
-      </w:r>
-      <w:proofErr w:type="spellStart"/>
-      <w:r>
-        <w:rPr>
-          <w:rFonts w:ascii="Arial" w:hAnsi="Arial" w:cs="Arial"/>
-          <w:b/>
-          <w:sz w:val="24"/>
-          <w:szCs w:val="24"/>
-        </w:rPr>
-        <w:t>Thresholding</w:t>
-      </w:r>
-      <w:proofErr w:type="spellEnd"/>
+      <w:r>
+        <w:rPr>
+          <w:rFonts w:ascii="Arial" w:hAnsi="Arial" w:cs="Arial"/>
+          <w:b/>
+          <w:sz w:val="24"/>
+          <w:szCs w:val="24"/>
+        </w:rPr>
+        <w:t>Figure 4. Double Thresholding</w:t>
+      </w:r>
     </w:p>
     <w:p>
       <w:pPr>
@@ -5828,25 +4935,14 @@
           <w:szCs w:val="24"/>
         </w:rPr>
       </w:pPr>
-      <w:proofErr w:type="gramStart"/>
-      <w:r>
-        <w:rPr>
-          <w:rFonts w:ascii="Arial" w:hAnsi="Arial" w:cs="Arial"/>
-          <w:b/>
-          <w:sz w:val="24"/>
-          <w:szCs w:val="24"/>
-        </w:rPr>
-        <w:t>Figure 5.</w:t>
-      </w:r>
-      <w:proofErr w:type="gramEnd"/>
-      <w:r>
-        <w:rPr>
-          <w:rFonts w:ascii="Arial" w:hAnsi="Arial" w:cs="Arial"/>
-          <w:b/>
-          <w:sz w:val="24"/>
-          <w:szCs w:val="24"/>
-        </w:rPr>
-        <w:t xml:space="preserve">  Final Edge Image</w:t>
+      <w:r>
+        <w:rPr>
+          <w:rFonts w:ascii="Arial" w:hAnsi="Arial" w:cs="Arial"/>
+          <w:b/>
+          <w:sz w:val="24"/>
+          <w:szCs w:val="24"/>
+        </w:rPr>
+        <w:t>Figure 5.  Final Edge Image</w:t>
       </w:r>
     </w:p>
     <w:p>
@@ -6241,25 +5337,14 @@
           <w:szCs w:val="24"/>
         </w:rPr>
       </w:pPr>
-      <w:proofErr w:type="gramStart"/>
-      <w:r>
-        <w:rPr>
-          <w:rFonts w:ascii="Arial" w:hAnsi="Arial" w:cs="Arial"/>
-          <w:b/>
-          <w:sz w:val="24"/>
-          <w:szCs w:val="24"/>
-        </w:rPr>
-        <w:t>Figure 6.</w:t>
-      </w:r>
-      <w:proofErr w:type="gramEnd"/>
-      <w:r>
-        <w:rPr>
-          <w:rFonts w:ascii="Arial" w:hAnsi="Arial" w:cs="Arial"/>
-          <w:b/>
-          <w:sz w:val="24"/>
-          <w:szCs w:val="24"/>
-        </w:rPr>
-        <w:t xml:space="preserve"> Basic Idea of Hough Transform</w:t>
+      <w:r>
+        <w:rPr>
+          <w:rFonts w:ascii="Arial" w:hAnsi="Arial" w:cs="Arial"/>
+          <w:b/>
+          <w:sz w:val="24"/>
+          <w:szCs w:val="24"/>
+        </w:rPr>
+        <w:t>Figure 6. Basic Idea of Hough Transform</w:t>
       </w:r>
     </w:p>
     <w:p>
@@ -6323,35 +5408,7 @@
           <w:sz w:val="24"/>
           <w:szCs w:val="24"/>
         </w:rPr>
-        <w:t>2. For each edge element (</w:t>
-      </w:r>
-      <w:proofErr w:type="spellStart"/>
-      <w:r>
-        <w:rPr>
-          <w:rFonts w:ascii="Arial" w:hAnsi="Arial" w:cs="Arial"/>
-          <w:sz w:val="24"/>
-          <w:szCs w:val="24"/>
-        </w:rPr>
-        <w:t>x</w:t>
-      </w:r>
-      <w:proofErr w:type="gramStart"/>
-      <w:r>
-        <w:rPr>
-          <w:rFonts w:ascii="Arial" w:hAnsi="Arial" w:cs="Arial"/>
-          <w:sz w:val="24"/>
-          <w:szCs w:val="24"/>
-        </w:rPr>
-        <w:t>,y</w:t>
-      </w:r>
-      <w:proofErr w:type="spellEnd"/>
-      <w:proofErr w:type="gramEnd"/>
-      <w:r>
-        <w:rPr>
-          <w:rFonts w:ascii="Arial" w:hAnsi="Arial" w:cs="Arial"/>
-          <w:sz w:val="24"/>
-          <w:szCs w:val="24"/>
-        </w:rPr>
-        <w:t xml:space="preserve">), increment all cells that satisfy the equation </w:t>
+        <w:t xml:space="preserve">2. For each edge element (x,y), increment all cells that satisfy the equation </w:t>
       </w:r>
       <w:r>
         <w:rPr>
@@ -6382,25 +5439,7 @@
           <w:sz w:val="24"/>
           <w:szCs w:val="24"/>
         </w:rPr>
-        <w:t xml:space="preserve">3. Find the highest peak that corresponds to a point that the lines intersect in the parameter space. The incrementing function indicates the possible point of the line, </w:t>
-      </w:r>
-      <w:proofErr w:type="gramStart"/>
-      <w:r>
-        <w:rPr>
-          <w:rFonts w:ascii="Arial" w:hAnsi="Arial" w:cs="Arial"/>
-          <w:sz w:val="24"/>
-          <w:szCs w:val="24"/>
-        </w:rPr>
-        <w:t>then</w:t>
-      </w:r>
-      <w:proofErr w:type="gramEnd"/>
-      <w:r>
-        <w:rPr>
-          <w:rFonts w:ascii="Arial" w:hAnsi="Arial" w:cs="Arial"/>
-          <w:sz w:val="24"/>
-          <w:szCs w:val="24"/>
-        </w:rPr>
-        <w:t xml:space="preserve"> go to the next edge point. We use the polar (normal) representation of lines as </w:t>
+        <w:t xml:space="preserve">3. Find the highest peak that corresponds to a point that the lines intersect in the parameter space. The incrementing function indicates the possible point of the line, then go to the next edge point. We use the polar (normal) representation of lines as </w:t>
       </w:r>
       <w:r>
         <w:rPr>
@@ -6409,27 +5448,7 @@
           <w:sz w:val="24"/>
           <w:szCs w:val="24"/>
         </w:rPr>
-        <w:t xml:space="preserve">x </w:t>
-      </w:r>
-      <w:proofErr w:type="spellStart"/>
-      <w:r>
-        <w:rPr>
-          <w:rFonts w:ascii="Times New Roman" w:hAnsi="Times New Roman"/>
-          <w:i/>
-          <w:sz w:val="24"/>
-          <w:szCs w:val="24"/>
-        </w:rPr>
-        <w:t>cos</w:t>
-      </w:r>
-      <w:proofErr w:type="spellEnd"/>
-      <w:r>
-        <w:rPr>
-          <w:rFonts w:ascii="Times New Roman" w:hAnsi="Times New Roman"/>
-          <w:i/>
-          <w:sz w:val="24"/>
-          <w:szCs w:val="24"/>
-        </w:rPr>
-        <w:t xml:space="preserve"> Ɵ + y sin Ɵ = p.</w:t>
+        <w:t>x cos Ɵ + y sin Ɵ = p.</w:t>
       </w:r>
     </w:p>
     <w:p>
@@ -6747,25 +5766,14 @@
           <w:szCs w:val="24"/>
         </w:rPr>
       </w:pPr>
-      <w:proofErr w:type="gramStart"/>
-      <w:r>
-        <w:rPr>
-          <w:rFonts w:ascii="Arial" w:hAnsi="Arial" w:cs="Arial"/>
-          <w:b/>
-          <w:sz w:val="24"/>
-          <w:szCs w:val="24"/>
-        </w:rPr>
-        <w:t>Figure 7.</w:t>
-      </w:r>
-      <w:proofErr w:type="gramEnd"/>
-      <w:r>
-        <w:rPr>
-          <w:rFonts w:ascii="Arial" w:hAnsi="Arial" w:cs="Arial"/>
-          <w:b/>
-          <w:sz w:val="24"/>
-          <w:szCs w:val="24"/>
-        </w:rPr>
-        <w:t xml:space="preserve"> Conceptual Paradigm of the Project</w:t>
+      <w:r>
+        <w:rPr>
+          <w:rFonts w:ascii="Arial" w:hAnsi="Arial" w:cs="Arial"/>
+          <w:b/>
+          <w:sz w:val="24"/>
+          <w:szCs w:val="24"/>
+        </w:rPr>
+        <w:t>Figure 7. Conceptual Paradigm of the Project</w:t>
       </w:r>
     </w:p>
     <w:p/>
@@ -6934,43 +5942,7 @@
           <w:szCs w:val="24"/>
         </w:rPr>
         <w:tab/>
-        <w:t xml:space="preserve">After the installation of the app on the smartphone, the user can access it in his menu as an icon. The app was started, </w:t>
-      </w:r>
-      <w:proofErr w:type="gramStart"/>
-      <w:r>
-        <w:rPr>
-          <w:rFonts w:ascii="Arial" w:hAnsi="Arial" w:cs="Arial"/>
-          <w:sz w:val="24"/>
-          <w:szCs w:val="24"/>
-        </w:rPr>
-        <w:t>then</w:t>
-      </w:r>
-      <w:proofErr w:type="gramEnd"/>
-      <w:r>
-        <w:rPr>
-          <w:rFonts w:ascii="Arial" w:hAnsi="Arial" w:cs="Arial"/>
-          <w:sz w:val="24"/>
-          <w:szCs w:val="24"/>
-        </w:rPr>
-        <w:t xml:space="preserve"> a series of menu will show up. In recognition mode, where the user will capture the subject’s palm-image, a yellow-indicator will be present on the screen, this yellow rectangle indicator will changes it size to fit-in with the region of interest. The user needs to tap the screen to capture the image then the screen will prompt the reading from the web database. The web database will be managed by an administrator which contains the table for the readings. The table is composed of these fields: Reading Name, Description, Start Value, </w:t>
-      </w:r>
-      <w:proofErr w:type="gramStart"/>
-      <w:r>
-        <w:rPr>
-          <w:rFonts w:ascii="Arial" w:hAnsi="Arial" w:cs="Arial"/>
-          <w:sz w:val="24"/>
-          <w:szCs w:val="24"/>
-        </w:rPr>
-        <w:t>End</w:t>
-      </w:r>
-      <w:proofErr w:type="gramEnd"/>
-      <w:r>
-        <w:rPr>
-          <w:rFonts w:ascii="Arial" w:hAnsi="Arial" w:cs="Arial"/>
-          <w:sz w:val="24"/>
-          <w:szCs w:val="24"/>
-        </w:rPr>
-        <w:t xml:space="preserve"> Value. The lines detected by the application are color-coded to indicate its values. The lines are red, green and blue and based on those values, a reading will be displayed on the screen.</w:t>
+        <w:t>After the installation of the app on the smartphone, the user can access it in his menu as an icon. The app was started, then a series of menu will show up. In recognition mode, where the user will capture the subject’s palm-image, a yellow-indicator will be present on the screen, this yellow rectangle indicator will changes it size to fit-in with the region of interest. The user needs to tap the screen to capture the image then the screen will prompt the reading from the web database. The web database will be managed by an administrator which contains the table for the readings. The table is composed of these fields: Reading Name, Description, Start Value, End Value. The lines detected by the application are color-coded to indicate its values. The lines are red, green and blue and based on those values, a reading will be displayed on the screen.</w:t>
       </w:r>
     </w:p>
     <w:p>
@@ -7333,25 +6305,7 @@
           <w:sz w:val="24"/>
           <w:szCs w:val="24"/>
         </w:rPr>
-        <w:t xml:space="preserve"> calculate the values of the lines and indicate </w:t>
-      </w:r>
-      <w:proofErr w:type="spellStart"/>
-      <w:r>
-        <w:rPr>
-          <w:rFonts w:ascii="Arial" w:hAnsi="Arial" w:cs="Arial"/>
-          <w:sz w:val="24"/>
-          <w:szCs w:val="24"/>
-        </w:rPr>
-        <w:t>colors</w:t>
-      </w:r>
-      <w:proofErr w:type="spellEnd"/>
-      <w:r>
-        <w:rPr>
-          <w:rFonts w:ascii="Arial" w:hAnsi="Arial" w:cs="Arial"/>
-          <w:sz w:val="24"/>
-          <w:szCs w:val="24"/>
-        </w:rPr>
-        <w:t xml:space="preserve"> in those lines.</w:t>
+        <w:t xml:space="preserve"> calculate the values of the lines and indicate colors in those lines.</w:t>
       </w:r>
     </w:p>
     <w:p>
@@ -7837,25 +6791,7 @@
           <w:sz w:val="24"/>
           <w:szCs w:val="24"/>
         </w:rPr>
-        <w:t xml:space="preserve">auto-focus </w:t>
-      </w:r>
-      <w:proofErr w:type="gramStart"/>
-      <w:r>
-        <w:rPr>
-          <w:rFonts w:ascii="Arial" w:hAnsi="Arial" w:cs="Arial"/>
-          <w:sz w:val="24"/>
-          <w:szCs w:val="24"/>
-        </w:rPr>
-        <w:t>camera</w:t>
-      </w:r>
-      <w:proofErr w:type="gramEnd"/>
-      <w:r>
-        <w:rPr>
-          <w:rFonts w:ascii="Arial" w:hAnsi="Arial" w:cs="Arial"/>
-          <w:sz w:val="24"/>
-          <w:szCs w:val="24"/>
-        </w:rPr>
-        <w:t xml:space="preserve">, Bluetooth or Wi-Fi enabled. </w:t>
+        <w:t xml:space="preserve">auto-focus camera, Bluetooth or Wi-Fi enabled. </w:t>
       </w:r>
     </w:p>
     <w:p>
@@ -7971,23 +6907,13 @@
           <w:szCs w:val="24"/>
         </w:rPr>
       </w:pPr>
-      <w:proofErr w:type="gramStart"/>
-      <w:r>
-        <w:rPr>
-          <w:rFonts w:ascii="Arial" w:hAnsi="Arial" w:cs="Arial"/>
-          <w:sz w:val="24"/>
-          <w:szCs w:val="24"/>
-        </w:rPr>
-        <w:t>the</w:t>
-      </w:r>
-      <w:proofErr w:type="gramEnd"/>
-      <w:r>
-        <w:rPr>
-          <w:rFonts w:ascii="Arial" w:hAnsi="Arial" w:cs="Arial"/>
-          <w:sz w:val="24"/>
-          <w:szCs w:val="24"/>
-        </w:rPr>
-        <w:t xml:space="preserve"> remaining steps in the model. If there are problems in the development, we can review and evaluate it for testing and implementation.</w:t>
+      <w:r>
+        <w:rPr>
+          <w:rFonts w:ascii="Arial" w:hAnsi="Arial" w:cs="Arial"/>
+          <w:sz w:val="24"/>
+          <w:szCs w:val="24"/>
+        </w:rPr>
+        <w:t>the remaining steps in the model. If there are problems in the development, we can review and evaluate it for testing and implementation.</w:t>
       </w:r>
     </w:p>
     <w:p>
@@ -8212,25 +7138,14 @@
           <w:szCs w:val="24"/>
         </w:rPr>
       </w:pPr>
-      <w:proofErr w:type="gramStart"/>
-      <w:r>
-        <w:rPr>
-          <w:rFonts w:ascii="Arial" w:hAnsi="Arial" w:cs="Arial"/>
-          <w:b/>
-          <w:sz w:val="24"/>
-          <w:szCs w:val="24"/>
-        </w:rPr>
-        <w:t>Figure 8.</w:t>
-      </w:r>
-      <w:proofErr w:type="gramEnd"/>
-      <w:r>
-        <w:rPr>
-          <w:rFonts w:ascii="Arial" w:hAnsi="Arial" w:cs="Arial"/>
-          <w:b/>
-          <w:sz w:val="24"/>
-          <w:szCs w:val="24"/>
-        </w:rPr>
-        <w:t xml:space="preserve"> Spiral Development Model</w:t>
+      <w:r>
+        <w:rPr>
+          <w:rFonts w:ascii="Arial" w:hAnsi="Arial" w:cs="Arial"/>
+          <w:b/>
+          <w:sz w:val="24"/>
+          <w:szCs w:val="24"/>
+        </w:rPr>
+        <w:t>Figure 8. Spiral Development Model</w:t>
       </w:r>
     </w:p>
     <w:p>
@@ -8375,79 +7290,7 @@
           <w:szCs w:val="24"/>
         </w:rPr>
         <w:tab/>
-        <w:t xml:space="preserve">Eclipse IDE for java Developers (Indigo and Juno) is a multi-language software development environment comprising integrated development environment (IDE) and an extensible plug – in system. It is written mostly in Java, it can be used to develop applications in Java and by means of various </w:t>
-      </w:r>
-      <w:proofErr w:type="gramStart"/>
-      <w:r>
-        <w:rPr>
-          <w:rFonts w:ascii="Arial" w:hAnsi="Arial" w:cs="Arial"/>
-          <w:sz w:val="24"/>
-          <w:szCs w:val="24"/>
-        </w:rPr>
-        <w:t>plug-ins</w:t>
-      </w:r>
-      <w:proofErr w:type="gramEnd"/>
-      <w:r>
-        <w:rPr>
-          <w:rFonts w:ascii="Arial" w:hAnsi="Arial" w:cs="Arial"/>
-          <w:sz w:val="24"/>
-          <w:szCs w:val="24"/>
-        </w:rPr>
-        <w:t xml:space="preserve">, other programming languages including Ada, C, C++, COBOL, Haskell, Perl, PHP, Python, R, Ruby, </w:t>
-      </w:r>
-      <w:proofErr w:type="spellStart"/>
-      <w:r>
-        <w:rPr>
-          <w:rFonts w:ascii="Arial" w:hAnsi="Arial" w:cs="Arial"/>
-          <w:sz w:val="24"/>
-          <w:szCs w:val="24"/>
-        </w:rPr>
-        <w:t>Scala</w:t>
-      </w:r>
-      <w:proofErr w:type="spellEnd"/>
-      <w:r>
-        <w:rPr>
-          <w:rFonts w:ascii="Arial" w:hAnsi="Arial" w:cs="Arial"/>
-          <w:sz w:val="24"/>
-          <w:szCs w:val="24"/>
-        </w:rPr>
-        <w:t xml:space="preserve">, </w:t>
-      </w:r>
-      <w:proofErr w:type="spellStart"/>
-      <w:r>
-        <w:rPr>
-          <w:rFonts w:ascii="Arial" w:hAnsi="Arial" w:cs="Arial"/>
-          <w:sz w:val="24"/>
-          <w:szCs w:val="24"/>
-        </w:rPr>
-        <w:t>Clojure</w:t>
-      </w:r>
-      <w:proofErr w:type="spellEnd"/>
-      <w:r>
-        <w:rPr>
-          <w:rFonts w:ascii="Arial" w:hAnsi="Arial" w:cs="Arial"/>
-          <w:sz w:val="24"/>
-          <w:szCs w:val="24"/>
-        </w:rPr>
-        <w:t xml:space="preserve">, Groovy, Android and Scheme. It can also be used to develop packages for the software </w:t>
-      </w:r>
-      <w:proofErr w:type="spellStart"/>
-      <w:r>
-        <w:rPr>
-          <w:rFonts w:ascii="Arial" w:hAnsi="Arial" w:cs="Arial"/>
-          <w:sz w:val="24"/>
-          <w:szCs w:val="24"/>
-        </w:rPr>
-        <w:t>Mathematica</w:t>
-      </w:r>
-      <w:proofErr w:type="spellEnd"/>
-      <w:r>
-        <w:rPr>
-          <w:rFonts w:ascii="Arial" w:hAnsi="Arial" w:cs="Arial"/>
-          <w:sz w:val="24"/>
-          <w:szCs w:val="24"/>
-        </w:rPr>
-        <w:t xml:space="preserve">. Development environments include the Eclipse Java Development Tools (JDT) for Java, Eclipse CDT for C++ and Eclipse PDT for PHP among others. </w:t>
+        <w:t xml:space="preserve">Eclipse IDE for java Developers (Indigo and Juno) is a multi-language software development environment comprising integrated development environment (IDE) and an extensible plug – in system. It is written mostly in Java, it can be used to develop applications in Java and by means of various plug-ins, other programming languages including Ada, C, C++, COBOL, Haskell, Perl, PHP, Python, R, Ruby, Scala, Clojure, Groovy, Android and Scheme. It can also be used to develop packages for the software Mathematica. Development environments include the Eclipse Java Development Tools (JDT) for Java, Eclipse CDT for C++ and Eclipse PDT for PHP among others. </w:t>
       </w:r>
     </w:p>
     <w:p>
@@ -8467,25 +7310,7 @@
           <w:szCs w:val="24"/>
         </w:rPr>
         <w:tab/>
-        <w:t xml:space="preserve">In order to develop the application using this IDE, software development kits and a runtime environment are required for testing and debugging such as the Android Software Development Kit and Java Runtime. Native Development Kit is also one of the important components for implementing image processing in the application, such toolset to implement native codes like C/C++ to run on android mobile devices through the help of Java Native Interface which defines a way to interact java codes to native libraries. These tools need the help of appropriate hardware such as a personal computer for programming and an android mobile device. A personal computer must have at least a </w:t>
-      </w:r>
-      <w:proofErr w:type="gramStart"/>
-      <w:r>
-        <w:rPr>
-          <w:rFonts w:ascii="Arial" w:hAnsi="Arial" w:cs="Arial"/>
-          <w:sz w:val="24"/>
-          <w:szCs w:val="24"/>
-        </w:rPr>
-        <w:t>2gb</w:t>
-      </w:r>
-      <w:proofErr w:type="gramEnd"/>
-      <w:r>
-        <w:rPr>
-          <w:rFonts w:ascii="Arial" w:hAnsi="Arial" w:cs="Arial"/>
-          <w:sz w:val="24"/>
-          <w:szCs w:val="24"/>
-        </w:rPr>
-        <w:t xml:space="preserve"> of RAM, </w:t>
+        <w:t xml:space="preserve">In order to develop the application using this IDE, software development kits and a runtime environment are required for testing and debugging such as the Android Software Development Kit and Java Runtime. Native Development Kit is also one of the important components for implementing image processing in the application, such toolset to implement native codes like C/C++ to run on android mobile devices through the help of Java Native Interface which defines a way to interact java codes to native libraries. These tools need the help of appropriate hardware such as a personal computer for programming and an android mobile device. A personal computer must have at least a 2gb of RAM, </w:t>
       </w:r>
       <w:r>
         <w:rPr>
@@ -8676,43 +7501,7 @@
           <w:sz w:val="24"/>
           <w:szCs w:val="24"/>
         </w:rPr>
-        <w:t xml:space="preserve">Prepare the Native API. It involves the declaration of a class that involves these methods: Preparing, </w:t>
-      </w:r>
-      <w:proofErr w:type="spellStart"/>
-      <w:r>
-        <w:rPr>
-          <w:rFonts w:ascii="Arial" w:hAnsi="Arial" w:cs="Arial"/>
-          <w:sz w:val="24"/>
-          <w:szCs w:val="24"/>
-        </w:rPr>
-        <w:t>Labeling</w:t>
-      </w:r>
-      <w:proofErr w:type="spellEnd"/>
-      <w:r>
-        <w:rPr>
-          <w:rFonts w:ascii="Arial" w:hAnsi="Arial" w:cs="Arial"/>
-          <w:sz w:val="24"/>
-          <w:szCs w:val="24"/>
-        </w:rPr>
-        <w:t xml:space="preserve">, </w:t>
-      </w:r>
-      <w:proofErr w:type="gramStart"/>
-      <w:r>
-        <w:rPr>
-          <w:rFonts w:ascii="Arial" w:hAnsi="Arial" w:cs="Arial"/>
-          <w:sz w:val="24"/>
-          <w:szCs w:val="24"/>
-        </w:rPr>
-        <w:t>Reading</w:t>
-      </w:r>
-      <w:proofErr w:type="gramEnd"/>
-      <w:r>
-        <w:rPr>
-          <w:rFonts w:ascii="Arial" w:hAnsi="Arial" w:cs="Arial"/>
-          <w:sz w:val="24"/>
-          <w:szCs w:val="24"/>
-        </w:rPr>
-        <w:t>. The “prepare” method is used for determining the width, height and the scale of the image.  The ‘label’ method is for determin</w:t>
+        <w:t>Prepare the Native API. It involves the declaration of a class that involves these methods: Preparing, Labeling, Reading. The “prepare” method is used for determining the width, height and the scale of the image.  The ‘label’ method is for determin</w:t>
       </w:r>
       <w:r>
         <w:rPr>
@@ -8756,25 +7545,7 @@
           <w:sz w:val="24"/>
           <w:szCs w:val="24"/>
         </w:rPr>
-        <w:t xml:space="preserve"> preparation for the API, an instance of the Camera hardware should be made. Setup, </w:t>
-      </w:r>
-      <w:proofErr w:type="spellStart"/>
-      <w:r>
-        <w:rPr>
-          <w:rFonts w:ascii="Arial" w:hAnsi="Arial" w:cs="Arial"/>
-          <w:sz w:val="24"/>
-          <w:szCs w:val="24"/>
-        </w:rPr>
-        <w:t>callbacks</w:t>
-      </w:r>
-      <w:proofErr w:type="spellEnd"/>
-      <w:r>
-        <w:rPr>
-          <w:rFonts w:ascii="Arial" w:hAnsi="Arial" w:cs="Arial"/>
-          <w:sz w:val="24"/>
-          <w:szCs w:val="24"/>
-        </w:rPr>
-        <w:t>, capture and the view itself is constructed under this object.</w:t>
+        <w:t xml:space="preserve"> preparation for the API, an instance of the Camera hardware should be made. Setup, callbacks, capture and the view itself is constructed under this object.</w:t>
       </w:r>
     </w:p>
     <w:p>
@@ -9178,7 +7949,6 @@
         </w:rPr>
         <w:tab/>
       </w:r>
-      <w:proofErr w:type="gramStart"/>
       <w:r>
         <w:rPr>
           <w:rFonts w:ascii="Arial" w:hAnsi="Arial" w:cs="Arial"/>
@@ -9197,7 +7967,6 @@
         </w:rPr>
         <w:t xml:space="preserve"> Palm Image.</w:t>
       </w:r>
-      <w:proofErr w:type="gramEnd"/>
     </w:p>
     <w:p>
       <w:pPr>
@@ -9327,25 +8096,7 @@
           <w:sz w:val="24"/>
           <w:szCs w:val="24"/>
         </w:rPr>
-        <w:t xml:space="preserve">After the recognition of the palm lines, markings on the palm image will be made by the application. The markings are in the </w:t>
-      </w:r>
-      <w:proofErr w:type="spellStart"/>
-      <w:r>
-        <w:rPr>
-          <w:rFonts w:ascii="Arial" w:hAnsi="Arial" w:cs="Arial"/>
-          <w:sz w:val="24"/>
-          <w:szCs w:val="24"/>
-        </w:rPr>
-        <w:t>color</w:t>
-      </w:r>
-      <w:proofErr w:type="spellEnd"/>
-      <w:r>
-        <w:rPr>
-          <w:rFonts w:ascii="Arial" w:hAnsi="Arial" w:cs="Arial"/>
-          <w:sz w:val="24"/>
-          <w:szCs w:val="24"/>
-        </w:rPr>
-        <w:t xml:space="preserve"> of red, green and blue to separate the lines in each other. The application was designed to use a calculated value from all of the lines marked in the image in querying the results from a web database. The database contains a table which provides the readings to the user. Here are the following results and readings.</w:t>
+        <w:t>After the recognition of the palm lines, markings on the palm image will be made by the application. The markings are in the color of red, green and blue to separate the lines in each other. The application was designed to use a calculated value from all of the lines marked in the image in querying the results from a web database. The database contains a table which provides the readings to the user. Here are the following results and readings.</w:t>
       </w:r>
     </w:p>
     <w:p>
@@ -9381,47 +8132,7 @@
           <w:sz w:val="24"/>
           <w:szCs w:val="24"/>
         </w:rPr>
-        <w:t xml:space="preserve">Image </w:t>
-      </w:r>
-      <w:proofErr w:type="spellStart"/>
-      <w:r>
-        <w:rPr>
-          <w:rFonts w:ascii="Arial" w:hAnsi="Arial" w:cs="Arial"/>
-          <w:i/>
-          <w:sz w:val="24"/>
-          <w:szCs w:val="24"/>
-        </w:rPr>
-        <w:t>dito</w:t>
-      </w:r>
-      <w:proofErr w:type="spellEnd"/>
-      <w:r>
-        <w:rPr>
-          <w:rFonts w:ascii="Arial" w:hAnsi="Arial" w:cs="Arial"/>
-          <w:i/>
-          <w:sz w:val="24"/>
-          <w:szCs w:val="24"/>
-        </w:rPr>
-        <w:t xml:space="preserve"> </w:t>
-      </w:r>
-      <w:proofErr w:type="spellStart"/>
-      <w:r>
-        <w:rPr>
-          <w:rFonts w:ascii="Arial" w:hAnsi="Arial" w:cs="Arial"/>
-          <w:i/>
-          <w:sz w:val="24"/>
-          <w:szCs w:val="24"/>
-        </w:rPr>
-        <w:t>ng</w:t>
-      </w:r>
-      <w:proofErr w:type="spellEnd"/>
-      <w:r>
-        <w:rPr>
-          <w:rFonts w:ascii="Arial" w:hAnsi="Arial" w:cs="Arial"/>
-          <w:i/>
-          <w:sz w:val="24"/>
-          <w:szCs w:val="24"/>
-        </w:rPr>
-        <w:t xml:space="preserve"> app at database</w:t>
+        <w:t>Image dito ng app at database</w:t>
       </w:r>
     </w:p>
     <w:p>
@@ -9823,19 +8534,7 @@
           <w:sz w:val="24"/>
           <w:szCs w:val="24"/>
         </w:rPr>
-        <w:t>Figure x. R</w:t>
-      </w:r>
-      <w:bookmarkStart w:id="0" w:name="_GoBack"/>
-      <w:bookmarkEnd w:id="0"/>
-      <w:r>
-        <w:rPr>
-          <w:rFonts w:ascii="Arial" w:hAnsi="Arial" w:cs="Arial"/>
-          <w:b/>
-          <w:color w:val="FF0000"/>
-          <w:sz w:val="24"/>
-          <w:szCs w:val="24"/>
-        </w:rPr>
-        <w:t>eading Fetched From the Database</w:t>
+        <w:t>Figure x. Reading Fetched From the Database</w:t>
       </w:r>
     </w:p>
     <w:p>
@@ -9850,23 +8549,13 @@
           <w:szCs w:val="24"/>
         </w:rPr>
       </w:pPr>
-      <w:proofErr w:type="gramStart"/>
-      <w:r>
-        <w:rPr>
-          <w:rFonts w:ascii="Arial" w:hAnsi="Arial" w:cs="Arial"/>
-          <w:sz w:val="24"/>
-          <w:szCs w:val="24"/>
-        </w:rPr>
-        <w:t>lowest</w:t>
-      </w:r>
-      <w:proofErr w:type="gramEnd"/>
-      <w:r>
-        <w:rPr>
-          <w:rFonts w:ascii="Arial" w:hAnsi="Arial" w:cs="Arial"/>
-          <w:sz w:val="24"/>
-          <w:szCs w:val="24"/>
-        </w:rPr>
-        <w:t xml:space="preserve"> to highest then after that, ranges where declared to suit the basic palm reading studies and conditions.</w:t>
+      <w:r>
+        <w:rPr>
+          <w:rFonts w:ascii="Arial" w:hAnsi="Arial" w:cs="Arial"/>
+          <w:sz w:val="24"/>
+          <w:szCs w:val="24"/>
+        </w:rPr>
+        <w:t>lowest to highest then after that, ranges where declared to suit the basic palm reading studies and conditions.</w:t>
       </w:r>
     </w:p>
     <w:p>
@@ -9958,43 +8647,7 @@
           <w:szCs w:val="24"/>
         </w:rPr>
         <w:tab/>
-        <w:t xml:space="preserve">The size of the database that is needed in the project is small since the study did not pursue the use </w:t>
-      </w:r>
-      <w:proofErr w:type="spellStart"/>
-      <w:r>
-        <w:rPr>
-          <w:rFonts w:ascii="Arial" w:hAnsi="Arial" w:cs="Arial"/>
-          <w:sz w:val="24"/>
-          <w:szCs w:val="24"/>
-        </w:rPr>
-        <w:t>grayscale</w:t>
-      </w:r>
-      <w:proofErr w:type="spellEnd"/>
-      <w:r>
-        <w:rPr>
-          <w:rFonts w:ascii="Arial" w:hAnsi="Arial" w:cs="Arial"/>
-          <w:sz w:val="24"/>
-          <w:szCs w:val="24"/>
-        </w:rPr>
-        <w:t xml:space="preserve"> image for pattern </w:t>
-      </w:r>
-      <w:proofErr w:type="gramStart"/>
-      <w:r>
-        <w:rPr>
-          <w:rFonts w:ascii="Arial" w:hAnsi="Arial" w:cs="Arial"/>
-          <w:sz w:val="24"/>
-          <w:szCs w:val="24"/>
-        </w:rPr>
-        <w:t>matching,</w:t>
-      </w:r>
-      <w:proofErr w:type="gramEnd"/>
-      <w:r>
-        <w:rPr>
-          <w:rFonts w:ascii="Arial" w:hAnsi="Arial" w:cs="Arial"/>
-          <w:sz w:val="24"/>
-          <w:szCs w:val="24"/>
-        </w:rPr>
-        <w:t xml:space="preserve"> instead, the researchers used the calculated values of the lines to query the readings in the web database, certainly string values where fetched and printed in the users display. </w:t>
+        <w:t xml:space="preserve">The size of the database that is needed in the project is small since the study did not pursue the use grayscale image for pattern matching, instead, the researchers used the calculated values of the lines to query the readings in the web database, certainly string values where fetched and printed in the users display. </w:t>
       </w:r>
     </w:p>
     <w:p>
@@ -10106,27 +8759,7 @@
           <w:sz w:val="24"/>
           <w:szCs w:val="24"/>
         </w:rPr>
-        <w:t xml:space="preserve">The detection of the lines and indication of color-coded lines at the captured palm-image was a success in some times. The researchers noticed that </w:t>
-      </w:r>
-      <w:proofErr w:type="gramStart"/>
-      <w:r>
-        <w:rPr>
-          <w:rFonts w:ascii="Arial" w:hAnsi="Arial" w:cs="Arial"/>
-          <w:color w:val="0D0D0D"/>
-          <w:sz w:val="24"/>
-          <w:szCs w:val="24"/>
-        </w:rPr>
-        <w:t>the a</w:t>
-      </w:r>
-      <w:proofErr w:type="gramEnd"/>
-      <w:r>
-        <w:rPr>
-          <w:rFonts w:ascii="Arial" w:hAnsi="Arial" w:cs="Arial"/>
-          <w:color w:val="0D0D0D"/>
-          <w:sz w:val="24"/>
-          <w:szCs w:val="24"/>
-        </w:rPr>
-        <w:t xml:space="preserve"> poor-lighted image shows the inability of the application to do the function. In addition, when the researchers have captured a non-palm image the yellow-guiding line was not working then the image reading is abnormal or not in the range of values declared in the database. The calculation of lines in a palm-image is working fine though there are readings that were too high and out of range.</w:t>
+        <w:t>The detection of the lines and indication of color-coded lines at the captured palm-image was a success in some times. The researchers noticed that the a poor-lighted image shows the inability of the application to do the function. In addition, when the researchers have captured a non-palm image the yellow-guiding line was not working then the image reading is abnormal or not in the range of values declared in the database. The calculation of lines in a palm-image is working fine though there are readings that were too high and out of range.</w:t>
       </w:r>
     </w:p>
     <w:p>
@@ -10478,27 +9111,7 @@
           <w:sz w:val="24"/>
           <w:szCs w:val="24"/>
         </w:rPr>
-        <w:t xml:space="preserve">   </w:t>
-      </w:r>
-      <w:proofErr w:type="gramStart"/>
-      <w:r>
-        <w:rPr>
-          <w:rFonts w:ascii="Arial" w:hAnsi="Arial" w:cs="Arial"/>
-          <w:b/>
-          <w:sz w:val="24"/>
-          <w:szCs w:val="24"/>
-        </w:rPr>
-        <w:t>Figure 9.</w:t>
-      </w:r>
-      <w:proofErr w:type="gramEnd"/>
-      <w:r>
-        <w:rPr>
-          <w:rFonts w:ascii="Arial" w:hAnsi="Arial" w:cs="Arial"/>
-          <w:b/>
-          <w:sz w:val="24"/>
-          <w:szCs w:val="24"/>
-        </w:rPr>
-        <w:t xml:space="preserve"> Main Menu</w:t>
+        <w:t xml:space="preserve">   Figure 9. Main Menu</w:t>
       </w:r>
     </w:p>
     <w:p>
@@ -10513,23 +9126,13 @@
           <w:szCs w:val="24"/>
         </w:rPr>
       </w:pPr>
-      <w:proofErr w:type="gramStart"/>
-      <w:r>
-        <w:rPr>
-          <w:rFonts w:ascii="Arial" w:hAnsi="Arial" w:cs="Arial"/>
-          <w:sz w:val="24"/>
-          <w:szCs w:val="24"/>
-        </w:rPr>
-        <w:t>In recognition mode, the second function of the application, this where the user needs to use the hardware of the camera to capture the subject’s palm-image.</w:t>
-      </w:r>
-      <w:proofErr w:type="gramEnd"/>
-      <w:r>
-        <w:rPr>
-          <w:rFonts w:ascii="Arial" w:hAnsi="Arial" w:cs="Arial"/>
-          <w:sz w:val="24"/>
-          <w:szCs w:val="24"/>
-        </w:rPr>
-        <w:t xml:space="preserve"> Through the help of the self-adjusting rectangle the area of the user’s interest closes-in to the palm. When the palm is enclosed by the yellow </w:t>
+      <w:r>
+        <w:rPr>
+          <w:rFonts w:ascii="Arial" w:hAnsi="Arial" w:cs="Arial"/>
+          <w:sz w:val="24"/>
+          <w:szCs w:val="24"/>
+        </w:rPr>
+        <w:t xml:space="preserve">In recognition mode, the second function of the application, this where the user needs to use the hardware of the camera to capture the subject’s palm-image. Through the help of the self-adjusting rectangle the area of the user’s interest closes-in to the palm. When the palm is enclosed by the yellow </w:t>
       </w:r>
       <w:r>
         <w:rPr>
@@ -10538,25 +9141,7 @@
           <w:szCs w:val="24"/>
         </w:rPr>
         <w:lastRenderedPageBreak/>
-        <w:t xml:space="preserve">rectangle, this is the time where the user should tap the screen to capture the </w:t>
-      </w:r>
-      <w:proofErr w:type="gramStart"/>
-      <w:r>
-        <w:rPr>
-          <w:rFonts w:ascii="Arial" w:hAnsi="Arial" w:cs="Arial"/>
-          <w:sz w:val="24"/>
-          <w:szCs w:val="24"/>
-        </w:rPr>
-        <w:t>image,</w:t>
-      </w:r>
-      <w:proofErr w:type="gramEnd"/>
-      <w:r>
-        <w:rPr>
-          <w:rFonts w:ascii="Arial" w:hAnsi="Arial" w:cs="Arial"/>
-          <w:sz w:val="24"/>
-          <w:szCs w:val="24"/>
-        </w:rPr>
-        <w:t xml:space="preserve"> this is shown in Figure 10.</w:t>
+        <w:t>rectangle, this is the time where the user should tap the screen to capture the image, this is shown in Figure 10.</w:t>
       </w:r>
     </w:p>
     <w:p>
@@ -10752,25 +9337,14 @@
           <w:szCs w:val="24"/>
         </w:rPr>
       </w:pPr>
-      <w:proofErr w:type="gramStart"/>
-      <w:r>
-        <w:rPr>
-          <w:rFonts w:ascii="Arial" w:hAnsi="Arial" w:cs="Arial"/>
-          <w:b/>
-          <w:sz w:val="24"/>
-          <w:szCs w:val="24"/>
-        </w:rPr>
-        <w:t>Figure 10.</w:t>
-      </w:r>
-      <w:proofErr w:type="gramEnd"/>
-      <w:r>
-        <w:rPr>
-          <w:rFonts w:ascii="Arial" w:hAnsi="Arial" w:cs="Arial"/>
-          <w:b/>
-          <w:sz w:val="24"/>
-          <w:szCs w:val="24"/>
-        </w:rPr>
-        <w:t xml:space="preserve"> Recognition Mode</w:t>
+      <w:r>
+        <w:rPr>
+          <w:rFonts w:ascii="Arial" w:hAnsi="Arial" w:cs="Arial"/>
+          <w:b/>
+          <w:sz w:val="24"/>
+          <w:szCs w:val="24"/>
+        </w:rPr>
+        <w:t>Figure 10. Recognition Mode</w:t>
       </w:r>
     </w:p>
     <w:p>
@@ -10812,43 +9386,7 @@
           <w:szCs w:val="24"/>
         </w:rPr>
         <w:tab/>
-        <w:t xml:space="preserve">In this Figure 11, there are three color-coded lines. </w:t>
-      </w:r>
-      <w:proofErr w:type="gramStart"/>
-      <w:r>
-        <w:rPr>
-          <w:rFonts w:ascii="Arial" w:hAnsi="Arial" w:cs="Arial"/>
-          <w:sz w:val="24"/>
-          <w:szCs w:val="24"/>
-        </w:rPr>
-        <w:t>Namely, red, green and blue.</w:t>
-      </w:r>
-      <w:proofErr w:type="gramEnd"/>
-      <w:r>
-        <w:rPr>
-          <w:rFonts w:ascii="Arial" w:hAnsi="Arial" w:cs="Arial"/>
-          <w:sz w:val="24"/>
-          <w:szCs w:val="24"/>
-        </w:rPr>
-        <w:t xml:space="preserve"> The red line indicates a higher value, </w:t>
-      </w:r>
-      <w:proofErr w:type="gramStart"/>
-      <w:r>
-        <w:rPr>
-          <w:rFonts w:ascii="Arial" w:hAnsi="Arial" w:cs="Arial"/>
-          <w:sz w:val="24"/>
-          <w:szCs w:val="24"/>
-        </w:rPr>
-        <w:t>then</w:t>
-      </w:r>
-      <w:proofErr w:type="gramEnd"/>
-      <w:r>
-        <w:rPr>
-          <w:rFonts w:ascii="Arial" w:hAnsi="Arial" w:cs="Arial"/>
-          <w:sz w:val="24"/>
-          <w:szCs w:val="24"/>
-        </w:rPr>
-        <w:t xml:space="preserve"> followed by the green and the blue. Notice that the lines are not solid lines but there are broken and </w:t>
+        <w:t xml:space="preserve">In this Figure 11, there are three color-coded lines. Namely, red, green and blue. The red line indicates a higher value, then followed by the green and the blue. Notice that the lines are not solid lines but there are broken and </w:t>
       </w:r>
       <w:r>
         <w:rPr>
@@ -10857,25 +9395,7 @@
           <w:szCs w:val="24"/>
         </w:rPr>
         <w:lastRenderedPageBreak/>
-        <w:t xml:space="preserve">branching lines. Those lines contribute largely to the calculated value of a line. </w:t>
-      </w:r>
-      <w:proofErr w:type="gramStart"/>
-      <w:r>
-        <w:rPr>
-          <w:rFonts w:ascii="Arial" w:hAnsi="Arial" w:cs="Arial"/>
-          <w:sz w:val="24"/>
-          <w:szCs w:val="24"/>
-        </w:rPr>
-        <w:t>The more the broken and branching lines the higher the value the application will output.</w:t>
-      </w:r>
-      <w:proofErr w:type="gramEnd"/>
-      <w:r>
-        <w:rPr>
-          <w:rFonts w:ascii="Arial" w:hAnsi="Arial" w:cs="Arial"/>
-          <w:sz w:val="24"/>
-          <w:szCs w:val="24"/>
-        </w:rPr>
-        <w:t xml:space="preserve"> Through the use of sample readings, the red is always at the top followed by either green or blue which indicates the level of dominancy of the lines in a palm. The administrators of the database decided to research the dominant lines in the palm and where it is positioned on a person’s palm. Through this, the researchers provided a database for fetching the readings.</w:t>
+        <w:t>branching lines. Those lines contribute largely to the calculated value of a line. The more the broken and branching lines the higher the value the application will output. Through the use of sample readings, the red is always at the top followed by either green or blue which indicates the level of dominancy of the lines in a palm. The administrators of the database decided to research the dominant lines in the palm and where it is positioned on a person’s palm. Through this, the researchers provided a database for fetching the readings.</w:t>
       </w:r>
     </w:p>
     <w:p>
@@ -11085,25 +9605,14 @@
           <w:szCs w:val="24"/>
         </w:rPr>
       </w:pPr>
-      <w:proofErr w:type="gramStart"/>
-      <w:r>
-        <w:rPr>
-          <w:rFonts w:ascii="Arial" w:hAnsi="Arial" w:cs="Arial"/>
-          <w:b/>
-          <w:sz w:val="24"/>
-          <w:szCs w:val="24"/>
-        </w:rPr>
-        <w:t>Figure 11.</w:t>
-      </w:r>
-      <w:proofErr w:type="gramEnd"/>
-      <w:r>
-        <w:rPr>
-          <w:rFonts w:ascii="Arial" w:hAnsi="Arial" w:cs="Arial"/>
-          <w:b/>
-          <w:sz w:val="24"/>
-          <w:szCs w:val="24"/>
-        </w:rPr>
-        <w:t xml:space="preserve"> Color-coded Lines Detected</w:t>
+      <w:r>
+        <w:rPr>
+          <w:rFonts w:ascii="Arial" w:hAnsi="Arial" w:cs="Arial"/>
+          <w:b/>
+          <w:sz w:val="24"/>
+          <w:szCs w:val="24"/>
+        </w:rPr>
+        <w:t>Figure 11. Color-coded Lines Detected</w:t>
       </w:r>
     </w:p>
     <w:p>
@@ -11132,25 +9641,7 @@
           <w:sz w:val="24"/>
           <w:szCs w:val="24"/>
         </w:rPr>
-        <w:t xml:space="preserve">After the lines were detected by the mobile application, the user should tap the screen to view the </w:t>
-      </w:r>
-      <w:proofErr w:type="gramStart"/>
-      <w:r>
-        <w:rPr>
-          <w:rFonts w:ascii="Arial" w:hAnsi="Arial" w:cs="Arial"/>
-          <w:sz w:val="24"/>
-          <w:szCs w:val="24"/>
-        </w:rPr>
-        <w:t>reading,</w:t>
-      </w:r>
-      <w:proofErr w:type="gramEnd"/>
-      <w:r>
-        <w:rPr>
-          <w:rFonts w:ascii="Arial" w:hAnsi="Arial" w:cs="Arial"/>
-          <w:sz w:val="24"/>
-          <w:szCs w:val="24"/>
-        </w:rPr>
-        <w:t xml:space="preserve"> this requires internet connectivity to be able to download the reading from the server. Figure 12 shows the value of the line and its reading.</w:t>
+        <w:t>After the lines were detected by the mobile application, the user should tap the screen to view the reading, this requires internet connectivity to be able to download the reading from the server. Figure 12 shows the value of the line and its reading.</w:t>
       </w:r>
     </w:p>
     <w:p>
@@ -11242,25 +9733,14 @@
           <w:szCs w:val="24"/>
         </w:rPr>
       </w:pPr>
-      <w:proofErr w:type="gramStart"/>
-      <w:r>
-        <w:rPr>
-          <w:rFonts w:ascii="Arial" w:hAnsi="Arial" w:cs="Arial"/>
-          <w:b/>
-          <w:sz w:val="24"/>
-          <w:szCs w:val="24"/>
-        </w:rPr>
-        <w:t>Figure 12.</w:t>
-      </w:r>
-      <w:proofErr w:type="gramEnd"/>
-      <w:r>
-        <w:rPr>
-          <w:rFonts w:ascii="Arial" w:hAnsi="Arial" w:cs="Arial"/>
-          <w:b/>
-          <w:sz w:val="24"/>
-          <w:szCs w:val="24"/>
-        </w:rPr>
-        <w:t xml:space="preserve"> Palm Reading</w:t>
+      <w:r>
+        <w:rPr>
+          <w:rFonts w:ascii="Arial" w:hAnsi="Arial" w:cs="Arial"/>
+          <w:b/>
+          <w:sz w:val="24"/>
+          <w:szCs w:val="24"/>
+        </w:rPr>
+        <w:t>Figure 12. Palm Reading</w:t>
       </w:r>
     </w:p>
     <w:p>
@@ -11281,25 +9761,7 @@
           <w:szCs w:val="24"/>
         </w:rPr>
         <w:tab/>
-        <w:t xml:space="preserve">As we can see from the figure, there’s a value indicating the palm reading. The application will use it to determine the reading on the web database. If no matching case that was </w:t>
-      </w:r>
-      <w:proofErr w:type="gramStart"/>
-      <w:r>
-        <w:rPr>
-          <w:rFonts w:ascii="Arial" w:hAnsi="Arial" w:cs="Arial"/>
-          <w:sz w:val="24"/>
-          <w:szCs w:val="24"/>
-        </w:rPr>
-        <w:t>agree</w:t>
-      </w:r>
-      <w:proofErr w:type="gramEnd"/>
-      <w:r>
-        <w:rPr>
-          <w:rFonts w:ascii="Arial" w:hAnsi="Arial" w:cs="Arial"/>
-          <w:sz w:val="24"/>
-          <w:szCs w:val="24"/>
-        </w:rPr>
-        <w:t xml:space="preserve"> to the calculated value, the application will have the no output on the screen.</w:t>
+        <w:t>As we can see from the figure, there’s a value indicating the palm reading. The application will use it to determine the reading on the web database. If no matching case that was agree to the calculated value, the application will have the no output on the screen.</w:t>
       </w:r>
     </w:p>
     <w:p>
@@ -11676,7 +10138,6 @@
           <w:szCs w:val="24"/>
         </w:rPr>
       </w:pPr>
-      <w:proofErr w:type="gramStart"/>
       <w:r>
         <w:rPr>
           <w:rFonts w:ascii="Arial" w:hAnsi="Arial" w:cs="Arial"/>
@@ -11686,7 +10147,6 @@
         </w:rPr>
         <w:t>things</w:t>
       </w:r>
-      <w:proofErr w:type="gramEnd"/>
       <w:r>
         <w:rPr>
           <w:rFonts w:ascii="Arial" w:hAnsi="Arial" w:cs="Arial"/>
@@ -11716,59 +10176,8 @@
           <w:sz w:val="24"/>
           <w:szCs w:val="24"/>
         </w:rPr>
-        <w:t>-</w:t>
-      </w:r>
-      <w:proofErr w:type="spellStart"/>
-      <w:r>
-        <w:rPr>
-          <w:rFonts w:ascii="Arial" w:hAnsi="Arial" w:cs="Arial"/>
-          <w:i/>
-          <w:sz w:val="24"/>
-          <w:szCs w:val="24"/>
-        </w:rPr>
-        <w:t>Manang</w:t>
-      </w:r>
-      <w:proofErr w:type="spellEnd"/>
-      <w:r>
-        <w:rPr>
-          <w:rFonts w:ascii="Arial" w:hAnsi="Arial" w:cs="Arial"/>
-          <w:i/>
-          <w:sz w:val="24"/>
-          <w:szCs w:val="24"/>
-        </w:rPr>
-        <w:t xml:space="preserve"> </w:t>
-      </w:r>
-      <w:proofErr w:type="spellStart"/>
-      <w:r>
-        <w:rPr>
-          <w:rFonts w:ascii="Arial" w:hAnsi="Arial" w:cs="Arial"/>
-          <w:i/>
-          <w:sz w:val="24"/>
-          <w:szCs w:val="24"/>
-        </w:rPr>
-        <w:t>Minera</w:t>
-      </w:r>
-      <w:proofErr w:type="spellEnd"/>
-      <w:r>
-        <w:rPr>
-          <w:rFonts w:ascii="Arial" w:hAnsi="Arial" w:cs="Arial"/>
-          <w:i/>
-          <w:sz w:val="24"/>
-          <w:szCs w:val="24"/>
-        </w:rPr>
-        <w:t xml:space="preserve">, </w:t>
-      </w:r>
-      <w:proofErr w:type="spellStart"/>
-      <w:r>
-        <w:rPr>
-          <w:rFonts w:ascii="Arial" w:hAnsi="Arial" w:cs="Arial"/>
-          <w:i/>
-          <w:sz w:val="24"/>
-          <w:szCs w:val="24"/>
-        </w:rPr>
-        <w:t>Quiapo</w:t>
-      </w:r>
-      <w:proofErr w:type="spellEnd"/>
+        <w:t>-Manang Minera, Quiapo</w:t>
+      </w:r>
     </w:p>
     <w:p>
       <w:pPr>
@@ -11880,46 +10289,6 @@
           <w:szCs w:val="24"/>
         </w:rPr>
         <w:t>ers the following were attained as per testing the application functionalities and performance.</w:t>
-      </w:r>
-    </w:p>
-    <w:p>
-      <w:pPr>
-        <w:spacing w:after="0" w:line="480" w:lineRule="auto"/>
-        <w:ind w:firstLine="360"/>
-        <w:jc w:val="both"/>
-        <w:rPr>
-          <w:rFonts w:ascii="Arial" w:hAnsi="Arial" w:cs="Arial"/>
-          <w:sz w:val="24"/>
-          <w:szCs w:val="24"/>
-        </w:rPr>
-      </w:pPr>
-      <w:r>
-        <w:rPr>
-          <w:rFonts w:ascii="Arial" w:hAnsi="Arial" w:cs="Arial"/>
-          <w:sz w:val="24"/>
-          <w:szCs w:val="24"/>
-        </w:rPr>
-        <w:t xml:space="preserve">//this should be aligned with the statement </w:t>
-      </w:r>
-      <w:proofErr w:type="spellStart"/>
-      <w:proofErr w:type="gramStart"/>
-      <w:r>
-        <w:rPr>
-          <w:rFonts w:ascii="Arial" w:hAnsi="Arial" w:cs="Arial"/>
-          <w:sz w:val="24"/>
-          <w:szCs w:val="24"/>
-        </w:rPr>
-        <w:t>fo</w:t>
-      </w:r>
-      <w:proofErr w:type="spellEnd"/>
-      <w:proofErr w:type="gramEnd"/>
-      <w:r>
-        <w:rPr>
-          <w:rFonts w:ascii="Arial" w:hAnsi="Arial" w:cs="Arial"/>
-          <w:sz w:val="24"/>
-          <w:szCs w:val="24"/>
-        </w:rPr>
-        <w:t xml:space="preserve"> the problem.</w:t>
       </w:r>
     </w:p>
     <w:p>
@@ -11927,25 +10296,71 @@
         <w:pStyle w:val="ListParagraph"/>
         <w:numPr>
           <w:ilvl w:val="0"/>
-          <w:numId w:val="12"/>
+          <w:numId w:val="16"/>
         </w:numPr>
-        <w:spacing w:line="480" w:lineRule="auto"/>
-        <w:jc w:val="both"/>
-        <w:rPr>
-          <w:rFonts w:ascii="Arial" w:hAnsi="Arial" w:cs="Arial"/>
-          <w:color w:val="FF0000"/>
-          <w:sz w:val="24"/>
-          <w:szCs w:val="24"/>
-        </w:rPr>
-      </w:pPr>
-      <w:r>
-        <w:rPr>
-          <w:rFonts w:ascii="Arial" w:hAnsi="Arial" w:cs="Arial"/>
-          <w:color w:val="FF0000"/>
-          <w:sz w:val="24"/>
-          <w:szCs w:val="24"/>
-        </w:rPr>
-        <w:t>The application has the capability of recognizing palm-images as well as other images.</w:t>
+        <w:spacing w:after="0" w:line="480" w:lineRule="auto"/>
+        <w:jc w:val="both"/>
+        <w:rPr>
+          <w:rFonts w:ascii="Arial" w:hAnsi="Arial" w:cs="Arial"/>
+          <w:sz w:val="24"/>
+          <w:szCs w:val="24"/>
+        </w:rPr>
+      </w:pPr>
+      <w:r>
+        <w:rPr>
+          <w:rFonts w:ascii="Arial" w:hAnsi="Arial" w:cs="Arial"/>
+          <w:sz w:val="24"/>
+          <w:szCs w:val="24"/>
+        </w:rPr>
+        <w:t>The application was successful in detecting lines on palm image through the use of a Palm Detection Library.</w:t>
+      </w:r>
+      <w:r>
+        <w:rPr>
+          <w:rFonts w:ascii="Arial" w:hAnsi="Arial" w:cs="Arial"/>
+          <w:sz w:val="24"/>
+          <w:szCs w:val="24"/>
+        </w:rPr>
+        <w:t xml:space="preserve"> A Java Native Interface was used for t</w:t>
+      </w:r>
+      <w:r>
+        <w:rPr>
+          <w:rFonts w:ascii="Arial" w:hAnsi="Arial" w:cs="Arial"/>
+          <w:sz w:val="24"/>
+          <w:szCs w:val="24"/>
+        </w:rPr>
+        <w:t xml:space="preserve">his library </w:t>
+      </w:r>
+      <w:r>
+        <w:rPr>
+          <w:rFonts w:ascii="Arial" w:hAnsi="Arial" w:cs="Arial"/>
+          <w:sz w:val="24"/>
+          <w:szCs w:val="24"/>
+        </w:rPr>
+        <w:t xml:space="preserve">which </w:t>
+      </w:r>
+      <w:r>
+        <w:rPr>
+          <w:rFonts w:ascii="Arial" w:hAnsi="Arial" w:cs="Arial"/>
+          <w:sz w:val="24"/>
+          <w:szCs w:val="24"/>
+        </w:rPr>
+        <w:t>is written in C++ for optimal use of memory and hardware resources</w:t>
+      </w:r>
+      <w:r>
+        <w:rPr>
+          <w:rFonts w:ascii="Arial" w:hAnsi="Arial" w:cs="Arial"/>
+          <w:sz w:val="24"/>
+          <w:szCs w:val="24"/>
+        </w:rPr>
+        <w:t xml:space="preserve"> of the android device</w:t>
+      </w:r>
+      <w:r>
+        <w:rPr>
+          <w:rFonts w:ascii="Arial" w:hAnsi="Arial" w:cs="Arial"/>
+          <w:sz w:val="24"/>
+          <w:szCs w:val="24"/>
+        </w:rPr>
+        <w:t>.</w:t>
       </w:r>
     </w:p>
     <w:p>
@@ -11953,25 +10368,143 @@
         <w:pStyle w:val="ListParagraph"/>
         <w:numPr>
           <w:ilvl w:val="0"/>
-          <w:numId w:val="12"/>
+          <w:numId w:val="16"/>
         </w:numPr>
-        <w:spacing w:line="480" w:lineRule="auto"/>
-        <w:jc w:val="both"/>
-        <w:rPr>
-          <w:rFonts w:ascii="Arial" w:hAnsi="Arial" w:cs="Arial"/>
-          <w:color w:val="FF0000"/>
-          <w:sz w:val="24"/>
-          <w:szCs w:val="24"/>
-        </w:rPr>
-      </w:pPr>
-      <w:r>
-        <w:rPr>
-          <w:rFonts w:ascii="Arial" w:hAnsi="Arial" w:cs="Arial"/>
-          <w:color w:val="FF0000"/>
-          <w:sz w:val="24"/>
-          <w:szCs w:val="24"/>
-        </w:rPr>
-        <w:t>The developers had come up with a way to continuously improve the providing readings by having more sample readings.</w:t>
+        <w:spacing w:after="0" w:line="480" w:lineRule="auto"/>
+        <w:jc w:val="both"/>
+        <w:rPr>
+          <w:rFonts w:ascii="Arial" w:hAnsi="Arial" w:cs="Arial"/>
+          <w:sz w:val="24"/>
+          <w:szCs w:val="24"/>
+        </w:rPr>
+      </w:pPr>
+      <w:r>
+        <w:rPr>
+          <w:rFonts w:ascii="Arial" w:hAnsi="Arial" w:cs="Arial"/>
+          <w:sz w:val="24"/>
+          <w:szCs w:val="24"/>
+        </w:rPr>
+        <w:t>O</w:t>
+      </w:r>
+      <w:r>
+        <w:rPr>
+          <w:rFonts w:ascii="Arial" w:hAnsi="Arial" w:cs="Arial"/>
+          <w:sz w:val="24"/>
+          <w:szCs w:val="24"/>
+        </w:rPr>
+        <w:t>btaining and determining result</w:t>
+      </w:r>
+      <w:r>
+        <w:rPr>
+          <w:rFonts w:ascii="Arial" w:hAnsi="Arial" w:cs="Arial"/>
+          <w:sz w:val="24"/>
+          <w:szCs w:val="24"/>
+        </w:rPr>
+        <w:t xml:space="preserve"> based on</w:t>
+      </w:r>
+      <w:r>
+        <w:rPr>
+          <w:rFonts w:ascii="Arial" w:hAnsi="Arial" w:cs="Arial"/>
+          <w:sz w:val="24"/>
+          <w:szCs w:val="24"/>
+        </w:rPr>
+        <w:t xml:space="preserve"> </w:t>
+      </w:r>
+      <w:r>
+        <w:rPr>
+          <w:rFonts w:ascii="Arial" w:hAnsi="Arial" w:cs="Arial"/>
+          <w:sz w:val="24"/>
+          <w:szCs w:val="24"/>
+        </w:rPr>
+        <w:t xml:space="preserve">some teachings of palmistry was </w:t>
+      </w:r>
+      <w:r>
+        <w:rPr>
+          <w:rFonts w:ascii="Arial" w:hAnsi="Arial" w:cs="Arial"/>
+          <w:sz w:val="24"/>
+          <w:szCs w:val="24"/>
+        </w:rPr>
+        <w:t>successfully implemented thro</w:t>
+      </w:r>
+      <w:r>
+        <w:rPr>
+          <w:rFonts w:ascii="Arial" w:hAnsi="Arial" w:cs="Arial"/>
+          <w:sz w:val="24"/>
+          <w:szCs w:val="24"/>
+        </w:rPr>
+        <w:t xml:space="preserve">ugh the use of </w:t>
+      </w:r>
+      <w:r>
+        <w:rPr>
+          <w:rFonts w:ascii="Arial" w:hAnsi="Arial" w:cs="Arial"/>
+          <w:sz w:val="24"/>
+          <w:szCs w:val="24"/>
+        </w:rPr>
+        <w:t xml:space="preserve">a </w:t>
+      </w:r>
+      <w:r>
+        <w:rPr>
+          <w:rFonts w:ascii="Arial" w:hAnsi="Arial" w:cs="Arial"/>
+          <w:sz w:val="24"/>
+          <w:szCs w:val="24"/>
+        </w:rPr>
+        <w:t>calculated value</w:t>
+      </w:r>
+      <w:r>
+        <w:rPr>
+          <w:rFonts w:ascii="Arial" w:hAnsi="Arial" w:cs="Arial"/>
+          <w:sz w:val="24"/>
+          <w:szCs w:val="24"/>
+        </w:rPr>
+        <w:t xml:space="preserve"> queried into a web d</w:t>
+      </w:r>
+      <w:r>
+        <w:rPr>
+          <w:rFonts w:ascii="Arial" w:hAnsi="Arial" w:cs="Arial"/>
+          <w:sz w:val="24"/>
+          <w:szCs w:val="24"/>
+        </w:rPr>
+        <w:t>at</w:t>
+      </w:r>
+      <w:r>
+        <w:rPr>
+          <w:rFonts w:ascii="Arial" w:hAnsi="Arial" w:cs="Arial"/>
+          <w:sz w:val="24"/>
+          <w:szCs w:val="24"/>
+        </w:rPr>
+        <w:t>abase and returning the reading</w:t>
+      </w:r>
+      <w:r>
+        <w:rPr>
+          <w:rFonts w:ascii="Arial" w:hAnsi="Arial" w:cs="Arial"/>
+          <w:sz w:val="24"/>
+          <w:szCs w:val="24"/>
+        </w:rPr>
+        <w:t xml:space="preserve"> to the client’s device.</w:t>
+      </w:r>
+      <w:r>
+        <w:rPr>
+          <w:rFonts w:ascii="Arial" w:hAnsi="Arial" w:cs="Arial"/>
+          <w:sz w:val="24"/>
+          <w:szCs w:val="24"/>
+        </w:rPr>
+        <w:t xml:space="preserve"> </w:t>
+      </w:r>
+      <w:r>
+        <w:rPr>
+          <w:rFonts w:ascii="Arial" w:hAnsi="Arial" w:cs="Arial"/>
+          <w:sz w:val="24"/>
+          <w:szCs w:val="24"/>
+        </w:rPr>
+        <w:t>Providing the same reading for a particular palm image was not achieved by the developers.</w:t>
+      </w:r>
+      <w:r>
+        <w:rPr>
+          <w:rFonts w:ascii="Arial" w:hAnsi="Arial" w:cs="Arial"/>
+          <w:sz w:val="24"/>
+          <w:szCs w:val="24"/>
+        </w:rPr>
+        <w:t xml:space="preserve"> </w:t>
       </w:r>
     </w:p>
     <w:p>
@@ -11979,103 +10512,47 @@
         <w:pStyle w:val="ListParagraph"/>
         <w:numPr>
           <w:ilvl w:val="0"/>
-          <w:numId w:val="12"/>
-        </w:numPr>
-        <w:spacing w:line="480" w:lineRule="auto"/>
-        <w:jc w:val="both"/>
-        <w:rPr>
-          <w:rFonts w:ascii="Arial" w:hAnsi="Arial" w:cs="Arial"/>
-          <w:color w:val="FF0000"/>
-          <w:sz w:val="24"/>
-          <w:szCs w:val="24"/>
-        </w:rPr>
-      </w:pPr>
-      <w:r>
-        <w:rPr>
-          <w:rFonts w:ascii="Arial" w:hAnsi="Arial" w:cs="Arial"/>
-          <w:color w:val="FF0000"/>
-          <w:sz w:val="24"/>
-          <w:szCs w:val="24"/>
-        </w:rPr>
-        <w:t>The application is very user friendly and easy to understand.</w:t>
-      </w:r>
-    </w:p>
-    <w:p>
-      <w:pPr>
-        <w:pStyle w:val="ListParagraph"/>
-        <w:numPr>
-          <w:ilvl w:val="0"/>
-          <w:numId w:val="12"/>
-        </w:numPr>
-        <w:spacing w:line="480" w:lineRule="auto"/>
-        <w:jc w:val="both"/>
-        <w:rPr>
-          <w:rFonts w:ascii="Arial" w:hAnsi="Arial" w:cs="Arial"/>
-          <w:color w:val="FF0000"/>
-          <w:sz w:val="24"/>
-          <w:szCs w:val="24"/>
-        </w:rPr>
-      </w:pPr>
-      <w:r>
-        <w:rPr>
-          <w:rFonts w:ascii="Arial" w:hAnsi="Arial" w:cs="Arial"/>
-          <w:color w:val="FF0000"/>
-          <w:sz w:val="24"/>
-          <w:szCs w:val="24"/>
-        </w:rPr>
-        <w:t>The developers were not successful in the implementation of the algorithm for multiple lines detection.</w:t>
-      </w:r>
-    </w:p>
-    <w:p>
-      <w:pPr>
-        <w:pStyle w:val="ListParagraph"/>
-        <w:numPr>
-          <w:ilvl w:val="0"/>
-          <w:numId w:val="12"/>
-        </w:numPr>
-        <w:spacing w:line="480" w:lineRule="auto"/>
-        <w:jc w:val="both"/>
-        <w:rPr>
-          <w:rFonts w:ascii="Arial" w:hAnsi="Arial" w:cs="Arial"/>
-          <w:color w:val="FF0000"/>
-          <w:sz w:val="24"/>
-          <w:szCs w:val="24"/>
-        </w:rPr>
-      </w:pPr>
-      <w:r>
-        <w:rPr>
-          <w:rFonts w:ascii="Arial" w:hAnsi="Arial" w:cs="Arial"/>
-          <w:color w:val="FF0000"/>
-          <w:sz w:val="24"/>
-          <w:szCs w:val="24"/>
-        </w:rPr>
-        <w:t>The complexity of a complete and efficient edge and line detection was not achievable with the present skills and knowledge of the researchers.</w:t>
-      </w:r>
-    </w:p>
-    <w:p>
-      <w:pPr>
-        <w:pStyle w:val="ListParagraph"/>
-        <w:numPr>
-          <w:ilvl w:val="0"/>
-          <w:numId w:val="12"/>
+          <w:numId w:val="16"/>
         </w:numPr>
         <w:spacing w:after="0" w:line="480" w:lineRule="auto"/>
         <w:jc w:val="both"/>
         <w:rPr>
           <w:rFonts w:ascii="Arial" w:hAnsi="Arial" w:cs="Arial"/>
-          <w:color w:val="FF0000"/>
-          <w:sz w:val="24"/>
-          <w:szCs w:val="24"/>
-        </w:rPr>
-      </w:pPr>
-      <w:r>
-        <w:rPr>
-          <w:rFonts w:ascii="Arial" w:hAnsi="Arial" w:cs="Arial"/>
-          <w:color w:val="FF0000"/>
-          <w:sz w:val="24"/>
-          <w:szCs w:val="24"/>
-        </w:rPr>
-        <w:t>Despite the difficulties in the development, the researchers will try to improve the application by adding more functions and programming.</w:t>
+          <w:sz w:val="24"/>
+          <w:szCs w:val="24"/>
+        </w:rPr>
+      </w:pPr>
+      <w:r>
+        <w:rPr>
+          <w:rFonts w:ascii="Arial" w:hAnsi="Arial" w:cs="Arial"/>
+          <w:sz w:val="24"/>
+          <w:szCs w:val="24"/>
+        </w:rPr>
+        <w:t>The size of the database was not large for storing readings and desc</w:t>
+      </w:r>
+      <w:r>
+        <w:rPr>
+          <w:rFonts w:ascii="Arial" w:hAnsi="Arial" w:cs="Arial"/>
+          <w:sz w:val="24"/>
+          <w:szCs w:val="24"/>
+        </w:rPr>
+        <w:t>ription for the application. It</w:t>
+      </w:r>
+      <w:r>
+        <w:rPr>
+          <w:rFonts w:ascii="Arial" w:hAnsi="Arial" w:cs="Arial"/>
+          <w:sz w:val="24"/>
+          <w:szCs w:val="24"/>
+        </w:rPr>
+        <w:t xml:space="preserve"> only amounts up to </w:t>
+      </w:r>
+      <w:r>
+        <w:rPr>
+          <w:rFonts w:ascii="Arial" w:hAnsi="Arial" w:cs="Arial"/>
+          <w:sz w:val="24"/>
+          <w:szCs w:val="24"/>
+        </w:rPr>
+        <w:t>1.5 megabytes of memory.</w:t>
       </w:r>
     </w:p>
     <w:p>
@@ -12106,126 +10583,104 @@
         <w:jc w:val="both"/>
         <w:rPr>
           <w:rFonts w:ascii="Arial" w:hAnsi="Arial" w:cs="Arial"/>
+          <w:color w:val="FF0000"/>
+          <w:sz w:val="24"/>
+          <w:szCs w:val="24"/>
+        </w:rPr>
+      </w:pPr>
+      <w:r>
+        <w:rPr>
+          <w:rStyle w:val="apple-style-span"/>
+          <w:rFonts w:ascii="Arial" w:hAnsi="Arial" w:cs="Arial"/>
           <w:sz w:val="24"/>
           <w:szCs w:val="24"/>
           <w:shd w:val="clear" w:color="auto" w:fill="FFFFFF"/>
         </w:rPr>
-      </w:pPr>
-      <w:r>
-        <w:rPr>
-          <w:rStyle w:val="apple-style-span"/>
-          <w:rFonts w:ascii="Arial" w:hAnsi="Arial" w:cs="Arial"/>
-          <w:sz w:val="24"/>
-          <w:szCs w:val="24"/>
-          <w:shd w:val="clear" w:color="auto" w:fill="FFFFFF"/>
-        </w:rPr>
         <w:t>Based on the findings and the results of the testing of the application the following conclusions have been drawn:</w:t>
       </w:r>
     </w:p>
     <w:p>
       <w:pPr>
         <w:pStyle w:val="ListParagraph"/>
-        <w:numPr>
-          <w:ilvl w:val="0"/>
-          <w:numId w:val="13"/>
-        </w:numPr>
-        <w:spacing w:line="480" w:lineRule="auto"/>
-        <w:jc w:val="both"/>
-        <w:rPr>
-          <w:rFonts w:ascii="Arial" w:hAnsi="Arial" w:cs="Arial"/>
-          <w:color w:val="FF0000"/>
-          <w:sz w:val="24"/>
-          <w:szCs w:val="24"/>
-        </w:rPr>
-      </w:pPr>
-      <w:r>
-        <w:rPr>
-          <w:rFonts w:ascii="Arial" w:hAnsi="Arial" w:cs="Arial"/>
-          <w:color w:val="FF0000"/>
-          <w:sz w:val="24"/>
-          <w:szCs w:val="24"/>
-        </w:rPr>
-        <w:t>The developers successfully developed an application that will detect lines in a palm-image.</w:t>
+        <w:spacing w:after="0" w:line="480" w:lineRule="auto"/>
+        <w:jc w:val="both"/>
+        <w:rPr>
+          <w:rFonts w:ascii="Arial" w:hAnsi="Arial" w:cs="Arial"/>
+          <w:color w:val="000000" w:themeColor="text1"/>
+          <w:sz w:val="24"/>
+          <w:szCs w:val="24"/>
+        </w:rPr>
+      </w:pPr>
+      <w:r>
+        <w:rPr>
+          <w:rFonts w:ascii="Arial" w:hAnsi="Arial" w:cs="Arial"/>
+          <w:color w:val="000000" w:themeColor="text1"/>
+          <w:sz w:val="24"/>
+          <w:szCs w:val="24"/>
+        </w:rPr>
+        <w:t>1.</w:t>
+      </w:r>
+      <w:r>
+        <w:rPr>
+          <w:rFonts w:ascii="Arial" w:hAnsi="Arial" w:cs="Arial"/>
+          <w:color w:val="000000" w:themeColor="text1"/>
+          <w:sz w:val="24"/>
+          <w:szCs w:val="24"/>
+        </w:rPr>
+        <w:t xml:space="preserve"> The Palm Detection Library worked well in developing and implementing the main functionality of the applic</w:t>
+      </w:r>
+      <w:r>
+        <w:rPr>
+          <w:rFonts w:ascii="Arial" w:hAnsi="Arial" w:cs="Arial"/>
+          <w:color w:val="000000" w:themeColor="text1"/>
+          <w:sz w:val="24"/>
+          <w:szCs w:val="24"/>
+        </w:rPr>
+        <w:t>a</w:t>
+      </w:r>
+      <w:r>
+        <w:rPr>
+          <w:rFonts w:ascii="Arial" w:hAnsi="Arial" w:cs="Arial"/>
+          <w:color w:val="000000" w:themeColor="text1"/>
+          <w:sz w:val="24"/>
+          <w:szCs w:val="24"/>
+        </w:rPr>
+        <w:t>tion</w:t>
+      </w:r>
+      <w:r>
+        <w:rPr>
+          <w:rFonts w:ascii="Arial" w:hAnsi="Arial" w:cs="Arial"/>
+          <w:color w:val="000000" w:themeColor="text1"/>
+          <w:sz w:val="24"/>
+          <w:szCs w:val="24"/>
+        </w:rPr>
+        <w:t xml:space="preserve"> in the detection of the lines on a palm image.</w:t>
       </w:r>
     </w:p>
     <w:p>
       <w:pPr>
         <w:pStyle w:val="ListParagraph"/>
-        <w:numPr>
-          <w:ilvl w:val="0"/>
-          <w:numId w:val="13"/>
-        </w:numPr>
-        <w:spacing w:line="480" w:lineRule="auto"/>
-        <w:jc w:val="both"/>
-        <w:rPr>
-          <w:rFonts w:ascii="Arial" w:hAnsi="Arial" w:cs="Arial"/>
-          <w:color w:val="FF0000"/>
-          <w:sz w:val="24"/>
-          <w:szCs w:val="24"/>
-        </w:rPr>
-      </w:pPr>
-      <w:r>
-        <w:rPr>
-          <w:rFonts w:ascii="Arial" w:hAnsi="Arial" w:cs="Arial"/>
-          <w:color w:val="FF0000"/>
-          <w:sz w:val="24"/>
-          <w:szCs w:val="24"/>
-        </w:rPr>
-        <w:t>The current features of the application will be accepted by the users.</w:t>
-      </w:r>
-    </w:p>
-    <w:p>
-      <w:pPr>
-        <w:pStyle w:val="ListParagraph"/>
-        <w:numPr>
-          <w:ilvl w:val="0"/>
-          <w:numId w:val="13"/>
-        </w:numPr>
-        <w:spacing w:line="480" w:lineRule="auto"/>
-        <w:jc w:val="both"/>
-        <w:rPr>
-          <w:rFonts w:ascii="Arial" w:hAnsi="Arial" w:cs="Arial"/>
-          <w:color w:val="FF0000"/>
-          <w:sz w:val="24"/>
-          <w:szCs w:val="24"/>
-        </w:rPr>
-      </w:pPr>
-      <w:r>
-        <w:rPr>
-          <w:rFonts w:ascii="Arial" w:hAnsi="Arial" w:cs="Arial"/>
-          <w:color w:val="FF0000"/>
+        <w:spacing w:after="0" w:line="480" w:lineRule="auto"/>
+        <w:jc w:val="both"/>
+        <w:rPr>
+          <w:rFonts w:ascii="Arial" w:hAnsi="Arial" w:cs="Arial"/>
+          <w:color w:val="000000" w:themeColor="text1"/>
+          <w:sz w:val="24"/>
+          <w:szCs w:val="24"/>
+        </w:rPr>
+      </w:pPr>
+      <w:r>
+        <w:rPr>
+          <w:rFonts w:ascii="Arial" w:hAnsi="Arial" w:cs="Arial"/>
+          <w:color w:val="000000" w:themeColor="text1"/>
           <w:sz w:val="24"/>
           <w:szCs w:val="24"/>
         </w:rPr>
         <w:lastRenderedPageBreak/>
-        <w:t>The developers achieved the purpose of the proposed system.</w:t>
-      </w:r>
-    </w:p>
-    <w:p>
-      <w:pPr>
-        <w:pStyle w:val="ListParagraph"/>
-        <w:numPr>
-          <w:ilvl w:val="0"/>
-          <w:numId w:val="13"/>
-        </w:numPr>
-        <w:spacing w:after="0" w:line="480" w:lineRule="auto"/>
-        <w:jc w:val="both"/>
-        <w:rPr>
-          <w:rFonts w:ascii="Arial" w:hAnsi="Arial" w:cs="Arial"/>
-          <w:color w:val="FF0000"/>
-          <w:sz w:val="24"/>
-          <w:szCs w:val="24"/>
-        </w:rPr>
-      </w:pPr>
-      <w:r>
-        <w:rPr>
-          <w:rFonts w:ascii="Arial" w:hAnsi="Arial" w:cs="Arial"/>
-          <w:color w:val="FF0000"/>
-          <w:sz w:val="24"/>
-          <w:szCs w:val="24"/>
-        </w:rPr>
-        <w:t>The edge and line detection was developed efficiently with the use of C/C++ and Java.</w:t>
-      </w:r>
+        <w:t>2.</w:t>
+      </w:r>
+      <w:bookmarkStart w:id="0" w:name="_GoBack"/>
+      <w:bookmarkEnd w:id="0"/>
     </w:p>
     <w:p>
       <w:pPr>
@@ -12659,6 +11114,92 @@
     </w:lvl>
   </w:abstractNum>
   <w:abstractNum w:abstractNumId="1">
+    <w:nsid w:val="104D0806"/>
+    <w:multiLevelType w:val="hybridMultilevel"/>
+    <w:tmpl w:val="D778CA0A"/>
+    <w:lvl w:ilvl="0" w:tplc="3409000F">
+      <w:start w:val="1"/>
+      <w:numFmt w:val="decimal"/>
+      <w:lvlText w:val="%1."/>
+      <w:lvlJc w:val="left"/>
+      <w:pPr>
+        <w:ind w:left="720" w:hanging="360"/>
+      </w:pPr>
+    </w:lvl>
+    <w:lvl w:ilvl="1" w:tplc="34090019" w:tentative="1">
+      <w:start w:val="1"/>
+      <w:numFmt w:val="lowerLetter"/>
+      <w:lvlText w:val="%2."/>
+      <w:lvlJc w:val="left"/>
+      <w:pPr>
+        <w:ind w:left="1440" w:hanging="360"/>
+      </w:pPr>
+    </w:lvl>
+    <w:lvl w:ilvl="2" w:tplc="3409001B" w:tentative="1">
+      <w:start w:val="1"/>
+      <w:numFmt w:val="lowerRoman"/>
+      <w:lvlText w:val="%3."/>
+      <w:lvlJc w:val="right"/>
+      <w:pPr>
+        <w:ind w:left="2160" w:hanging="180"/>
+      </w:pPr>
+    </w:lvl>
+    <w:lvl w:ilvl="3" w:tplc="3409000F" w:tentative="1">
+      <w:start w:val="1"/>
+      <w:numFmt w:val="decimal"/>
+      <w:lvlText w:val="%4."/>
+      <w:lvlJc w:val="left"/>
+      <w:pPr>
+        <w:ind w:left="2880" w:hanging="360"/>
+      </w:pPr>
+    </w:lvl>
+    <w:lvl w:ilvl="4" w:tplc="34090019" w:tentative="1">
+      <w:start w:val="1"/>
+      <w:numFmt w:val="lowerLetter"/>
+      <w:lvlText w:val="%5."/>
+      <w:lvlJc w:val="left"/>
+      <w:pPr>
+        <w:ind w:left="3600" w:hanging="360"/>
+      </w:pPr>
+    </w:lvl>
+    <w:lvl w:ilvl="5" w:tplc="3409001B" w:tentative="1">
+      <w:start w:val="1"/>
+      <w:numFmt w:val="lowerRoman"/>
+      <w:lvlText w:val="%6."/>
+      <w:lvlJc w:val="right"/>
+      <w:pPr>
+        <w:ind w:left="4320" w:hanging="180"/>
+      </w:pPr>
+    </w:lvl>
+    <w:lvl w:ilvl="6" w:tplc="3409000F" w:tentative="1">
+      <w:start w:val="1"/>
+      <w:numFmt w:val="decimal"/>
+      <w:lvlText w:val="%7."/>
+      <w:lvlJc w:val="left"/>
+      <w:pPr>
+        <w:ind w:left="5040" w:hanging="360"/>
+      </w:pPr>
+    </w:lvl>
+    <w:lvl w:ilvl="7" w:tplc="34090019" w:tentative="1">
+      <w:start w:val="1"/>
+      <w:numFmt w:val="lowerLetter"/>
+      <w:lvlText w:val="%8."/>
+      <w:lvlJc w:val="left"/>
+      <w:pPr>
+        <w:ind w:left="5760" w:hanging="360"/>
+      </w:pPr>
+    </w:lvl>
+    <w:lvl w:ilvl="8" w:tplc="3409001B" w:tentative="1">
+      <w:start w:val="1"/>
+      <w:numFmt w:val="lowerRoman"/>
+      <w:lvlText w:val="%9."/>
+      <w:lvlJc w:val="right"/>
+      <w:pPr>
+        <w:ind w:left="6480" w:hanging="180"/>
+      </w:pPr>
+    </w:lvl>
+  </w:abstractNum>
+  <w:abstractNum w:abstractNumId="2">
     <w:nsid w:val="151D2EE1"/>
     <w:multiLevelType w:val="hybridMultilevel"/>
     <w:tmpl w:val="60D6807A"/>
@@ -12771,7 +11312,7 @@
       </w:rPr>
     </w:lvl>
   </w:abstractNum>
-  <w:abstractNum w:abstractNumId="2">
+  <w:abstractNum w:abstractNumId="3">
     <w:nsid w:val="1D9B0998"/>
     <w:multiLevelType w:val="hybridMultilevel"/>
     <w:tmpl w:val="687E2D30"/>
@@ -12857,7 +11398,7 @@
       </w:pPr>
     </w:lvl>
   </w:abstractNum>
-  <w:abstractNum w:abstractNumId="3">
+  <w:abstractNum w:abstractNumId="4">
     <w:nsid w:val="23647929"/>
     <w:multiLevelType w:val="hybridMultilevel"/>
     <w:tmpl w:val="EF10ECD2"/>
@@ -12943,7 +11484,7 @@
       </w:pPr>
     </w:lvl>
   </w:abstractNum>
-  <w:abstractNum w:abstractNumId="4">
+  <w:abstractNum w:abstractNumId="5">
     <w:nsid w:val="29D51DB9"/>
     <w:multiLevelType w:val="hybridMultilevel"/>
     <w:tmpl w:val="DAC8BC9A"/>
@@ -13029,7 +11570,7 @@
       </w:pPr>
     </w:lvl>
   </w:abstractNum>
-  <w:abstractNum w:abstractNumId="5">
+  <w:abstractNum w:abstractNumId="6">
     <w:nsid w:val="375B6924"/>
     <w:multiLevelType w:val="hybridMultilevel"/>
     <w:tmpl w:val="A44C83EE"/>
@@ -13142,7 +11683,7 @@
       </w:rPr>
     </w:lvl>
   </w:abstractNum>
-  <w:abstractNum w:abstractNumId="6">
+  <w:abstractNum w:abstractNumId="7">
     <w:nsid w:val="377F4329"/>
     <w:multiLevelType w:val="hybridMultilevel"/>
     <w:tmpl w:val="6C6A874A"/>
@@ -13255,7 +11796,7 @@
       </w:rPr>
     </w:lvl>
   </w:abstractNum>
-  <w:abstractNum w:abstractNumId="7">
+  <w:abstractNum w:abstractNumId="8">
     <w:nsid w:val="4A8A5EC3"/>
     <w:multiLevelType w:val="hybridMultilevel"/>
     <w:tmpl w:val="90F0E18E"/>
@@ -13341,7 +11882,7 @@
       </w:pPr>
     </w:lvl>
   </w:abstractNum>
-  <w:abstractNum w:abstractNumId="8">
+  <w:abstractNum w:abstractNumId="9">
     <w:nsid w:val="59222646"/>
     <w:multiLevelType w:val="hybridMultilevel"/>
     <w:tmpl w:val="FED851D2"/>
@@ -13427,7 +11968,7 @@
       </w:pPr>
     </w:lvl>
   </w:abstractNum>
-  <w:abstractNum w:abstractNumId="9">
+  <w:abstractNum w:abstractNumId="10">
     <w:nsid w:val="5AFC43F1"/>
     <w:multiLevelType w:val="hybridMultilevel"/>
     <w:tmpl w:val="61BAB33E"/>
@@ -13540,7 +12081,7 @@
       </w:rPr>
     </w:lvl>
   </w:abstractNum>
-  <w:abstractNum w:abstractNumId="10">
+  <w:abstractNum w:abstractNumId="11">
     <w:nsid w:val="5BFF7D35"/>
     <w:multiLevelType w:val="hybridMultilevel"/>
     <w:tmpl w:val="53B6FA08"/>
@@ -13626,7 +12167,7 @@
       </w:pPr>
     </w:lvl>
   </w:abstractNum>
-  <w:abstractNum w:abstractNumId="11">
+  <w:abstractNum w:abstractNumId="12">
     <w:nsid w:val="5EEE12CC"/>
     <w:multiLevelType w:val="hybridMultilevel"/>
     <w:tmpl w:val="C3820D8C"/>
@@ -13712,7 +12253,7 @@
       </w:pPr>
     </w:lvl>
   </w:abstractNum>
-  <w:abstractNum w:abstractNumId="12">
+  <w:abstractNum w:abstractNumId="13">
     <w:nsid w:val="61E842B3"/>
     <w:multiLevelType w:val="hybridMultilevel"/>
     <w:tmpl w:val="60FAF636"/>
@@ -13798,7 +12339,7 @@
       </w:pPr>
     </w:lvl>
   </w:abstractNum>
-  <w:abstractNum w:abstractNumId="13">
+  <w:abstractNum w:abstractNumId="14">
     <w:nsid w:val="668F3AAB"/>
     <w:multiLevelType w:val="hybridMultilevel"/>
     <w:tmpl w:val="F9585E0A"/>
@@ -13911,7 +12452,7 @@
       </w:rPr>
     </w:lvl>
   </w:abstractNum>
-  <w:abstractNum w:abstractNumId="14">
+  <w:abstractNum w:abstractNumId="15">
     <w:nsid w:val="66BC0D15"/>
     <w:multiLevelType w:val="hybridMultilevel"/>
     <w:tmpl w:val="6010AD0C"/>
@@ -14026,37 +12567,37 @@
     </w:lvl>
   </w:abstractNum>
   <w:num w:numId="1">
+    <w:abstractNumId w:val="6"/>
+  </w:num>
+  <w:num w:numId="2">
+    <w:abstractNumId w:val="3"/>
+  </w:num>
+  <w:num w:numId="3">
+    <w:abstractNumId w:val="2"/>
+  </w:num>
+  <w:num w:numId="4">
+    <w:abstractNumId w:val="10"/>
+  </w:num>
+  <w:num w:numId="5">
+    <w:abstractNumId w:val="9"/>
+  </w:num>
+  <w:num w:numId="6">
     <w:abstractNumId w:val="5"/>
   </w:num>
-  <w:num w:numId="2">
-    <w:abstractNumId w:val="2"/>
-  </w:num>
-  <w:num w:numId="3">
-    <w:abstractNumId w:val="1"/>
-  </w:num>
-  <w:num w:numId="4">
-    <w:abstractNumId w:val="9"/>
-  </w:num>
-  <w:num w:numId="5">
-    <w:abstractNumId w:val="8"/>
-  </w:num>
-  <w:num w:numId="6">
+  <w:num w:numId="7">
     <w:abstractNumId w:val="4"/>
   </w:num>
-  <w:num w:numId="7">
-    <w:abstractNumId w:val="3"/>
+  <w:num w:numId="8">
+    <w:abstractNumId w:val="12"/>
   </w:num>
-  <w:num w:numId="8">
+  <w:num w:numId="9">
     <w:abstractNumId w:val="11"/>
   </w:num>
-  <w:num w:numId="9">
-    <w:abstractNumId w:val="10"/>
-  </w:num>
   <w:num w:numId="10">
-    <w:abstractNumId w:val="6"/>
+    <w:abstractNumId w:val="7"/>
   </w:num>
   <w:num w:numId="11">
-    <w:abstractNumId w:val="13"/>
+    <w:abstractNumId w:val="14"/>
   </w:num>
   <w:num w:numId="12">
     <w:abstractNumId w:val="0"/>
@@ -14089,7 +12630,7 @@
     </w:lvlOverride>
   </w:num>
   <w:num w:numId="13">
-    <w:abstractNumId w:val="7"/>
+    <w:abstractNumId w:val="8"/>
     <w:lvlOverride w:ilvl="0">
       <w:startOverride w:val="1"/>
     </w:lvlOverride>
@@ -14119,7 +12660,7 @@
     </w:lvlOverride>
   </w:num>
   <w:num w:numId="14">
-    <w:abstractNumId w:val="12"/>
+    <w:abstractNumId w:val="13"/>
     <w:lvlOverride w:ilvl="0">
       <w:startOverride w:val="1"/>
     </w:lvlOverride>
@@ -14149,7 +12690,10 @@
     </w:lvlOverride>
   </w:num>
   <w:num w:numId="15">
-    <w:abstractNumId w:val="14"/>
+    <w:abstractNumId w:val="15"/>
+  </w:num>
+  <w:num w:numId="16">
+    <w:abstractNumId w:val="1"/>
   </w:num>
 </w:numbering>
 </file>
@@ -15092,7 +13636,7 @@
 </file>
 
 <file path=customXml/itemProps1.xml><?xml version="1.0" encoding="utf-8"?>
-<ds:datastoreItem xmlns:ds="http://schemas.openxmlformats.org/officeDocument/2006/customXml" ds:itemID="{1FF79A47-060A-4005-88A6-1400DC5E47FD}">
+<ds:datastoreItem xmlns:ds="http://schemas.openxmlformats.org/officeDocument/2006/customXml" ds:itemID="{E492F104-BFBE-4DE2-9056-CC64CF32E8A0}">
   <ds:schemaRefs>
     <ds:schemaRef ds:uri="http://schemas.openxmlformats.org/officeDocument/2006/bibliography"/>
   </ds:schemaRefs>

</xml_diff>